<commit_message>
Modifiche diagramma E-R e inizio template della consegna
</commit_message>
<xml_diff>
--- a/template-progetto.docx
+++ b/template-progetto.docx
@@ -198,7 +198,7 @@
           <w:sz w:val="40"/>
           <w:lang w:val="it-IT"/>
         </w:rPr>
-        <w:t>TITOLO DEL PROGETTO</w:t>
+        <w:t>Sistema di Gestione di Aste Online</w:t>
       </w:r>
     </w:p>
     <w:p>
@@ -725,18 +725,9 @@
       <w:bookmarkStart w:id="1" w:name="_Toc220097559"/>
       <w:bookmarkStart w:id="2" w:name="_Toc1680568092"/>
       <w:bookmarkStart w:id="3" w:name="_Toc606296459"/>
-      <w:proofErr w:type="spellStart"/>
       <w:r>
         <w:lastRenderedPageBreak/>
-        <w:t>Descrizione</w:t>
-      </w:r>
-      <w:proofErr w:type="spellEnd"/>
-      <w:r>
-        <w:t xml:space="preserve"> del </w:t>
-      </w:r>
-      <w:proofErr w:type="spellStart"/>
-      <w:r>
-        <w:t>Minimondo</w:t>
+        <w:t>Descrizione del Minimondo</w:t>
       </w:r>
       <w:bookmarkStart w:id="4" w:name="_Toc997230344"/>
       <w:bookmarkEnd w:id="0"/>
@@ -744,7 +735,6 @@
       <w:bookmarkEnd w:id="2"/>
       <w:bookmarkEnd w:id="3"/>
       <w:bookmarkEnd w:id="4"/>
-      <w:proofErr w:type="spellEnd"/>
     </w:p>
     <w:tbl>
       <w:tblPr>
@@ -1077,6 +1067,46 @@
               <w:t>39</w:t>
             </w:r>
           </w:p>
+          <w:p>
+            <w:pPr>
+              <w:widowControl w:val="0"/>
+            </w:pPr>
+            <w:r>
+              <w:t>40</w:t>
+            </w:r>
+          </w:p>
+          <w:p>
+            <w:pPr>
+              <w:widowControl w:val="0"/>
+            </w:pPr>
+            <w:r>
+              <w:t>41</w:t>
+            </w:r>
+          </w:p>
+          <w:p>
+            <w:pPr>
+              <w:widowControl w:val="0"/>
+            </w:pPr>
+            <w:r>
+              <w:t>42</w:t>
+            </w:r>
+          </w:p>
+          <w:p>
+            <w:pPr>
+              <w:widowControl w:val="0"/>
+            </w:pPr>
+            <w:r>
+              <w:t>43</w:t>
+            </w:r>
+          </w:p>
+          <w:p>
+            <w:pPr>
+              <w:widowControl w:val="0"/>
+            </w:pPr>
+            <w:r>
+              <w:t>44</w:t>
+            </w:r>
+          </w:p>
         </w:tc>
         <w:tc>
           <w:tcPr>
@@ -1091,68 +1121,56 @@
           <w:p>
             <w:pPr>
               <w:widowControl w:val="0"/>
-              <w:jc w:val="left"/>
-              <w:rPr>
-                <w:lang w:val="it-IT"/>
-              </w:rPr>
-            </w:pPr>
-            <w:r>
               <w:rPr>
                 <w:color w:val="222222"/>
                 <w:shd w:val="clear" w:color="auto" w:fill="FFFFFF"/>
                 <w:lang w:val="it-IT"/>
               </w:rPr>
-              <w:lastRenderedPageBreak/>
-              <w:t>Una casa d’aste intende realizzare un sistema online di aste. Il sistema deve consentire agli amministratori la gestione degli oggetti che si vogliono pubblicare e tutto il ciclo di vita delle aste. Gli utenti del sistema, previa registrazione, hanno la possibilità di fare offerte su un qualsiasi oggetto. Al termine dell’asta, l’offerta maggiore sarà quella che avrà vinto l’asta. Alla registrazione, gli utenti devono comunicare il codice fiscale, il nome, il cognome, la data di nascita, la città di nascita, le informazioni sulla propria carta di credito (intestatario, numero, data di scadenza, codice CVV). Inoltre, essi devono fornire un indirizzo cui consegnare eventuali oggetti acquistati.</w:t>
-            </w:r>
-            <w:r>
-              <w:rPr>
-                <w:color w:val="222222"/>
-                <w:lang w:val="it-IT"/>
-              </w:rPr>
-              <w:br/>
-            </w:r>
+            </w:pPr>
             <w:r>
               <w:rPr>
                 <w:color w:val="222222"/>
                 <w:shd w:val="clear" w:color="auto" w:fill="FFFFFF"/>
                 <w:lang w:val="it-IT"/>
               </w:rPr>
-              <w:t xml:space="preserve">Gli amministratori gestiscono l’inserimento degli oggetti. Ogni oggetto è caratterizzato da un codice alfanumerico univoco, da una descrizione, da uno stato (ad esempio “come nuovo”, “in buone condizioni”, “non funzionante”, ecc.), da un prezzo di base d’asta, e da una descrizione delle dimensioni. Quando viene inserito un nuovo oggetto nel sistema, gli amministratori possono decidere la durata dell’asta, da un minimo di un giorno ad un massimo di sette giorni. Inoltre, a ciascuna asta viene associata una categoria. Le categorie appartengono ad un </w:t>
-            </w:r>
-            <w:proofErr w:type="spellStart"/>
-            <w:r>
+              <w:lastRenderedPageBreak/>
+              <w:t>Una casa d’aste intende realizzare un sistema online di aste. Il sistema deve consentire agli amministratori la gestione degli oggetti che si vogliono pubblicare e tutto il ciclo di vita delle aste. Gli utenti del sistema, previa registrazione, hanno la possibilità di fare offerte su un qualsiasi oggetto. Al termine dell’asta, l’offerta maggiore sarà quella che avrà vinto l’asta. Alla registrazione, gli utenti devono comunicare il codice fiscale, il nome, il cognome, la data di nascita, la città di nascita, le informazioni sulla propria carta di credito (intestatario, numero, data di scadenza, codice CVV). Inoltre, essi devono fornire un indirizzo cui consegnare eventuali oggetti acquistati.</w:t>
+            </w:r>
+          </w:p>
+          <w:p>
+            <w:pPr>
+              <w:widowControl w:val="0"/>
               <w:rPr>
                 <w:color w:val="222222"/>
                 <w:shd w:val="clear" w:color="auto" w:fill="FFFFFF"/>
                 <w:lang w:val="it-IT"/>
               </w:rPr>
-              <w:t>titolario</w:t>
-            </w:r>
-            <w:proofErr w:type="spellEnd"/>
+            </w:pPr>
+            <w:r>
+              <w:rPr>
+                <w:color w:val="222222"/>
+                <w:lang w:val="it-IT"/>
+              </w:rPr>
+              <w:br/>
+            </w:r>
             <w:r>
               <w:rPr>
                 <w:color w:val="222222"/>
                 <w:shd w:val="clear" w:color="auto" w:fill="FFFFFF"/>
                 <w:lang w:val="it-IT"/>
               </w:rPr>
-              <w:t xml:space="preserve"> gerarchico, organizzato su un massimo di tre livelli. La gestione delle categorie degli oggetti afferisce sempre agli amministratori del sistema.</w:t>
-            </w:r>
-            <w:r>
-              <w:rPr>
-                <w:color w:val="222222"/>
-                <w:lang w:val="it-IT"/>
-              </w:rPr>
-              <w:br/>
-            </w:r>
-            <w:r>
+              <w:t>Gli amministratori gestiscono l’inserimento degli oggetti. Ogni oggetto è caratterizzato da un codice alfanumerico univoco, da una descrizione, da uno stato (ad esempio “come nuovo”, “in buone condizioni”, “non funzionante”, ecc.), da un prezzo di base d’asta, e da una descrizione delle dimensioni. Quando viene inserito un nuovo oggetto nel sistema, gli amministratori possono decidere la durata dell’asta, da un minimo di un giorno ad un massimo di sette giorni. Inoltre, a ciascuna asta viene associata una categoria. Le categorie appartengono ad un titolario gerarchico, organizzato su un massimo di tre livelli. La gestione delle categorie degli oggetti afferisce sempre agli amministratori del sistema.</w:t>
+            </w:r>
+          </w:p>
+          <w:p>
+            <w:pPr>
+              <w:widowControl w:val="0"/>
               <w:rPr>
                 <w:color w:val="222222"/>
                 <w:shd w:val="clear" w:color="auto" w:fill="FFFFFF"/>
                 <w:lang w:val="it-IT"/>
               </w:rPr>
-              <w:t>Gli utenti del sistema possono visualizzare in qualsiasi momento tutte le aste aperte. Quando un’asta viene visualizzata, gli utenti ottengono tutte le informazioni legate allo stato attuale della stessa, tra cui il tempo mancante alla chiusura, il numero di offerte fatte, l’importo dell’offerta massima attuale. Non possono però visualizzare chi è che ha effettuato l’offerta massima.</w:t>
-            </w:r>
+            </w:pPr>
             <w:r>
               <w:rPr>
                 <w:color w:val="222222"/>
@@ -1166,24 +1184,18 @@
                 <w:shd w:val="clear" w:color="auto" w:fill="FFFFFF"/>
                 <w:lang w:val="it-IT"/>
               </w:rPr>
-              <w:t>Dato un oggetto in asta, gli utenti possono fare un’offerta, maggiore del valore attuale di offerta. La granularità di incremento delle offerte è di multipli di 50 centesimi di euro. Inoltre, un utente che ha attualmente piazzato l’offerta massima, può sfruttare la funzionalità di “controfferta automatica”. Tale funzionalità permette all’utente di indicare un importo massimo con cui si intende rilanciare l’offerta, qualora un altro utente faccia un’offerta maggiore. La gestione delle offerte pertanto funziona nel modo seguente. L’utente A indica un importo I con cui vuole rilanciare l’offerta nei confronti dell’utente B che è attualmente il migliore offerente. L’utente B ha anche indicato un importo di controfferta C. Se C &gt; I, il sistema indicherà come miglior offerente l’utente A, con importo temporaneo I, ma immediatamente dopo indicherà nuovamente l’utente B come migliore offerente, con un import di I + 0,50€.</w:t>
-            </w:r>
-            <w:r>
-              <w:rPr>
-                <w:color w:val="222222"/>
-                <w:lang w:val="it-IT"/>
-              </w:rPr>
-              <w:br/>
-            </w:r>
-            <w:r>
+              <w:t>Gli utenti del sistema possono visualizzare in qualsiasi momento tutte le aste aperte. Quando un’asta viene visualizzata, gli utenti ottengono tutte le informazioni legate allo stato attuale della stessa, tra cui il tempo mancante alla chiusura, il numero di offerte fatte, l’importo dell’offerta massima attuale. Non possono però visualizzare chi è che ha effettuato l’offerta massima.</w:t>
+            </w:r>
+          </w:p>
+          <w:p>
+            <w:pPr>
+              <w:widowControl w:val="0"/>
               <w:rPr>
                 <w:color w:val="222222"/>
                 <w:shd w:val="clear" w:color="auto" w:fill="FFFFFF"/>
                 <w:lang w:val="it-IT"/>
               </w:rPr>
-              <w:lastRenderedPageBreak/>
-              <w:t>Il sistema tiene traccia, per ogni oggetto, di tutte le offerte che sono state fatte e dell’instante temporale in cui queste sono state inserite nel sistema. Ciò significa che tutte le transazioni automatiche generate dal sistema di controfferta automatica devono essere registrate nel sistema.</w:t>
-            </w:r>
+            </w:pPr>
             <w:r>
               <w:rPr>
                 <w:color w:val="222222"/>
@@ -1197,6 +1209,63 @@
                 <w:shd w:val="clear" w:color="auto" w:fill="FFFFFF"/>
                 <w:lang w:val="it-IT"/>
               </w:rPr>
+              <w:t xml:space="preserve">Dato un oggetto in asta, gli utenti possono fare un’offerta, maggiore del valore attuale di offerta. La granularità di incremento delle offerte è di multipli di 50 centesimi di euro. Inoltre, un utente che ha attualmente piazzato l’offerta massima, può sfruttare la funzionalità di “controfferta automatica”. Tale funzionalità permette all’utente di indicare un importo massimo con cui si intende rilanciare l’offerta, qualora un altro utente faccia un’offerta maggiore. La gestione delle offerte pertanto funziona nel modo seguente. L’utente A indica un importo I con cui vuole rilanciare l’offerta nei confronti dell’utente B che è attualmente il migliore offerente. L’utente B ha anche indicato un importo di </w:t>
+            </w:r>
+            <w:r>
+              <w:rPr>
+                <w:color w:val="222222"/>
+                <w:shd w:val="clear" w:color="auto" w:fill="FFFFFF"/>
+                <w:lang w:val="it-IT"/>
+              </w:rPr>
+              <w:lastRenderedPageBreak/>
+              <w:t>controfferta C. Se C &gt; I, il sistema indicherà come miglior offerente l’utente A, con importo temporaneo I, ma immediatamente dopo indicherà nuovamente l’utente B come migliore offerente, con un import di I + 0,50€.</w:t>
+            </w:r>
+          </w:p>
+          <w:p>
+            <w:pPr>
+              <w:widowControl w:val="0"/>
+              <w:rPr>
+                <w:color w:val="222222"/>
+                <w:shd w:val="clear" w:color="auto" w:fill="FFFFFF"/>
+                <w:lang w:val="it-IT"/>
+              </w:rPr>
+            </w:pPr>
+            <w:r>
+              <w:rPr>
+                <w:color w:val="222222"/>
+                <w:lang w:val="it-IT"/>
+              </w:rPr>
+              <w:br/>
+            </w:r>
+            <w:r>
+              <w:rPr>
+                <w:color w:val="222222"/>
+                <w:shd w:val="clear" w:color="auto" w:fill="FFFFFF"/>
+                <w:lang w:val="it-IT"/>
+              </w:rPr>
+              <w:t>Il sistema tiene traccia, per ogni oggetto, di tutte le offerte che sono state fatte e dell’instante temporale in cui queste sono state inserite nel sistema. Ciò significa che tutte le transazioni automatiche generate dal sistema di controfferta automatica devono essere registrate nel sistema.</w:t>
+            </w:r>
+          </w:p>
+          <w:p>
+            <w:pPr>
+              <w:widowControl w:val="0"/>
+              <w:rPr>
+                <w:lang w:val="it-IT"/>
+              </w:rPr>
+            </w:pPr>
+            <w:r>
+              <w:rPr>
+                <w:color w:val="222222"/>
+                <w:lang w:val="it-IT"/>
+              </w:rPr>
+              <w:br/>
+            </w:r>
+            <w:r>
+              <w:rPr>
+                <w:color w:val="222222"/>
+                <w:shd w:val="clear" w:color="auto" w:fill="FFFFFF"/>
+                <w:lang w:val="it-IT"/>
+              </w:rPr>
               <w:t>Gli utenti, in ogni momento, possono visualizzare l’elenco degli oggetti aggiudicati e l’elenco degli oggetti per i quali è presente un’asta in corso cui hanno fatto almeno un’offerta.</w:t>
             </w:r>
           </w:p>
@@ -1209,30 +1278,12 @@
       </w:pPr>
       <w:bookmarkStart w:id="5" w:name="_Toc733602887"/>
       <w:bookmarkStart w:id="6" w:name="_Toc1289394997"/>
-      <w:proofErr w:type="spellStart"/>
       <w:r>
         <w:lastRenderedPageBreak/>
-        <w:t>Analisi</w:t>
-      </w:r>
-      <w:proofErr w:type="spellEnd"/>
-      <w:r>
-        <w:t xml:space="preserve"> </w:t>
-      </w:r>
-      <w:proofErr w:type="spellStart"/>
-      <w:r>
-        <w:t>dei</w:t>
-      </w:r>
-      <w:proofErr w:type="spellEnd"/>
-      <w:r>
-        <w:t xml:space="preserve"> </w:t>
-      </w:r>
-      <w:proofErr w:type="spellStart"/>
-      <w:r>
-        <w:t>Requisiti</w:t>
+        <w:t>Analisi dei Requisiti</w:t>
       </w:r>
       <w:bookmarkEnd w:id="5"/>
       <w:bookmarkEnd w:id="6"/>
-      <w:proofErr w:type="spellEnd"/>
     </w:p>
     <w:p/>
     <w:p>
@@ -1541,19 +1592,9 @@
       <w:pPr>
         <w:pStyle w:val="Titolo3"/>
       </w:pPr>
-      <w:proofErr w:type="spellStart"/>
-      <w:r>
-        <w:t>Specifica</w:t>
-      </w:r>
-      <w:proofErr w:type="spellEnd"/>
-      <w:r>
-        <w:t xml:space="preserve"> </w:t>
-      </w:r>
-      <w:proofErr w:type="spellStart"/>
-      <w:r>
-        <w:t>disambiguata</w:t>
-      </w:r>
-      <w:proofErr w:type="spellEnd"/>
+      <w:r>
+        <w:t>Specifica disambiguata</w:t>
+      </w:r>
     </w:p>
     <w:tbl>
       <w:tblPr>
@@ -1716,14 +1757,12 @@
                 <w:b/>
               </w:rPr>
             </w:pPr>
-            <w:proofErr w:type="spellStart"/>
             <w:r>
               <w:rPr>
                 <w:b/>
               </w:rPr>
               <w:t>Descrizione</w:t>
             </w:r>
-            <w:proofErr w:type="spellEnd"/>
           </w:p>
         </w:tc>
         <w:tc>
@@ -2271,14 +2310,12 @@
                 <w:b/>
               </w:rPr>
             </w:pPr>
-            <w:proofErr w:type="spellStart"/>
             <w:r>
               <w:rPr>
                 <w:b/>
               </w:rPr>
               <w:t>Descrizione</w:t>
             </w:r>
-            <w:proofErr w:type="spellEnd"/>
           </w:p>
         </w:tc>
         <w:tc>
@@ -2443,15 +2480,7 @@
         <w:ind w:left="0" w:firstLine="0"/>
       </w:pPr>
       <w:r>
-        <w:t xml:space="preserve">Volume </w:t>
-      </w:r>
-      <w:proofErr w:type="spellStart"/>
-      <w:r>
-        <w:t>dei</w:t>
-      </w:r>
-      <w:proofErr w:type="spellEnd"/>
-      <w:r>
-        <w:t xml:space="preserve"> </w:t>
+        <w:t xml:space="preserve">Volume dei </w:t>
       </w:r>
       <w:proofErr w:type="spellStart"/>
       <w:r>
@@ -2786,14 +2815,12 @@
                 <w:b/>
               </w:rPr>
             </w:pPr>
-            <w:proofErr w:type="spellStart"/>
             <w:r>
               <w:rPr>
                 <w:b/>
               </w:rPr>
               <w:t>Descrizione</w:t>
             </w:r>
-            <w:proofErr w:type="spellEnd"/>
           </w:p>
         </w:tc>
         <w:tc>
@@ -2994,13 +3021,8 @@
           <w:numId w:val="9"/>
         </w:numPr>
       </w:pPr>
-      <w:proofErr w:type="spellStart"/>
-      <w:r>
-        <w:t>Analisi</w:t>
-      </w:r>
-      <w:proofErr w:type="spellEnd"/>
-      <w:r>
-        <w:t xml:space="preserve"> </w:t>
+      <w:r>
+        <w:t xml:space="preserve">Analisi </w:t>
       </w:r>
       <w:proofErr w:type="spellStart"/>
       <w:r>
@@ -4363,6 +4385,14 @@
         <w:lang w:val="it-IT"/>
       </w:rPr>
     </w:pPr>
+    <w:r>
+      <w:rPr>
+        <w:i/>
+        <w:sz w:val="22"/>
+        <w:lang w:val="it-IT"/>
+      </w:rPr>
+      <w:t>0</w:t>
+    </w:r>
     <w:r>
       <w:rPr>
         <w:i/>

</xml_diff>

<commit_message>
Continuo Sezione 2 del Template.
</commit_message>
<xml_diff>
--- a/template-progetto.docx
+++ b/template-progetto.docx
@@ -634,84 +634,6 @@
     </w:p>
     <w:p>
       <w:pPr>
-        <w:pStyle w:val="Testocommento"/>
-        <w:rPr>
-          <w:lang w:val="it-IT"/>
-        </w:rPr>
-      </w:pPr>
-      <w:r>
-        <w:rPr>
-          <w:lang w:val="it-IT"/>
-        </w:rPr>
-        <w:t>Tutto il testo su sfondo grigio, all’interno di questo template, deve essere eliminato prima della consegna. Viene utilizzato per fornire informazioni sulla corretta compilazione del report di progetto.</w:t>
-      </w:r>
-    </w:p>
-    <w:p>
-      <w:pPr>
-        <w:pStyle w:val="Testocommento"/>
-        <w:rPr>
-          <w:lang w:val="it-IT"/>
-        </w:rPr>
-      </w:pPr>
-    </w:p>
-    <w:p>
-      <w:pPr>
-        <w:pStyle w:val="Testocommento"/>
-        <w:rPr>
-          <w:lang w:val="it-IT"/>
-        </w:rPr>
-      </w:pPr>
-      <w:r>
-        <w:rPr>
-          <w:lang w:val="it-IT"/>
-        </w:rPr>
-        <w:t>Non modificare il formato del documento:</w:t>
-      </w:r>
-    </w:p>
-    <w:p>
-      <w:pPr>
-        <w:pStyle w:val="Testocommento"/>
-        <w:rPr>
-          <w:lang w:val="it-IT"/>
-        </w:rPr>
-      </w:pPr>
-      <w:r>
-        <w:rPr>
-          <w:lang w:val="it-IT"/>
-        </w:rPr>
-        <w:t>- Carattere: Times New Roman, 12pt</w:t>
-      </w:r>
-    </w:p>
-    <w:p>
-      <w:pPr>
-        <w:pStyle w:val="Testocommento"/>
-        <w:rPr>
-          <w:lang w:val="it-IT"/>
-        </w:rPr>
-      </w:pPr>
-      <w:r>
-        <w:rPr>
-          <w:lang w:val="it-IT"/>
-        </w:rPr>
-        <w:t>- Dimensione pagina: A4</w:t>
-      </w:r>
-    </w:p>
-    <w:p>
-      <w:pPr>
-        <w:pStyle w:val="Testocommento"/>
-        <w:rPr>
-          <w:lang w:val="it-IT"/>
-        </w:rPr>
-      </w:pPr>
-      <w:r>
-        <w:rPr>
-          <w:lang w:val="it-IT"/>
-        </w:rPr>
-        <w:t>- Margini: superiore/inferiore 2,5cm, sinistro/destro: 1,9cm</w:t>
-      </w:r>
-    </w:p>
-    <w:p>
-      <w:pPr>
         <w:rPr>
           <w:lang w:val="it-IT"/>
         </w:rPr>
@@ -1278,30 +1200,34 @@
       </w:pPr>
       <w:bookmarkStart w:id="5" w:name="_Toc733602887"/>
       <w:bookmarkStart w:id="6" w:name="_Toc1289394997"/>
+      <w:proofErr w:type="spellStart"/>
       <w:r>
         <w:lastRenderedPageBreak/>
-        <w:t>Analisi dei Requisiti</w:t>
+        <w:t>Analisi</w:t>
+      </w:r>
+      <w:proofErr w:type="spellEnd"/>
+      <w:r>
+        <w:t xml:space="preserve"> </w:t>
+      </w:r>
+      <w:proofErr w:type="spellStart"/>
+      <w:r>
+        <w:t>dei</w:t>
+      </w:r>
+      <w:proofErr w:type="spellEnd"/>
+      <w:r>
+        <w:t xml:space="preserve"> </w:t>
+      </w:r>
+      <w:proofErr w:type="spellStart"/>
+      <w:r>
+        <w:t>Requisiti</w:t>
       </w:r>
       <w:bookmarkEnd w:id="5"/>
       <w:bookmarkEnd w:id="6"/>
+      <w:proofErr w:type="spellEnd"/>
     </w:p>
     <w:p/>
     <w:p>
       <w:pPr>
-        <w:pStyle w:val="Testocommento"/>
-        <w:rPr>
-          <w:lang w:val="it-IT"/>
-        </w:rPr>
-      </w:pPr>
-      <w:r>
-        <w:rPr>
-          <w:lang w:val="it-IT"/>
-        </w:rPr>
-        <w:t xml:space="preserve">Lo scopo di questa sezione è raffinare la specifica fornita, andando ad effettuare un’operazione preliminare di disambiguazione. </w:t>
-      </w:r>
-    </w:p>
-    <w:p>
-      <w:pPr>
         <w:pStyle w:val="Titolo2"/>
         <w:ind w:left="0" w:firstLine="0"/>
         <w:rPr>
@@ -1314,48 +1240,6 @@
         </w:rPr>
         <w:t>Identificazione dei termini ambigui e correzioni possibili</w:t>
       </w:r>
-    </w:p>
-    <w:p>
-      <w:pPr>
-        <w:rPr>
-          <w:lang w:val="it-IT"/>
-        </w:rPr>
-      </w:pPr>
-    </w:p>
-    <w:p>
-      <w:pPr>
-        <w:pStyle w:val="Testocommento"/>
-        <w:rPr>
-          <w:lang w:val="it-IT"/>
-        </w:rPr>
-      </w:pPr>
-      <w:r>
-        <w:rPr>
-          <w:lang w:val="it-IT"/>
-        </w:rPr>
-        <w:t xml:space="preserve">Compilare la seguente tabella, facendo riferimento alla specifica del </w:t>
-      </w:r>
-      <w:proofErr w:type="spellStart"/>
-      <w:r>
-        <w:rPr>
-          <w:lang w:val="it-IT"/>
-        </w:rPr>
-        <w:t>minimondo</w:t>
-      </w:r>
-      <w:proofErr w:type="spellEnd"/>
-      <w:r>
-        <w:rPr>
-          <w:lang w:val="it-IT"/>
-        </w:rPr>
-        <w:t xml:space="preserve"> di riferimento precedentemente indicata. Individuare i termini ambigui nella specifica (indicando la linea in cui essi compaiono), indicare il nuovo termine che si intende adottare nella specifica, ed indicare il motivo del cambiamento che si propone.</w:t>
-      </w:r>
-    </w:p>
-    <w:p>
-      <w:pPr>
-        <w:rPr>
-          <w:lang w:val="it-IT"/>
-        </w:rPr>
-      </w:pPr>
     </w:p>
     <w:tbl>
       <w:tblPr>
@@ -1613,31 +1497,13 @@
               <w:rPr>
                 <w:lang w:val="it-IT"/>
               </w:rPr>
-              <w:t xml:space="preserve">Un utente può </w:t>
-            </w:r>
-            <w:r>
-              <w:rPr>
-                <w:lang w:val="it-IT"/>
-              </w:rPr>
-              <w:t>effettuare</w:t>
-            </w:r>
-            <w:r>
-              <w:rPr>
-                <w:lang w:val="it-IT"/>
-              </w:rPr>
-              <w:t xml:space="preserve"> offerte su un oggetto s</w:t>
-            </w:r>
-            <w:r>
-              <w:rPr>
-                <w:lang w:val="it-IT"/>
-              </w:rPr>
-              <w:t>u cui è ancora aperta un’asta, non su un qualsiasi oggetto</w:t>
-            </w:r>
-            <w:r>
-              <w:rPr>
-                <w:lang w:val="it-IT"/>
-              </w:rPr>
-              <w:t>.</w:t>
+              <w:t>Un utente può effettuare offerte su un oggetto s</w:t>
+            </w:r>
+            <w:r>
+              <w:rPr>
+                <w:lang w:val="it-IT"/>
+              </w:rPr>
+              <w:t>u cui è ancora aperta un’asta, non su un qualsiasi oggetto.</w:t>
             </w:r>
           </w:p>
         </w:tc>
@@ -1753,7 +1619,7 @@
               <w:spacing w:line="240" w:lineRule="auto"/>
             </w:pPr>
             <w:r>
-              <w:t>15-16</w:t>
+              <w:t>39</w:t>
             </w:r>
           </w:p>
         </w:tc>
@@ -1773,16 +1639,18 @@
               <w:spacing w:line="240" w:lineRule="auto"/>
               <w:jc w:val="left"/>
               <w:rPr>
-                <w:lang w:val="it-IT"/>
-              </w:rPr>
-            </w:pPr>
-            <w:r>
-              <w:rPr>
                 <w:color w:val="222222"/>
                 <w:shd w:val="clear" w:color="auto" w:fill="FFFFFF"/>
                 <w:lang w:val="it-IT"/>
               </w:rPr>
-              <w:t>Le categorie appartengono ad un titolario gerarchico, organizzato su un massimo di tre livelli.</w:t>
+            </w:pPr>
+            <w:r>
+              <w:rPr>
+                <w:color w:val="222222"/>
+                <w:shd w:val="clear" w:color="auto" w:fill="FFFFFF"/>
+                <w:lang w:val="it-IT"/>
+              </w:rPr>
+              <w:t>Transazioni</w:t>
             </w:r>
           </w:p>
         </w:tc>
@@ -1809,7 +1677,7 @@
               <w:rPr>
                 <w:lang w:val="it-IT"/>
               </w:rPr>
-              <w:t>Le categorie appartengono ad un titolario gerarchico, una categoria può avere più sottocategorie dove il livello massimo di gerarchia per ogni macrocategoria è tre.</w:t>
+              <w:t>Offerte</w:t>
             </w:r>
           </w:p>
         </w:tc>
@@ -1835,112 +1703,6 @@
               <w:rPr>
                 <w:lang w:val="it-IT"/>
               </w:rPr>
-              <w:t>Disambiguazione del significato di titolario gerarchico e del livello gerarchico delle categorie.</w:t>
-            </w:r>
-          </w:p>
-        </w:tc>
-      </w:tr>
-      <w:tr>
-        <w:tc>
-          <w:tcPr>
-            <w:tcW w:w="1007" w:type="dxa"/>
-            <w:tcBorders>
-              <w:top w:val="single" w:sz="4" w:space="0" w:color="000000"/>
-              <w:left w:val="single" w:sz="4" w:space="0" w:color="000000"/>
-              <w:bottom w:val="single" w:sz="4" w:space="0" w:color="000000"/>
-              <w:right w:val="single" w:sz="4" w:space="0" w:color="000000"/>
-            </w:tcBorders>
-          </w:tcPr>
-          <w:p>
-            <w:pPr>
-              <w:widowControl w:val="0"/>
-              <w:spacing w:line="240" w:lineRule="auto"/>
-            </w:pPr>
-            <w:r>
-              <w:t>39</w:t>
-            </w:r>
-          </w:p>
-        </w:tc>
-        <w:tc>
-          <w:tcPr>
-            <w:tcW w:w="1829" w:type="dxa"/>
-            <w:tcBorders>
-              <w:top w:val="single" w:sz="4" w:space="0" w:color="000000"/>
-              <w:left w:val="single" w:sz="4" w:space="0" w:color="000000"/>
-              <w:bottom w:val="single" w:sz="4" w:space="0" w:color="000000"/>
-              <w:right w:val="single" w:sz="4" w:space="0" w:color="000000"/>
-            </w:tcBorders>
-          </w:tcPr>
-          <w:p>
-            <w:pPr>
-              <w:widowControl w:val="0"/>
-              <w:spacing w:line="240" w:lineRule="auto"/>
-              <w:jc w:val="left"/>
-              <w:rPr>
-                <w:color w:val="222222"/>
-                <w:shd w:val="clear" w:color="auto" w:fill="FFFFFF"/>
-                <w:lang w:val="it-IT"/>
-              </w:rPr>
-            </w:pPr>
-            <w:r>
-              <w:rPr>
-                <w:color w:val="222222"/>
-                <w:shd w:val="clear" w:color="auto" w:fill="FFFFFF"/>
-                <w:lang w:val="it-IT"/>
-              </w:rPr>
-              <w:t>Transazioni</w:t>
-            </w:r>
-          </w:p>
-        </w:tc>
-        <w:tc>
-          <w:tcPr>
-            <w:tcW w:w="1829" w:type="dxa"/>
-            <w:tcBorders>
-              <w:top w:val="single" w:sz="4" w:space="0" w:color="000000"/>
-              <w:left w:val="single" w:sz="4" w:space="0" w:color="000000"/>
-              <w:bottom w:val="single" w:sz="4" w:space="0" w:color="000000"/>
-              <w:right w:val="single" w:sz="4" w:space="0" w:color="000000"/>
-            </w:tcBorders>
-          </w:tcPr>
-          <w:p>
-            <w:pPr>
-              <w:widowControl w:val="0"/>
-              <w:spacing w:line="240" w:lineRule="auto"/>
-              <w:jc w:val="left"/>
-              <w:rPr>
-                <w:lang w:val="it-IT"/>
-              </w:rPr>
-            </w:pPr>
-            <w:r>
-              <w:rPr>
-                <w:lang w:val="it-IT"/>
-              </w:rPr>
-              <w:t>Offerte</w:t>
-            </w:r>
-          </w:p>
-        </w:tc>
-        <w:tc>
-          <w:tcPr>
-            <w:tcW w:w="5297" w:type="dxa"/>
-            <w:tcBorders>
-              <w:top w:val="single" w:sz="4" w:space="0" w:color="000000"/>
-              <w:left w:val="single" w:sz="4" w:space="0" w:color="000000"/>
-              <w:bottom w:val="single" w:sz="4" w:space="0" w:color="000000"/>
-              <w:right w:val="single" w:sz="4" w:space="0" w:color="000000"/>
-            </w:tcBorders>
-          </w:tcPr>
-          <w:p>
-            <w:pPr>
-              <w:widowControl w:val="0"/>
-              <w:spacing w:line="240" w:lineRule="auto"/>
-              <w:rPr>
-                <w:lang w:val="it-IT"/>
-              </w:rPr>
-            </w:pPr>
-            <w:r>
-              <w:rPr>
-                <w:lang w:val="it-IT"/>
-              </w:rPr>
               <w:t>L</w:t>
             </w:r>
             <w:r>
@@ -1957,9 +1719,19 @@
       <w:pPr>
         <w:pStyle w:val="Titolo3"/>
       </w:pPr>
-      <w:r>
-        <w:t>Specifica disambiguata</w:t>
-      </w:r>
+      <w:proofErr w:type="spellStart"/>
+      <w:r>
+        <w:t>Specifica</w:t>
+      </w:r>
+      <w:proofErr w:type="spellEnd"/>
+      <w:r>
+        <w:t xml:space="preserve"> </w:t>
+      </w:r>
+      <w:proofErr w:type="spellStart"/>
+      <w:r>
+        <w:t>disambiguata</w:t>
+      </w:r>
+      <w:proofErr w:type="spellEnd"/>
     </w:p>
     <w:tbl>
       <w:tblPr>
@@ -1983,42 +1755,183 @@
           </w:tcPr>
           <w:p>
             <w:pPr>
-              <w:pStyle w:val="Testocommento"/>
-              <w:widowControl w:val="0"/>
-              <w:rPr>
-                <w:lang w:val="it-IT"/>
-              </w:rPr>
-            </w:pPr>
-            <w:r>
-              <w:rPr>
-                <w:lang w:val="it-IT"/>
-              </w:rPr>
-              <w:t>Riportare in questo riquadro la specifica di progetto corretta, applicando le disambiguazioni proposte.</w:t>
-            </w:r>
-          </w:p>
-          <w:p>
-            <w:pPr>
-              <w:widowControl w:val="0"/>
-              <w:rPr>
-                <w:lang w:val="it-IT"/>
-              </w:rPr>
-            </w:pPr>
-          </w:p>
-          <w:p>
-            <w:pPr>
-              <w:widowControl w:val="0"/>
-              <w:rPr>
-                <w:lang w:val="it-IT"/>
-              </w:rPr>
-            </w:pPr>
-          </w:p>
-          <w:p>
-            <w:pPr>
-              <w:widowControl w:val="0"/>
-              <w:rPr>
-                <w:lang w:val="it-IT"/>
-              </w:rPr>
-            </w:pPr>
+              <w:widowControl w:val="0"/>
+              <w:rPr>
+                <w:color w:val="222222"/>
+                <w:shd w:val="clear" w:color="auto" w:fill="FFFFFF"/>
+                <w:lang w:val="it-IT"/>
+              </w:rPr>
+            </w:pPr>
+            <w:r>
+              <w:rPr>
+                <w:color w:val="222222"/>
+                <w:shd w:val="clear" w:color="auto" w:fill="FFFFFF"/>
+                <w:lang w:val="it-IT"/>
+              </w:rPr>
+              <w:t>Una casa d’aste intende realizzare un sistema online di aste. Il sistema deve consentire agli amministratori la gestione degli oggetti che si vogliono pubblicare e tutto il ciclo di vita delle aste. Gli utenti del sistema, previa registrazione, hanno la possibilità di fare offerte su un qualsiasi oggetto in asta. Al termine dell’asta, l’offerta maggiore sarà quella che avrà vinto l’asta. Alla registrazione, gli utenti devono comunicare il codice fiscale, il nome, il cognome, la data di nascita, la città di nascita, le informazioni sulla propria carta di credito (intestatario, numero, data di scadenza, codice CVV). Inoltre, essi devono fornire un indirizzo cui consegnare eventuali oggetti acquistati.</w:t>
+            </w:r>
+          </w:p>
+          <w:p>
+            <w:pPr>
+              <w:widowControl w:val="0"/>
+              <w:rPr>
+                <w:color w:val="222222"/>
+                <w:shd w:val="clear" w:color="auto" w:fill="FFFFFF"/>
+                <w:lang w:val="it-IT"/>
+              </w:rPr>
+            </w:pPr>
+            <w:r>
+              <w:rPr>
+                <w:color w:val="222222"/>
+                <w:lang w:val="it-IT"/>
+              </w:rPr>
+              <w:br/>
+            </w:r>
+            <w:r>
+              <w:rPr>
+                <w:color w:val="222222"/>
+                <w:shd w:val="clear" w:color="auto" w:fill="FFFFFF"/>
+                <w:lang w:val="it-IT"/>
+              </w:rPr>
+              <w:t xml:space="preserve">Gli amministratori gestiscono l’inserimento degli oggetti. Ogni oggetto è caratterizzato da un codice alfanumerico univoco, da una descrizione, da uno stato (ad esempio “come nuovo”, “in buone condizioni”, “non funzionante”, ecc.), da un prezzo di base d’asta, e da una descrizione delle dimensioni. Quando viene inserito un nuovo oggetto nel sistema, gli amministratori possono decidere la durata dell’asta, da un minimo di un giorno ad un massimo di sette giorni. Inoltre, a ciascun oggetto viene associato una categoria. </w:t>
+            </w:r>
+            <w:r>
+              <w:rPr>
+                <w:color w:val="222222"/>
+                <w:shd w:val="clear" w:color="auto" w:fill="FFFFFF"/>
+                <w:lang w:val="it-IT"/>
+              </w:rPr>
+              <w:t xml:space="preserve">Le categorie appartengono ad un </w:t>
+            </w:r>
+            <w:proofErr w:type="spellStart"/>
+            <w:r>
+              <w:rPr>
+                <w:color w:val="222222"/>
+                <w:shd w:val="clear" w:color="auto" w:fill="FFFFFF"/>
+                <w:lang w:val="it-IT"/>
+              </w:rPr>
+              <w:t>titolario</w:t>
+            </w:r>
+            <w:proofErr w:type="spellEnd"/>
+            <w:r>
+              <w:rPr>
+                <w:color w:val="222222"/>
+                <w:shd w:val="clear" w:color="auto" w:fill="FFFFFF"/>
+                <w:lang w:val="it-IT"/>
+              </w:rPr>
+              <w:t xml:space="preserve"> gerarchico, organizzato su un massimo di tre livelli</w:t>
+            </w:r>
+            <w:r>
+              <w:rPr>
+                <w:lang w:val="it-IT"/>
+              </w:rPr>
+              <w:t>.</w:t>
+            </w:r>
+            <w:r>
+              <w:rPr>
+                <w:color w:val="222222"/>
+                <w:shd w:val="clear" w:color="auto" w:fill="FFFFFF"/>
+                <w:lang w:val="it-IT"/>
+              </w:rPr>
+              <w:t xml:space="preserve"> La gestione delle categorie degli oggetti afferisce sempre agli amministratori del sistema.</w:t>
+            </w:r>
+          </w:p>
+          <w:p>
+            <w:pPr>
+              <w:widowControl w:val="0"/>
+              <w:rPr>
+                <w:color w:val="222222"/>
+                <w:shd w:val="clear" w:color="auto" w:fill="FFFFFF"/>
+                <w:lang w:val="it-IT"/>
+              </w:rPr>
+            </w:pPr>
+            <w:r>
+              <w:rPr>
+                <w:color w:val="222222"/>
+                <w:lang w:val="it-IT"/>
+              </w:rPr>
+              <w:br/>
+            </w:r>
+            <w:r>
+              <w:rPr>
+                <w:color w:val="222222"/>
+                <w:shd w:val="clear" w:color="auto" w:fill="FFFFFF"/>
+                <w:lang w:val="it-IT"/>
+              </w:rPr>
+              <w:t>Gli utenti del sistema possono visualizzare in qualsiasi momento tutte le aste aperte. Quando un’asta viene visualizzata, gli utenti ottengono tutte le informazioni legate allo stato attuale della stessa, tra cui il tempo mancante alla chiusura, il numero di offerte fatte, l’importo dell’offerta massima attuale. Non possono però visualizzare chi è che ha effettuato l’offerta massima.</w:t>
+            </w:r>
+            <w:r>
+              <w:rPr>
+                <w:color w:val="222222"/>
+                <w:lang w:val="it-IT"/>
+              </w:rPr>
+              <w:br/>
+            </w:r>
+            <w:r>
+              <w:rPr>
+                <w:color w:val="222222"/>
+                <w:shd w:val="clear" w:color="auto" w:fill="FFFFFF"/>
+                <w:lang w:val="it-IT"/>
+              </w:rPr>
+              <w:t xml:space="preserve">Dato un oggetto in asta, gli utenti possono fare un’offerta, maggiore del valore attuale di offerta. La </w:t>
+            </w:r>
+            <w:r>
+              <w:rPr>
+                <w:color w:val="222222"/>
+                <w:shd w:val="clear" w:color="auto" w:fill="FFFFFF"/>
+                <w:lang w:val="it-IT"/>
+              </w:rPr>
+              <w:lastRenderedPageBreak/>
+              <w:t>granularità di incremento delle offerte è di multipli di 50 centesimi di euro. Inoltre, un utente che ha attualmente piazzato l’offerta massima, può sfruttare la funzionalità di “controfferta automatica”. Tale funzionalità permette all’utente di indicare un importo massimo con cui si intende rilanciare l’offerta, qualora un altro utente faccia un’offerta maggiore. La gestione delle offerte pertanto funziona nel modo seguente. L’utente A indica un importo I con cui vuole rilanciare l’offerta nei confronti dell’utente B che è attualmente il migliore offerente. L’utente B ha anche indicato un importo di controfferta C. Se C &gt; I, il sistema indicherà come miglior offerente l’utente A, con importo temporaneo I, ma immediatamente dopo indicherà nuovamente l’utente B come migliore offerente, con un import di I + 0,50€.</w:t>
+            </w:r>
+          </w:p>
+          <w:p>
+            <w:pPr>
+              <w:widowControl w:val="0"/>
+              <w:rPr>
+                <w:color w:val="222222"/>
+                <w:shd w:val="clear" w:color="auto" w:fill="FFFFFF"/>
+                <w:lang w:val="it-IT"/>
+              </w:rPr>
+            </w:pPr>
+            <w:r>
+              <w:rPr>
+                <w:color w:val="222222"/>
+                <w:lang w:val="it-IT"/>
+              </w:rPr>
+              <w:br/>
+            </w:r>
+            <w:r>
+              <w:rPr>
+                <w:color w:val="222222"/>
+                <w:shd w:val="clear" w:color="auto" w:fill="FFFFFF"/>
+                <w:lang w:val="it-IT"/>
+              </w:rPr>
+              <w:t>Il sistema tiene traccia, per ogni oggetto, di tutte le offerte che sono state fatte e dell’instante temporale in cui queste sono state inserite nel sistema. Ciò significa che tutte le offerte automatiche generate dal sistema di controfferta automatica devono essere registrate nel sistema.</w:t>
+            </w:r>
+          </w:p>
+          <w:p>
+            <w:pPr>
+              <w:widowControl w:val="0"/>
+              <w:rPr>
+                <w:lang w:val="it-IT"/>
+              </w:rPr>
+            </w:pPr>
+            <w:r>
+              <w:rPr>
+                <w:color w:val="222222"/>
+                <w:lang w:val="it-IT"/>
+              </w:rPr>
+              <w:br/>
+            </w:r>
+            <w:r>
+              <w:rPr>
+                <w:color w:val="222222"/>
+                <w:shd w:val="clear" w:color="auto" w:fill="FFFFFF"/>
+                <w:lang w:val="it-IT"/>
+              </w:rPr>
+              <w:t>Gli utenti, in ogni momento, possono visualizzare l’elenco degli oggetti aggiudicati e l’elenco degli oggetti per i quali è presente un’asta in corso cui hanno fatto almeno un’offerta.</w:t>
+            </w:r>
           </w:p>
         </w:tc>
       </w:tr>
@@ -2035,6 +1948,7 @@
         <w:rPr>
           <w:lang w:val="it-IT"/>
         </w:rPr>
+        <w:lastRenderedPageBreak/>
         <w:t>Glossario dei Termini</w:t>
       </w:r>
     </w:p>
@@ -2097,7 +2011,6 @@
               <w:rPr>
                 <w:b/>
               </w:rPr>
-              <w:lastRenderedPageBreak/>
               <w:t>Termine</w:t>
             </w:r>
             <w:proofErr w:type="spellEnd"/>
@@ -2208,6 +2121,11 @@
               <w:widowControl w:val="0"/>
               <w:spacing w:line="240" w:lineRule="auto"/>
             </w:pPr>
+            <w:proofErr w:type="spellStart"/>
+            <w:r>
+              <w:t>Utente</w:t>
+            </w:r>
+            <w:proofErr w:type="spellEnd"/>
           </w:p>
         </w:tc>
         <w:tc>
@@ -2224,7 +2142,41 @@
             <w:pPr>
               <w:widowControl w:val="0"/>
               <w:spacing w:line="240" w:lineRule="auto"/>
-            </w:pPr>
+              <w:jc w:val="left"/>
+              <w:rPr>
+                <w:lang w:val="it-IT"/>
+              </w:rPr>
+            </w:pPr>
+            <w:r>
+              <w:rPr>
+                <w:lang w:val="it-IT"/>
+              </w:rPr>
+              <w:t>Person</w:t>
+            </w:r>
+            <w:r>
+              <w:rPr>
+                <w:lang w:val="it-IT"/>
+              </w:rPr>
+              <w:t xml:space="preserve">e </w:t>
+            </w:r>
+            <w:r>
+              <w:rPr>
+                <w:lang w:val="it-IT"/>
+              </w:rPr>
+              <w:t>che possono registrars</w:t>
+            </w:r>
+            <w:r>
+              <w:rPr>
+                <w:lang w:val="it-IT"/>
+              </w:rPr>
+              <w:t>i all’interno della piattaforma, possono fare offerte su degli oggetti in asta e aggiudicarsi un’asta per acquistare un oggetto</w:t>
+            </w:r>
+            <w:r>
+              <w:rPr>
+                <w:lang w:val="it-IT"/>
+              </w:rPr>
+              <w:t>.</w:t>
+            </w:r>
           </w:p>
         </w:tc>
         <w:tc>
@@ -2241,6 +2193,9 @@
             <w:pPr>
               <w:widowControl w:val="0"/>
               <w:spacing w:line="240" w:lineRule="auto"/>
+              <w:rPr>
+                <w:lang w:val="it-IT"/>
+              </w:rPr>
             </w:pPr>
           </w:p>
         </w:tc>
@@ -2258,12 +2213,417 @@
             <w:pPr>
               <w:widowControl w:val="0"/>
               <w:spacing w:line="240" w:lineRule="auto"/>
-            </w:pPr>
+              <w:jc w:val="left"/>
+              <w:rPr>
+                <w:lang w:val="it-IT"/>
+              </w:rPr>
+            </w:pPr>
+            <w:r>
+              <w:rPr>
+                <w:lang w:val="it-IT"/>
+              </w:rPr>
+              <w:t xml:space="preserve">Offerte, Oggetto in </w:t>
+            </w:r>
+            <w:r>
+              <w:rPr>
+                <w:lang w:val="it-IT"/>
+              </w:rPr>
+              <w:t>A</w:t>
+            </w:r>
+            <w:r>
+              <w:rPr>
+                <w:lang w:val="it-IT"/>
+              </w:rPr>
+              <w:t>sta</w:t>
+            </w:r>
+          </w:p>
+        </w:tc>
+      </w:tr>
+      <w:tr>
+        <w:tc>
+          <w:tcPr>
+            <w:tcW w:w="2490" w:type="dxa"/>
+            <w:tcBorders>
+              <w:top w:val="single" w:sz="4" w:space="0" w:color="000000"/>
+              <w:left w:val="single" w:sz="4" w:space="0" w:color="000000"/>
+              <w:bottom w:val="single" w:sz="4" w:space="0" w:color="000000"/>
+              <w:right w:val="single" w:sz="4" w:space="0" w:color="000000"/>
+            </w:tcBorders>
+          </w:tcPr>
+          <w:p>
+            <w:pPr>
+              <w:widowControl w:val="0"/>
+              <w:spacing w:line="240" w:lineRule="auto"/>
+            </w:pPr>
+            <w:proofErr w:type="spellStart"/>
+            <w:r>
+              <w:t>Oggetto</w:t>
+            </w:r>
+            <w:proofErr w:type="spellEnd"/>
+            <w:r>
+              <w:t xml:space="preserve"> in </w:t>
+            </w:r>
+            <w:proofErr w:type="spellStart"/>
+            <w:r>
+              <w:t>asta</w:t>
+            </w:r>
+            <w:proofErr w:type="spellEnd"/>
+          </w:p>
+        </w:tc>
+        <w:tc>
+          <w:tcPr>
+            <w:tcW w:w="2490" w:type="dxa"/>
+            <w:tcBorders>
+              <w:top w:val="single" w:sz="4" w:space="0" w:color="000000"/>
+              <w:left w:val="single" w:sz="4" w:space="0" w:color="000000"/>
+              <w:bottom w:val="single" w:sz="4" w:space="0" w:color="000000"/>
+              <w:right w:val="single" w:sz="4" w:space="0" w:color="000000"/>
+            </w:tcBorders>
+          </w:tcPr>
+          <w:p>
+            <w:pPr>
+              <w:widowControl w:val="0"/>
+              <w:spacing w:line="240" w:lineRule="auto"/>
+              <w:jc w:val="left"/>
+              <w:rPr>
+                <w:lang w:val="it-IT"/>
+              </w:rPr>
+            </w:pPr>
+            <w:r>
+              <w:rPr>
+                <w:lang w:val="it-IT"/>
+              </w:rPr>
+              <w:t>Oggetto su cui più utenti possono fare delle offerte. Ad ogni oggetto viene associata una categoria</w:t>
+            </w:r>
+            <w:r>
+              <w:rPr>
+                <w:lang w:val="it-IT"/>
+              </w:rPr>
+              <w:t>.</w:t>
+            </w:r>
+          </w:p>
+        </w:tc>
+        <w:tc>
+          <w:tcPr>
+            <w:tcW w:w="2491" w:type="dxa"/>
+            <w:tcBorders>
+              <w:top w:val="single" w:sz="4" w:space="0" w:color="000000"/>
+              <w:left w:val="single" w:sz="4" w:space="0" w:color="000000"/>
+              <w:bottom w:val="single" w:sz="4" w:space="0" w:color="000000"/>
+              <w:right w:val="single" w:sz="4" w:space="0" w:color="000000"/>
+            </w:tcBorders>
+          </w:tcPr>
+          <w:p>
+            <w:pPr>
+              <w:widowControl w:val="0"/>
+              <w:spacing w:line="240" w:lineRule="auto"/>
+              <w:rPr>
+                <w:lang w:val="it-IT"/>
+              </w:rPr>
+            </w:pPr>
+          </w:p>
+        </w:tc>
+        <w:tc>
+          <w:tcPr>
+            <w:tcW w:w="2490" w:type="dxa"/>
+            <w:tcBorders>
+              <w:top w:val="single" w:sz="4" w:space="0" w:color="000000"/>
+              <w:left w:val="single" w:sz="4" w:space="0" w:color="000000"/>
+              <w:bottom w:val="single" w:sz="4" w:space="0" w:color="000000"/>
+              <w:right w:val="single" w:sz="4" w:space="0" w:color="000000"/>
+            </w:tcBorders>
+          </w:tcPr>
+          <w:p>
+            <w:pPr>
+              <w:widowControl w:val="0"/>
+              <w:spacing w:line="240" w:lineRule="auto"/>
+              <w:jc w:val="left"/>
+              <w:rPr>
+                <w:lang w:val="it-IT"/>
+              </w:rPr>
+            </w:pPr>
+            <w:r>
+              <w:rPr>
+                <w:lang w:val="it-IT"/>
+              </w:rPr>
+              <w:t>Utente, Offerta, Categoria</w:t>
+            </w:r>
+          </w:p>
+        </w:tc>
+      </w:tr>
+      <w:tr>
+        <w:tc>
+          <w:tcPr>
+            <w:tcW w:w="2490" w:type="dxa"/>
+            <w:tcBorders>
+              <w:top w:val="single" w:sz="4" w:space="0" w:color="000000"/>
+              <w:left w:val="single" w:sz="4" w:space="0" w:color="000000"/>
+              <w:bottom w:val="single" w:sz="4" w:space="0" w:color="000000"/>
+              <w:right w:val="single" w:sz="4" w:space="0" w:color="000000"/>
+            </w:tcBorders>
+          </w:tcPr>
+          <w:p>
+            <w:pPr>
+              <w:widowControl w:val="0"/>
+              <w:spacing w:line="240" w:lineRule="auto"/>
+            </w:pPr>
+            <w:proofErr w:type="spellStart"/>
+            <w:r>
+              <w:t>Offerte</w:t>
+            </w:r>
+            <w:proofErr w:type="spellEnd"/>
+          </w:p>
+        </w:tc>
+        <w:tc>
+          <w:tcPr>
+            <w:tcW w:w="2490" w:type="dxa"/>
+            <w:tcBorders>
+              <w:top w:val="single" w:sz="4" w:space="0" w:color="000000"/>
+              <w:left w:val="single" w:sz="4" w:space="0" w:color="000000"/>
+              <w:bottom w:val="single" w:sz="4" w:space="0" w:color="000000"/>
+              <w:right w:val="single" w:sz="4" w:space="0" w:color="000000"/>
+            </w:tcBorders>
+          </w:tcPr>
+          <w:p>
+            <w:pPr>
+              <w:widowControl w:val="0"/>
+              <w:spacing w:line="240" w:lineRule="auto"/>
+              <w:jc w:val="left"/>
+              <w:rPr>
+                <w:lang w:val="it-IT"/>
+              </w:rPr>
+            </w:pPr>
+            <w:r>
+              <w:rPr>
+                <w:lang w:val="it-IT"/>
+              </w:rPr>
+              <w:t>Offerta, con un importo, relativo ad un oggetto in asta effettuata da un utente</w:t>
+            </w:r>
+            <w:r>
+              <w:rPr>
+                <w:lang w:val="it-IT"/>
+              </w:rPr>
+              <w:t>.</w:t>
+            </w:r>
+          </w:p>
+        </w:tc>
+        <w:tc>
+          <w:tcPr>
+            <w:tcW w:w="2491" w:type="dxa"/>
+            <w:tcBorders>
+              <w:top w:val="single" w:sz="4" w:space="0" w:color="000000"/>
+              <w:left w:val="single" w:sz="4" w:space="0" w:color="000000"/>
+              <w:bottom w:val="single" w:sz="4" w:space="0" w:color="000000"/>
+              <w:right w:val="single" w:sz="4" w:space="0" w:color="000000"/>
+            </w:tcBorders>
+          </w:tcPr>
+          <w:p>
+            <w:pPr>
+              <w:widowControl w:val="0"/>
+              <w:spacing w:line="240" w:lineRule="auto"/>
+              <w:rPr>
+                <w:lang w:val="it-IT"/>
+              </w:rPr>
+            </w:pPr>
+          </w:p>
+        </w:tc>
+        <w:tc>
+          <w:tcPr>
+            <w:tcW w:w="2490" w:type="dxa"/>
+            <w:tcBorders>
+              <w:top w:val="single" w:sz="4" w:space="0" w:color="000000"/>
+              <w:left w:val="single" w:sz="4" w:space="0" w:color="000000"/>
+              <w:bottom w:val="single" w:sz="4" w:space="0" w:color="000000"/>
+              <w:right w:val="single" w:sz="4" w:space="0" w:color="000000"/>
+            </w:tcBorders>
+          </w:tcPr>
+          <w:p>
+            <w:pPr>
+              <w:widowControl w:val="0"/>
+              <w:spacing w:line="240" w:lineRule="auto"/>
+              <w:jc w:val="left"/>
+              <w:rPr>
+                <w:lang w:val="it-IT"/>
+              </w:rPr>
+            </w:pPr>
+            <w:r>
+              <w:rPr>
+                <w:lang w:val="it-IT"/>
+              </w:rPr>
+              <w:t>Utente, Oggetto</w:t>
+            </w:r>
+            <w:r>
+              <w:rPr>
+                <w:lang w:val="it-IT"/>
+              </w:rPr>
+              <w:t xml:space="preserve"> in Asta</w:t>
+            </w:r>
+          </w:p>
+        </w:tc>
+      </w:tr>
+      <w:tr>
+        <w:tc>
+          <w:tcPr>
+            <w:tcW w:w="2490" w:type="dxa"/>
+            <w:tcBorders>
+              <w:top w:val="single" w:sz="4" w:space="0" w:color="000000"/>
+              <w:left w:val="single" w:sz="4" w:space="0" w:color="000000"/>
+              <w:bottom w:val="single" w:sz="4" w:space="0" w:color="000000"/>
+              <w:right w:val="single" w:sz="4" w:space="0" w:color="000000"/>
+            </w:tcBorders>
+          </w:tcPr>
+          <w:p>
+            <w:pPr>
+              <w:widowControl w:val="0"/>
+              <w:spacing w:line="240" w:lineRule="auto"/>
+            </w:pPr>
+            <w:proofErr w:type="spellStart"/>
+            <w:r>
+              <w:t>Categoria</w:t>
+            </w:r>
+            <w:proofErr w:type="spellEnd"/>
+          </w:p>
+        </w:tc>
+        <w:tc>
+          <w:tcPr>
+            <w:tcW w:w="2490" w:type="dxa"/>
+            <w:tcBorders>
+              <w:top w:val="single" w:sz="4" w:space="0" w:color="000000"/>
+              <w:left w:val="single" w:sz="4" w:space="0" w:color="000000"/>
+              <w:bottom w:val="single" w:sz="4" w:space="0" w:color="000000"/>
+              <w:right w:val="single" w:sz="4" w:space="0" w:color="000000"/>
+            </w:tcBorders>
+          </w:tcPr>
+          <w:p>
+            <w:pPr>
+              <w:widowControl w:val="0"/>
+              <w:spacing w:line="240" w:lineRule="auto"/>
+              <w:jc w:val="left"/>
+              <w:rPr>
+                <w:lang w:val="it-IT"/>
+              </w:rPr>
+            </w:pPr>
+            <w:r>
+              <w:rPr>
+                <w:lang w:val="it-IT"/>
+              </w:rPr>
+              <w:t xml:space="preserve">Classificazione degli oggetti inseriti nel </w:t>
+            </w:r>
+            <w:r>
+              <w:rPr>
+                <w:lang w:val="it-IT"/>
+              </w:rPr>
+              <w:lastRenderedPageBreak/>
+              <w:t>sistema</w:t>
+            </w:r>
+            <w:r>
+              <w:rPr>
+                <w:lang w:val="it-IT"/>
+              </w:rPr>
+              <w:t>,</w:t>
+            </w:r>
+            <w:r>
+              <w:rPr>
+                <w:lang w:val="it-IT"/>
+              </w:rPr>
+              <w:t xml:space="preserve"> organizzat</w:t>
+            </w:r>
+            <w:r>
+              <w:rPr>
+                <w:lang w:val="it-IT"/>
+              </w:rPr>
+              <w:t>e</w:t>
+            </w:r>
+            <w:r>
+              <w:rPr>
+                <w:lang w:val="it-IT"/>
+              </w:rPr>
+              <w:t xml:space="preserve"> in un </w:t>
+            </w:r>
+            <w:proofErr w:type="spellStart"/>
+            <w:r>
+              <w:rPr>
+                <w:lang w:val="it-IT"/>
+              </w:rPr>
+              <w:t>titolario</w:t>
+            </w:r>
+            <w:proofErr w:type="spellEnd"/>
+            <w:r>
+              <w:rPr>
+                <w:lang w:val="it-IT"/>
+              </w:rPr>
+              <w:t xml:space="preserve"> gerarchico organizzato su tre livelli.</w:t>
+            </w:r>
+          </w:p>
+        </w:tc>
+        <w:tc>
+          <w:tcPr>
+            <w:tcW w:w="2491" w:type="dxa"/>
+            <w:tcBorders>
+              <w:top w:val="single" w:sz="4" w:space="0" w:color="000000"/>
+              <w:left w:val="single" w:sz="4" w:space="0" w:color="000000"/>
+              <w:bottom w:val="single" w:sz="4" w:space="0" w:color="000000"/>
+              <w:right w:val="single" w:sz="4" w:space="0" w:color="000000"/>
+            </w:tcBorders>
+          </w:tcPr>
+          <w:p>
+            <w:pPr>
+              <w:widowControl w:val="0"/>
+              <w:spacing w:line="240" w:lineRule="auto"/>
+              <w:rPr>
+                <w:lang w:val="it-IT"/>
+              </w:rPr>
+            </w:pPr>
+          </w:p>
+        </w:tc>
+        <w:tc>
+          <w:tcPr>
+            <w:tcW w:w="2490" w:type="dxa"/>
+            <w:tcBorders>
+              <w:top w:val="single" w:sz="4" w:space="0" w:color="000000"/>
+              <w:left w:val="single" w:sz="4" w:space="0" w:color="000000"/>
+              <w:bottom w:val="single" w:sz="4" w:space="0" w:color="000000"/>
+              <w:right w:val="single" w:sz="4" w:space="0" w:color="000000"/>
+            </w:tcBorders>
+          </w:tcPr>
+          <w:p>
+            <w:pPr>
+              <w:widowControl w:val="0"/>
+              <w:spacing w:line="240" w:lineRule="auto"/>
+              <w:jc w:val="left"/>
+              <w:rPr>
+                <w:lang w:val="it-IT"/>
+              </w:rPr>
+            </w:pPr>
+            <w:r>
+              <w:rPr>
+                <w:lang w:val="it-IT"/>
+              </w:rPr>
+              <w:t xml:space="preserve">Oggetto in </w:t>
+            </w:r>
+            <w:r>
+              <w:rPr>
+                <w:lang w:val="it-IT"/>
+              </w:rPr>
+              <w:t>A</w:t>
+            </w:r>
+            <w:r>
+              <w:rPr>
+                <w:lang w:val="it-IT"/>
+              </w:rPr>
+              <w:t>sta</w:t>
+            </w:r>
           </w:p>
         </w:tc>
       </w:tr>
     </w:tbl>
-    <w:p/>
+    <w:p>
+      <w:pPr>
+        <w:rPr>
+          <w:lang w:val="it-IT"/>
+        </w:rPr>
+      </w:pPr>
+    </w:p>
     <w:p>
       <w:pPr>
         <w:pStyle w:val="Titolo2"/>
@@ -2380,8 +2740,16 @@
               <w:rPr>
                 <w:b/>
               </w:rPr>
-              <w:t xml:space="preserve"> relative a ...</w:t>
-            </w:r>
+              <w:t xml:space="preserve"> relative a </w:t>
+            </w:r>
+            <w:proofErr w:type="spellStart"/>
+            <w:r>
+              <w:rPr>
+                <w:b/>
+              </w:rPr>
+              <w:t>Utente</w:t>
+            </w:r>
+            <w:proofErr w:type="spellEnd"/>
           </w:p>
         </w:tc>
       </w:tr>
@@ -2400,12 +2768,428 @@
             <w:pPr>
               <w:widowControl w:val="0"/>
               <w:spacing w:line="240" w:lineRule="auto"/>
-            </w:pPr>
+              <w:rPr>
+                <w:color w:val="222222"/>
+                <w:shd w:val="clear" w:color="auto" w:fill="FFFFFF"/>
+                <w:lang w:val="it-IT"/>
+              </w:rPr>
+            </w:pPr>
+            <w:r>
+              <w:rPr>
+                <w:color w:val="222222"/>
+                <w:shd w:val="clear" w:color="auto" w:fill="FFFFFF"/>
+                <w:lang w:val="it-IT"/>
+              </w:rPr>
+              <w:t>Gli utenti del sistema, previa registrazione, hanno la possibilità di fare offerte su un qualsiasi oggetto in asta.</w:t>
+            </w:r>
+          </w:p>
+          <w:p>
+            <w:pPr>
+              <w:widowControl w:val="0"/>
+              <w:spacing w:line="240" w:lineRule="auto"/>
+              <w:rPr>
+                <w:color w:val="222222"/>
+                <w:shd w:val="clear" w:color="auto" w:fill="FFFFFF"/>
+                <w:lang w:val="it-IT"/>
+              </w:rPr>
+            </w:pPr>
+            <w:r>
+              <w:rPr>
+                <w:color w:val="222222"/>
+                <w:shd w:val="clear" w:color="auto" w:fill="FFFFFF"/>
+                <w:lang w:val="it-IT"/>
+              </w:rPr>
+              <w:t>Alla registrazione, gli utenti devono comunicare il codice fiscale, il nome, il cognome, la data di nascita, la città di nascita, le informazioni sulla propria carta di credito (intestatario, numero, data di scadenza, codice CVV). Inoltre, essi devono fornire un indirizzo cui consegnare eventuali oggetti acquistati.</w:t>
+            </w:r>
+          </w:p>
+          <w:p>
+            <w:pPr>
+              <w:widowControl w:val="0"/>
+              <w:spacing w:line="240" w:lineRule="auto"/>
+              <w:rPr>
+                <w:color w:val="222222"/>
+                <w:shd w:val="clear" w:color="auto" w:fill="FFFFFF"/>
+                <w:lang w:val="it-IT"/>
+              </w:rPr>
+            </w:pPr>
+            <w:r>
+              <w:rPr>
+                <w:color w:val="222222"/>
+                <w:shd w:val="clear" w:color="auto" w:fill="FFFFFF"/>
+                <w:lang w:val="it-IT"/>
+              </w:rPr>
+              <w:t>Quando un’asta viene visualizzata, gli utenti ottengono tutte le informazioni legate allo stato attuale della stessa, tra cui il tempo mancante alla chiusura, il numero di offerte fatte, l’importo dell’offerta massima attuale. Non possono però visualizzare chi è che ha effettuato l’offerta massima.</w:t>
+            </w:r>
+            <w:r>
+              <w:rPr>
+                <w:color w:val="222222"/>
+                <w:lang w:val="it-IT"/>
+              </w:rPr>
+              <w:br/>
+            </w:r>
+            <w:r>
+              <w:rPr>
+                <w:color w:val="222222"/>
+                <w:shd w:val="clear" w:color="auto" w:fill="FFFFFF"/>
+                <w:lang w:val="it-IT"/>
+              </w:rPr>
+              <w:t>Dato un oggetto in asta, gli utenti possono fare un’offerta, maggiore del valore attuale di offerta.</w:t>
+            </w:r>
+          </w:p>
+          <w:p>
+            <w:pPr>
+              <w:widowControl w:val="0"/>
+              <w:spacing w:line="240" w:lineRule="auto"/>
+              <w:rPr>
+                <w:lang w:val="it-IT"/>
+              </w:rPr>
+            </w:pPr>
+            <w:r>
+              <w:rPr>
+                <w:color w:val="222222"/>
+                <w:shd w:val="clear" w:color="auto" w:fill="FFFFFF"/>
+                <w:lang w:val="it-IT"/>
+              </w:rPr>
+              <w:t>Gli utenti, in ogni momento, possono visualizzare l’elenco degli oggetti aggiudicati e l’elenco degli oggetti per i quali è presente un’asta in corso cui hanno fatto almeno un’offerta.</w:t>
+            </w:r>
           </w:p>
         </w:tc>
       </w:tr>
     </w:tbl>
-    <w:p/>
+    <w:p>
+      <w:pPr>
+        <w:rPr>
+          <w:lang w:val="it-IT"/>
+        </w:rPr>
+      </w:pPr>
+    </w:p>
+    <w:tbl>
+      <w:tblPr>
+        <w:tblW w:w="9962" w:type="dxa"/>
+        <w:tblLayout w:type="fixed"/>
+        <w:tblLook w:val="04A0" w:firstRow="1" w:lastRow="0" w:firstColumn="1" w:lastColumn="0" w:noHBand="0" w:noVBand="1"/>
+      </w:tblPr>
+      <w:tblGrid>
+        <w:gridCol w:w="9962"/>
+      </w:tblGrid>
+      <w:tr>
+        <w:tc>
+          <w:tcPr>
+            <w:tcW w:w="9962" w:type="dxa"/>
+            <w:tcBorders>
+              <w:top w:val="single" w:sz="4" w:space="0" w:color="000000"/>
+              <w:left w:val="single" w:sz="4" w:space="0" w:color="000000"/>
+              <w:bottom w:val="single" w:sz="4" w:space="0" w:color="000000"/>
+              <w:right w:val="single" w:sz="4" w:space="0" w:color="000000"/>
+            </w:tcBorders>
+            <w:shd w:val="clear" w:color="auto" w:fill="BCBCBC"/>
+          </w:tcPr>
+          <w:p>
+            <w:pPr>
+              <w:widowControl w:val="0"/>
+              <w:spacing w:line="240" w:lineRule="auto"/>
+              <w:rPr>
+                <w:b/>
+                <w:lang w:val="it-IT"/>
+              </w:rPr>
+            </w:pPr>
+            <w:r>
+              <w:rPr>
+                <w:b/>
+                <w:lang w:val="it-IT"/>
+              </w:rPr>
+              <w:t xml:space="preserve">Frasi relative a </w:t>
+            </w:r>
+            <w:r>
+              <w:rPr>
+                <w:b/>
+                <w:lang w:val="it-IT"/>
+              </w:rPr>
+              <w:t>Oggetto in Asta</w:t>
+            </w:r>
+          </w:p>
+        </w:tc>
+      </w:tr>
+      <w:tr>
+        <w:tc>
+          <w:tcPr>
+            <w:tcW w:w="9962" w:type="dxa"/>
+            <w:tcBorders>
+              <w:top w:val="single" w:sz="4" w:space="0" w:color="000000"/>
+              <w:left w:val="single" w:sz="4" w:space="0" w:color="000000"/>
+              <w:bottom w:val="single" w:sz="4" w:space="0" w:color="000000"/>
+              <w:right w:val="single" w:sz="4" w:space="0" w:color="000000"/>
+            </w:tcBorders>
+          </w:tcPr>
+          <w:p>
+            <w:pPr>
+              <w:widowControl w:val="0"/>
+              <w:spacing w:line="240" w:lineRule="auto"/>
+              <w:rPr>
+                <w:color w:val="222222"/>
+                <w:shd w:val="clear" w:color="auto" w:fill="FFFFFF"/>
+                <w:lang w:val="it-IT"/>
+              </w:rPr>
+            </w:pPr>
+            <w:r>
+              <w:rPr>
+                <w:color w:val="222222"/>
+                <w:shd w:val="clear" w:color="auto" w:fill="FFFFFF"/>
+                <w:lang w:val="it-IT"/>
+              </w:rPr>
+              <w:t>Gli amministratori gestiscono l’inserimento degli oggetti. Ogni oggetto è caratterizzato da un codice alfanumerico univoco, da una descrizione, da uno stato (ad esempio “come nuovo”, “in buone condizioni”, “non funzionante”, ecc.), da un prezzo di base d’asta, e da una descrizione delle dimensioni. Quando viene inserito un nuovo oggetto nel sistema, gli amministratori possono decidere la durata dell’asta, da un minimo di un giorno ad un massimo di sette giorni.</w:t>
+            </w:r>
+          </w:p>
+          <w:p>
+            <w:pPr>
+              <w:widowControl w:val="0"/>
+              <w:spacing w:line="240" w:lineRule="auto"/>
+              <w:rPr>
+                <w:color w:val="222222"/>
+                <w:shd w:val="clear" w:color="auto" w:fill="FFFFFF"/>
+                <w:lang w:val="it-IT"/>
+              </w:rPr>
+            </w:pPr>
+            <w:r>
+              <w:rPr>
+                <w:color w:val="222222"/>
+                <w:shd w:val="clear" w:color="auto" w:fill="FFFFFF"/>
+                <w:lang w:val="it-IT"/>
+              </w:rPr>
+              <w:t>Dato un oggetto in asta, gli utenti possono fare un’offerta, maggiore del valore attuale di offerta.</w:t>
+            </w:r>
+          </w:p>
+          <w:p>
+            <w:pPr>
+              <w:widowControl w:val="0"/>
+              <w:spacing w:line="240" w:lineRule="auto"/>
+              <w:rPr>
+                <w:color w:val="222222"/>
+                <w:shd w:val="clear" w:color="auto" w:fill="FFFFFF"/>
+                <w:lang w:val="it-IT"/>
+              </w:rPr>
+            </w:pPr>
+            <w:r>
+              <w:rPr>
+                <w:color w:val="222222"/>
+                <w:shd w:val="clear" w:color="auto" w:fill="FFFFFF"/>
+                <w:lang w:val="it-IT"/>
+              </w:rPr>
+              <w:t>Il sistema tiene traccia, per ogni oggetto, di tutte le offerte che sono state fatte e dell’instante temporale in cui queste sono state inserite nel sistema.</w:t>
+            </w:r>
+          </w:p>
+        </w:tc>
+      </w:tr>
+    </w:tbl>
+    <w:p>
+      <w:pPr>
+        <w:rPr>
+          <w:lang w:val="it-IT"/>
+        </w:rPr>
+      </w:pPr>
+    </w:p>
+    <w:tbl>
+      <w:tblPr>
+        <w:tblW w:w="9962" w:type="dxa"/>
+        <w:tblLayout w:type="fixed"/>
+        <w:tblLook w:val="04A0" w:firstRow="1" w:lastRow="0" w:firstColumn="1" w:lastColumn="0" w:noHBand="0" w:noVBand="1"/>
+      </w:tblPr>
+      <w:tblGrid>
+        <w:gridCol w:w="9962"/>
+      </w:tblGrid>
+      <w:tr>
+        <w:tc>
+          <w:tcPr>
+            <w:tcW w:w="9962" w:type="dxa"/>
+            <w:tcBorders>
+              <w:top w:val="single" w:sz="4" w:space="0" w:color="000000"/>
+              <w:left w:val="single" w:sz="4" w:space="0" w:color="000000"/>
+              <w:bottom w:val="single" w:sz="4" w:space="0" w:color="000000"/>
+              <w:right w:val="single" w:sz="4" w:space="0" w:color="000000"/>
+            </w:tcBorders>
+            <w:shd w:val="clear" w:color="auto" w:fill="BCBCBC"/>
+          </w:tcPr>
+          <w:p>
+            <w:pPr>
+              <w:widowControl w:val="0"/>
+              <w:spacing w:line="240" w:lineRule="auto"/>
+              <w:rPr>
+                <w:b/>
+                <w:lang w:val="it-IT"/>
+              </w:rPr>
+            </w:pPr>
+            <w:r>
+              <w:rPr>
+                <w:b/>
+                <w:lang w:val="it-IT"/>
+              </w:rPr>
+              <w:t xml:space="preserve">Frasi relative a </w:t>
+            </w:r>
+            <w:r>
+              <w:rPr>
+                <w:b/>
+                <w:lang w:val="it-IT"/>
+              </w:rPr>
+              <w:t>Offerta</w:t>
+            </w:r>
+          </w:p>
+        </w:tc>
+      </w:tr>
+      <w:tr>
+        <w:tc>
+          <w:tcPr>
+            <w:tcW w:w="9962" w:type="dxa"/>
+            <w:tcBorders>
+              <w:top w:val="single" w:sz="4" w:space="0" w:color="000000"/>
+              <w:left w:val="single" w:sz="4" w:space="0" w:color="000000"/>
+              <w:bottom w:val="single" w:sz="4" w:space="0" w:color="000000"/>
+              <w:right w:val="single" w:sz="4" w:space="0" w:color="000000"/>
+            </w:tcBorders>
+          </w:tcPr>
+          <w:p>
+            <w:pPr>
+              <w:widowControl w:val="0"/>
+              <w:spacing w:line="240" w:lineRule="auto"/>
+              <w:rPr>
+                <w:color w:val="222222"/>
+                <w:shd w:val="clear" w:color="auto" w:fill="FFFFFF"/>
+                <w:lang w:val="it-IT"/>
+              </w:rPr>
+            </w:pPr>
+            <w:r>
+              <w:rPr>
+                <w:color w:val="222222"/>
+                <w:shd w:val="clear" w:color="auto" w:fill="FFFFFF"/>
+                <w:lang w:val="it-IT"/>
+              </w:rPr>
+              <w:t>Gli utenti del sistema, previa registrazione, hanno la possibilità di fare offerte su un qualsiasi oggetto in asta. Al termine dell’asta, l’offerta maggiore sarà quella che avrà vinto l’asta.</w:t>
+            </w:r>
+          </w:p>
+          <w:p>
+            <w:pPr>
+              <w:widowControl w:val="0"/>
+              <w:rPr>
+                <w:color w:val="222222"/>
+                <w:shd w:val="clear" w:color="auto" w:fill="FFFFFF"/>
+                <w:lang w:val="it-IT"/>
+              </w:rPr>
+            </w:pPr>
+            <w:r>
+              <w:rPr>
+                <w:color w:val="222222"/>
+                <w:shd w:val="clear" w:color="auto" w:fill="FFFFFF"/>
+                <w:lang w:val="it-IT"/>
+              </w:rPr>
+              <w:t>Dato un oggetto in asta, gli utenti possono fare un’offerta, maggiore del valore attuale di offerta.</w:t>
+            </w:r>
+          </w:p>
+        </w:tc>
+      </w:tr>
+    </w:tbl>
+    <w:p>
+      <w:pPr>
+        <w:rPr>
+          <w:lang w:val="it-IT"/>
+        </w:rPr>
+      </w:pPr>
+    </w:p>
+    <w:tbl>
+      <w:tblPr>
+        <w:tblW w:w="9962" w:type="dxa"/>
+        <w:tblLayout w:type="fixed"/>
+        <w:tblLook w:val="04A0" w:firstRow="1" w:lastRow="0" w:firstColumn="1" w:lastColumn="0" w:noHBand="0" w:noVBand="1"/>
+      </w:tblPr>
+      <w:tblGrid>
+        <w:gridCol w:w="9962"/>
+      </w:tblGrid>
+      <w:tr>
+        <w:tc>
+          <w:tcPr>
+            <w:tcW w:w="9962" w:type="dxa"/>
+            <w:tcBorders>
+              <w:top w:val="single" w:sz="4" w:space="0" w:color="000000"/>
+              <w:left w:val="single" w:sz="4" w:space="0" w:color="000000"/>
+              <w:bottom w:val="single" w:sz="4" w:space="0" w:color="000000"/>
+              <w:right w:val="single" w:sz="4" w:space="0" w:color="000000"/>
+            </w:tcBorders>
+            <w:shd w:val="clear" w:color="auto" w:fill="BCBCBC"/>
+          </w:tcPr>
+          <w:p>
+            <w:pPr>
+              <w:widowControl w:val="0"/>
+              <w:spacing w:line="240" w:lineRule="auto"/>
+              <w:rPr>
+                <w:b/>
+                <w:lang w:val="it-IT"/>
+              </w:rPr>
+            </w:pPr>
+            <w:r>
+              <w:rPr>
+                <w:b/>
+                <w:lang w:val="it-IT"/>
+              </w:rPr>
+              <w:t xml:space="preserve">Frasi relative a </w:t>
+            </w:r>
+            <w:r>
+              <w:rPr>
+                <w:b/>
+                <w:lang w:val="it-IT"/>
+              </w:rPr>
+              <w:t>Categoria</w:t>
+            </w:r>
+          </w:p>
+        </w:tc>
+      </w:tr>
+      <w:tr>
+        <w:tc>
+          <w:tcPr>
+            <w:tcW w:w="9962" w:type="dxa"/>
+            <w:tcBorders>
+              <w:top w:val="single" w:sz="4" w:space="0" w:color="000000"/>
+              <w:left w:val="single" w:sz="4" w:space="0" w:color="000000"/>
+              <w:bottom w:val="single" w:sz="4" w:space="0" w:color="000000"/>
+              <w:right w:val="single" w:sz="4" w:space="0" w:color="000000"/>
+            </w:tcBorders>
+          </w:tcPr>
+          <w:p>
+            <w:pPr>
+              <w:widowControl w:val="0"/>
+              <w:spacing w:line="240" w:lineRule="auto"/>
+              <w:rPr>
+                <w:lang w:val="it-IT"/>
+              </w:rPr>
+            </w:pPr>
+            <w:r>
+              <w:rPr>
+                <w:lang w:val="it-IT"/>
+              </w:rPr>
+              <w:t xml:space="preserve">Le categorie appartengono ad un </w:t>
+            </w:r>
+            <w:proofErr w:type="spellStart"/>
+            <w:r>
+              <w:rPr>
+                <w:lang w:val="it-IT"/>
+              </w:rPr>
+              <w:t>titolario</w:t>
+            </w:r>
+            <w:proofErr w:type="spellEnd"/>
+            <w:r>
+              <w:rPr>
+                <w:lang w:val="it-IT"/>
+              </w:rPr>
+              <w:t xml:space="preserve"> gerarchico, organizzato su un massimo di tre livelli. La gestione delle categorie degli oggetti afferisce sempre agli amministratori del sistema.</w:t>
+            </w:r>
+          </w:p>
+        </w:tc>
+      </w:tr>
+    </w:tbl>
+    <w:p>
+      <w:pPr>
+        <w:rPr>
+          <w:lang w:val="it-IT"/>
+        </w:rPr>
+      </w:pPr>
+    </w:p>
     <w:p>
       <w:pPr>
         <w:pStyle w:val="Titolo1"/>
@@ -2846,7 +3630,15 @@
         <w:ind w:left="0" w:firstLine="0"/>
       </w:pPr>
       <w:r>
-        <w:t xml:space="preserve">Volume dei </w:t>
+        <w:t xml:space="preserve">Volume </w:t>
+      </w:r>
+      <w:proofErr w:type="spellStart"/>
+      <w:r>
+        <w:t>dei</w:t>
+      </w:r>
+      <w:proofErr w:type="spellEnd"/>
+      <w:r>
+        <w:t xml:space="preserve"> </w:t>
       </w:r>
       <w:proofErr w:type="spellStart"/>
       <w:r>
@@ -3387,8 +4179,13 @@
           <w:numId w:val="9"/>
         </w:numPr>
       </w:pPr>
-      <w:r>
-        <w:t xml:space="preserve">Analisi </w:t>
+      <w:proofErr w:type="spellStart"/>
+      <w:r>
+        <w:t>Analisi</w:t>
+      </w:r>
+      <w:proofErr w:type="spellEnd"/>
+      <w:r>
+        <w:t xml:space="preserve"> </w:t>
       </w:r>
       <w:proofErr w:type="spellStart"/>
       <w:r>
@@ -4499,15 +5296,15 @@
       <mc:AlternateContent>
         <mc:Choice Requires="wps">
           <w:drawing>
-            <wp:anchor distT="0" distB="0" distL="0" distR="0" simplePos="0" relativeHeight="12" behindDoc="0" locked="0" layoutInCell="0" allowOverlap="1" wp14:anchorId="52EF9876" wp14:editId="4CB8C966">
+            <wp:anchor distT="0" distB="0" distL="0" distR="0" simplePos="0" relativeHeight="12" behindDoc="0" locked="0" layoutInCell="0" allowOverlap="1" wp14:anchorId="52EF9876" wp14:editId="0520D825">
               <wp:simplePos x="0" y="0"/>
               <wp:positionH relativeFrom="margin">
-                <wp:align>center</wp:align>
+                <wp:posOffset>3054985</wp:posOffset>
               </wp:positionH>
               <wp:positionV relativeFrom="paragraph">
-                <wp:posOffset>635</wp:posOffset>
+                <wp:posOffset>-1270</wp:posOffset>
               </wp:positionV>
-              <wp:extent cx="76835" cy="175260"/>
+              <wp:extent cx="146685" cy="175260"/>
               <wp:effectExtent l="0" t="0" r="0" b="0"/>
               <wp:wrapSquare wrapText="bothSides"/>
               <wp:docPr id="3" name="Cornice1"/>
@@ -4519,7 +5316,7 @@
                     <wps:spPr>
                       <a:xfrm>
                         <a:off x="0" y="0"/>
-                        <a:ext cx="76835" cy="175260"/>
+                        <a:ext cx="146685" cy="175260"/>
                       </a:xfrm>
                       <a:prstGeom prst="rect">
                         <a:avLst/>
@@ -4572,64 +5369,70 @@
                         </w:p>
                       </w:txbxContent>
                     </wps:txbx>
-                    <wps:bodyPr lIns="0" tIns="0" rIns="0" bIns="0" anchor="t">
+                    <wps:bodyPr wrap="square" lIns="0" tIns="0" rIns="0" bIns="0" anchor="t">
                       <a:spAutoFit/>
                     </wps:bodyPr>
                   </wps:wsp>
                 </a:graphicData>
               </a:graphic>
+              <wp14:sizeRelH relativeFrom="margin">
+                <wp14:pctWidth>0</wp14:pctWidth>
+              </wp14:sizeRelH>
             </wp:anchor>
           </w:drawing>
         </mc:Choice>
         <mc:Fallback>
           <w:pict>
-            <v:rect fillcolor="#FFFFFF" style="position:absolute;rotation:-0;width:6.05pt;height:13.8pt;mso-wrap-distance-left:0pt;mso-wrap-distance-right:0pt;mso-wrap-distance-top:0pt;mso-wrap-distance-bottom:0pt;margin-top:0.05pt;mso-position-vertical-relative:text;margin-left:240.65pt;mso-position-horizontal:center;mso-position-horizontal-relative:margin">
-              <v:fill opacity="0f"/>
-              <v:textbox inset="0in,0in,0in,0in">
+            <v:shapetype w14:anchorId="52EF9876" id="_x0000_t202" coordsize="21600,21600" o:spt="202" path="m,l,21600r21600,l21600,xe">
+              <v:stroke joinstyle="miter"/>
+              <v:path gradientshapeok="t" o:connecttype="rect"/>
+            </v:shapetype>
+            <v:shape id="Cornice1" o:spid="_x0000_s1026" type="#_x0000_t202" style="position:absolute;left:0;text-align:left;margin-left:240.55pt;margin-top:-.1pt;width:11.55pt;height:13.8pt;z-index:12;visibility:visible;mso-wrap-style:square;mso-width-percent:0;mso-wrap-distance-left:0;mso-wrap-distance-top:0;mso-wrap-distance-right:0;mso-wrap-distance-bottom:0;mso-position-horizontal:absolute;mso-position-horizontal-relative:margin;mso-position-vertical:absolute;mso-position-vertical-relative:text;mso-width-percent:0;mso-width-relative:margin;v-text-anchor:top" o:gfxdata="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" o:allowincell="f" stroked="f">
+              <v:fill opacity="0"/>
+              <v:textbox style="mso-fit-shape-to-text:t" inset="0,0,0,0">
                 <w:txbxContent>
                   <w:p>
                     <w:pPr>
                       <w:pStyle w:val="Pidipagina"/>
-                      <w:pBdr/>
                       <w:rPr>
-                        <w:rStyle w:val="Pagenumber"/>
+                        <w:rStyle w:val="Numeropagina"/>
                       </w:rPr>
                     </w:pPr>
                     <w:r>
                       <w:rPr>
-                        <w:rStyle w:val="Pagenumber"/>
+                        <w:rStyle w:val="Numeropagina"/>
                       </w:rPr>
                       <w:fldChar w:fldCharType="begin"/>
                     </w:r>
                     <w:r>
                       <w:rPr>
-                        <w:rStyle w:val="Pagenumber"/>
+                        <w:rStyle w:val="Numeropagina"/>
                       </w:rPr>
                       <w:instrText xml:space="preserve"> PAGE </w:instrText>
                     </w:r>
                     <w:r>
                       <w:rPr>
-                        <w:rStyle w:val="Pagenumber"/>
+                        <w:rStyle w:val="Numeropagina"/>
                       </w:rPr>
                       <w:fldChar w:fldCharType="separate"/>
                     </w:r>
                     <w:r>
                       <w:rPr>
-                        <w:rStyle w:val="Pagenumber"/>
+                        <w:rStyle w:val="Numeropagina"/>
                       </w:rPr>
                       <w:t>9</w:t>
                     </w:r>
                     <w:r>
                       <w:rPr>
-                        <w:rStyle w:val="Pagenumber"/>
+                        <w:rStyle w:val="Numeropagina"/>
                       </w:rPr>
                       <w:fldChar w:fldCharType="end"/>
                     </w:r>
                   </w:p>
                 </w:txbxContent>
               </v:textbox>
-              <w10:wrap type="square"/>
-            </v:rect>
+              <w10:wrap type="square" anchorx="margin"/>
+            </v:shape>
           </w:pict>
         </mc:Fallback>
       </mc:AlternateContent>
@@ -4757,15 +5560,7 @@
         <w:sz w:val="22"/>
         <w:lang w:val="it-IT"/>
       </w:rPr>
-      <w:t>0</w:t>
-    </w:r>
-    <w:r>
-      <w:rPr>
-        <w:i/>
-        <w:sz w:val="22"/>
-        <w:lang w:val="it-IT"/>
-      </w:rPr>
-      <w:t>267355</w:t>
+      <w:t>0267355</w:t>
     </w:r>
     <w:r>
       <w:rPr>
@@ -6728,7 +7523,6 @@
   <w:style w:type="character" w:default="1" w:styleId="Carpredefinitoparagrafo">
     <w:name w:val="Default Paragraph Font"/>
     <w:uiPriority w:val="1"/>
-    <w:semiHidden/>
     <w:unhideWhenUsed/>
   </w:style>
   <w:style w:type="table" w:default="1" w:styleId="Tabellanormale">

</xml_diff>

<commit_message>
Modifiche template e diagramma er
</commit_message>
<xml_diff>
--- a/template-progetto.docx
+++ b/template-progetto.docx
@@ -1801,25 +1801,7 @@
                 <w:shd w:val="clear" w:color="auto" w:fill="FFFFFF"/>
                 <w:lang w:val="it-IT"/>
               </w:rPr>
-              <w:t xml:space="preserve">Le categorie appartengono ad un </w:t>
-            </w:r>
-            <w:proofErr w:type="spellStart"/>
-            <w:r>
-              <w:rPr>
-                <w:color w:val="222222"/>
-                <w:shd w:val="clear" w:color="auto" w:fill="FFFFFF"/>
-                <w:lang w:val="it-IT"/>
-              </w:rPr>
-              <w:t>titolario</w:t>
-            </w:r>
-            <w:proofErr w:type="spellEnd"/>
-            <w:r>
-              <w:rPr>
-                <w:color w:val="222222"/>
-                <w:shd w:val="clear" w:color="auto" w:fill="FFFFFF"/>
-                <w:lang w:val="it-IT"/>
-              </w:rPr>
-              <w:t xml:space="preserve"> gerarchico, organizzato su un massimo di tre livelli</w:t>
+              <w:t>Le categorie appartengono ad un titolario gerarchico, organizzato su un massimo di tre livelli</w:t>
             </w:r>
             <w:r>
               <w:rPr>
@@ -2121,11 +2103,9 @@
               <w:widowControl w:val="0"/>
               <w:spacing w:line="240" w:lineRule="auto"/>
             </w:pPr>
-            <w:proofErr w:type="spellStart"/>
             <w:r>
               <w:t>Utente</w:t>
             </w:r>
-            <w:proofErr w:type="spellEnd"/>
           </w:p>
         </w:tc>
         <w:tc>
@@ -2538,21 +2518,7 @@
               <w:rPr>
                 <w:lang w:val="it-IT"/>
               </w:rPr>
-              <w:t xml:space="preserve"> in un </w:t>
-            </w:r>
-            <w:proofErr w:type="spellStart"/>
-            <w:r>
-              <w:rPr>
-                <w:lang w:val="it-IT"/>
-              </w:rPr>
-              <w:t>titolario</w:t>
-            </w:r>
-            <w:proofErr w:type="spellEnd"/>
-            <w:r>
-              <w:rPr>
-                <w:lang w:val="it-IT"/>
-              </w:rPr>
-              <w:t xml:space="preserve"> gerarchico organizzato su tre livelli.</w:t>
+              <w:t xml:space="preserve"> in un titolario gerarchico organizzato su tre livelli.</w:t>
             </w:r>
           </w:p>
         </w:tc>
@@ -2742,14 +2708,12 @@
               </w:rPr>
               <w:t xml:space="preserve"> relative a </w:t>
             </w:r>
-            <w:proofErr w:type="spellStart"/>
             <w:r>
               <w:rPr>
                 <w:b/>
               </w:rPr>
               <w:t>Utente</w:t>
             </w:r>
-            <w:proofErr w:type="spellEnd"/>
           </w:p>
         </w:tc>
       </w:tr>
@@ -2800,6 +2764,25 @@
                 <w:lang w:val="it-IT"/>
               </w:rPr>
               <w:t>Alla registrazione, gli utenti devono comunicare il codice fiscale, il nome, il cognome, la data di nascita, la città di nascita, le informazioni sulla propria carta di credito (intestatario, numero, data di scadenza, codice CVV). Inoltre, essi devono fornire un indirizzo cui consegnare eventuali oggetti acquistati.</w:t>
+            </w:r>
+          </w:p>
+          <w:p>
+            <w:pPr>
+              <w:widowControl w:val="0"/>
+              <w:spacing w:line="240" w:lineRule="auto"/>
+              <w:rPr>
+                <w:color w:val="222222"/>
+                <w:shd w:val="clear" w:color="auto" w:fill="FFFFFF"/>
+                <w:lang w:val="it-IT"/>
+              </w:rPr>
+            </w:pPr>
+            <w:r>
+              <w:rPr>
+                <w:color w:val="222222"/>
+                <w:shd w:val="clear" w:color="auto" w:fill="FFFFFF"/>
+                <w:lang w:val="it-IT"/>
+              </w:rPr>
+              <w:t>Gli utenti del sistema possono visualizzare in qualsiasi momento tutte le aste aperte.</w:t>
             </w:r>
           </w:p>
           <w:p>
@@ -2956,26 +2939,61 @@
                 <w:shd w:val="clear" w:color="auto" w:fill="FFFFFF"/>
                 <w:lang w:val="it-IT"/>
               </w:rPr>
-              <w:t>Dato un oggetto in asta, gli utenti possono fare un’offerta, maggiore del valore attuale di offerta.</w:t>
-            </w:r>
-          </w:p>
-          <w:p>
-            <w:pPr>
-              <w:widowControl w:val="0"/>
-              <w:spacing w:line="240" w:lineRule="auto"/>
+              <w:t xml:space="preserve">A </w:t>
+            </w:r>
+            <w:r>
               <w:rPr>
                 <w:color w:val="222222"/>
                 <w:shd w:val="clear" w:color="auto" w:fill="FFFFFF"/>
                 <w:lang w:val="it-IT"/>
               </w:rPr>
-            </w:pPr>
-            <w:r>
+              <w:t>ciascun oggetto viene associato una categoria.</w:t>
+            </w:r>
+          </w:p>
+          <w:p>
+            <w:pPr>
+              <w:widowControl w:val="0"/>
+              <w:spacing w:line="240" w:lineRule="auto"/>
               <w:rPr>
                 <w:color w:val="222222"/>
                 <w:shd w:val="clear" w:color="auto" w:fill="FFFFFF"/>
                 <w:lang w:val="it-IT"/>
               </w:rPr>
+            </w:pPr>
+            <w:r>
+              <w:rPr>
+                <w:color w:val="222222"/>
+                <w:shd w:val="clear" w:color="auto" w:fill="FFFFFF"/>
+                <w:lang w:val="it-IT"/>
+              </w:rPr>
               <w:t>Il sistema tiene traccia, per ogni oggetto, di tutte le offerte che sono state fatte e dell’instante temporale in cui queste sono state inserite nel sistema.</w:t>
+            </w:r>
+          </w:p>
+          <w:p>
+            <w:pPr>
+              <w:widowControl w:val="0"/>
+              <w:spacing w:line="240" w:lineRule="auto"/>
+              <w:rPr>
+                <w:color w:val="222222"/>
+                <w:shd w:val="clear" w:color="auto" w:fill="FFFFFF"/>
+                <w:lang w:val="it-IT"/>
+              </w:rPr>
+            </w:pPr>
+            <w:r>
+              <w:rPr>
+                <w:color w:val="222222"/>
+                <w:shd w:val="clear" w:color="auto" w:fill="FFFFFF"/>
+                <w:lang w:val="it-IT"/>
+              </w:rPr>
+              <w:t>Gli utenti, in ogni momento, possono visualizzare l’elenco degli oggetti aggiudicati</w:t>
+            </w:r>
+            <w:r>
+              <w:rPr>
+                <w:color w:val="222222"/>
+                <w:shd w:val="clear" w:color="auto" w:fill="FFFFFF"/>
+                <w:lang w:val="it-IT"/>
+              </w:rPr>
+              <w:t>.</w:t>
             </w:r>
           </w:p>
         </w:tc>
@@ -3062,25 +3080,116 @@
                 <w:shd w:val="clear" w:color="auto" w:fill="FFFFFF"/>
                 <w:lang w:val="it-IT"/>
               </w:rPr>
-              <w:t>Gli utenti del sistema, previa registrazione, hanno la possibilità di fare offerte su un qualsiasi oggetto in asta. Al termine dell’asta, l’offerta maggiore sarà quella che avrà vinto l’asta.</w:t>
-            </w:r>
-          </w:p>
-          <w:p>
-            <w:pPr>
-              <w:widowControl w:val="0"/>
+              <w:t>Gli utenti del sistema</w:t>
+            </w:r>
+            <w:r>
               <w:rPr>
                 <w:color w:val="222222"/>
                 <w:shd w:val="clear" w:color="auto" w:fill="FFFFFF"/>
                 <w:lang w:val="it-IT"/>
               </w:rPr>
-            </w:pPr>
+              <w:t xml:space="preserve"> </w:t>
+            </w:r>
             <w:r>
               <w:rPr>
                 <w:color w:val="222222"/>
                 <w:shd w:val="clear" w:color="auto" w:fill="FFFFFF"/>
                 <w:lang w:val="it-IT"/>
               </w:rPr>
+              <w:t>hanno la possibilità di fare offerte su un qualsiasi oggetto in asta. Al termine dell’asta, l’offerta maggiore sarà quella che avrà vinto l’asta.</w:t>
+            </w:r>
+          </w:p>
+          <w:p>
+            <w:pPr>
+              <w:widowControl w:val="0"/>
+              <w:spacing w:line="240" w:lineRule="auto"/>
+              <w:rPr>
+                <w:color w:val="222222"/>
+                <w:shd w:val="clear" w:color="auto" w:fill="FFFFFF"/>
+                <w:lang w:val="it-IT"/>
+              </w:rPr>
+            </w:pPr>
+            <w:r>
+              <w:rPr>
+                <w:color w:val="222222"/>
+                <w:shd w:val="clear" w:color="auto" w:fill="FFFFFF"/>
+                <w:lang w:val="it-IT"/>
+              </w:rPr>
               <w:t>Dato un oggetto in asta, gli utenti possono fare un’offerta, maggiore del valore attuale di offerta.</w:t>
+            </w:r>
+          </w:p>
+          <w:p>
+            <w:pPr>
+              <w:widowControl w:val="0"/>
+              <w:spacing w:line="240" w:lineRule="auto"/>
+              <w:rPr>
+                <w:color w:val="222222"/>
+                <w:shd w:val="clear" w:color="auto" w:fill="FFFFFF"/>
+                <w:lang w:val="it-IT"/>
+              </w:rPr>
+            </w:pPr>
+            <w:r>
+              <w:rPr>
+                <w:color w:val="222222"/>
+                <w:shd w:val="clear" w:color="auto" w:fill="FFFFFF"/>
+                <w:lang w:val="it-IT"/>
+              </w:rPr>
+              <w:t xml:space="preserve">La granularità di incremento delle offerte è di multipli di 50 centesimi di euro. Inoltre, un utente che ha attualmente piazzato l’offerta massima, può sfruttare la funzionalità di “controfferta automatica”. Tale funzionalità permette all’utente di indicare un importo massimo con cui si intende rilanciare l’offerta, qualora un altro utente faccia un’offerta maggiore. La gestione delle offerte pertanto funziona nel modo seguente. L’utente A indica un importo I con cui vuole rilanciare l’offerta nei confronti dell’utente B che è attualmente il migliore offerente. L’utente B ha anche indicato un </w:t>
+            </w:r>
+            <w:r>
+              <w:rPr>
+                <w:color w:val="222222"/>
+                <w:shd w:val="clear" w:color="auto" w:fill="FFFFFF"/>
+                <w:lang w:val="it-IT"/>
+              </w:rPr>
+              <w:lastRenderedPageBreak/>
+              <w:t>importo di controfferta C. Se C &gt; I, il sistema indicherà come miglior offerente l’utente A, con importo temporaneo I, ma immediatamente dopo indicherà nuovamente l’utente B come migliore offerente, con un import di I + 0,50€.</w:t>
+            </w:r>
+            <w:r>
+              <w:rPr>
+                <w:color w:val="222222"/>
+                <w:shd w:val="clear" w:color="auto" w:fill="FFFFFF"/>
+                <w:lang w:val="it-IT"/>
+              </w:rPr>
+              <w:t xml:space="preserve"> </w:t>
+            </w:r>
+          </w:p>
+          <w:p>
+            <w:pPr>
+              <w:widowControl w:val="0"/>
+              <w:spacing w:line="240" w:lineRule="auto"/>
+              <w:rPr>
+                <w:color w:val="222222"/>
+                <w:shd w:val="clear" w:color="auto" w:fill="FFFFFF"/>
+                <w:lang w:val="it-IT"/>
+              </w:rPr>
+            </w:pPr>
+            <w:r>
+              <w:rPr>
+                <w:color w:val="222222"/>
+                <w:shd w:val="clear" w:color="auto" w:fill="FFFFFF"/>
+                <w:lang w:val="it-IT"/>
+              </w:rPr>
+              <w:t>Il sistema tiene traccia, per ogni oggetto, di tutte le offerte che sono state fatte e dell’instante temporale in cui queste sono state inserite nel sistema. Ciò significa che tutte le offerte automatiche generate dal sistema di controfferta automatica devono essere registrate nel sistema.</w:t>
+            </w:r>
+          </w:p>
+          <w:p>
+            <w:pPr>
+              <w:widowControl w:val="0"/>
+              <w:spacing w:line="240" w:lineRule="auto"/>
+              <w:rPr>
+                <w:color w:val="222222"/>
+                <w:shd w:val="clear" w:color="auto" w:fill="FFFFFF"/>
+                <w:lang w:val="it-IT"/>
+              </w:rPr>
+            </w:pPr>
+            <w:r>
+              <w:rPr>
+                <w:color w:val="222222"/>
+                <w:shd w:val="clear" w:color="auto" w:fill="FFFFFF"/>
+                <w:lang w:val="it-IT"/>
+              </w:rPr>
+              <w:t>Gli utenti, in ogni momento, possono visualizzare l’elenco degli oggetti per i quali è presente un’asta in corso cui hanno fatto almeno un’offerta.</w:t>
             </w:r>
           </w:p>
         </w:tc>
@@ -3163,21 +3272,7 @@
               <w:rPr>
                 <w:lang w:val="it-IT"/>
               </w:rPr>
-              <w:t xml:space="preserve">Le categorie appartengono ad un </w:t>
-            </w:r>
-            <w:proofErr w:type="spellStart"/>
-            <w:r>
-              <w:rPr>
-                <w:lang w:val="it-IT"/>
-              </w:rPr>
-              <w:t>titolario</w:t>
-            </w:r>
-            <w:proofErr w:type="spellEnd"/>
-            <w:r>
-              <w:rPr>
-                <w:lang w:val="it-IT"/>
-              </w:rPr>
-              <w:t xml:space="preserve"> gerarchico, organizzato su un massimo di tre livelli. La gestione delle categorie degli oggetti afferisce sempre agli amministratori del sistema.</w:t>
+              <w:t>Le categorie appartengono ad un titolario gerarchico, organizzato su un massimo di tre livelli. La gestione delle categorie degli oggetti afferisce sempre agli amministratori del sistema.</w:t>
             </w:r>
           </w:p>
         </w:tc>

</xml_diff>

<commit_message>
Continuo Template e creazioni schemi intermedi
</commit_message>
<xml_diff>
--- a/template-progetto.docx
+++ b/template-progetto.docx
@@ -2708,12 +2708,14 @@
               </w:rPr>
               <w:t xml:space="preserve"> relative a </w:t>
             </w:r>
+            <w:proofErr w:type="spellStart"/>
             <w:r>
               <w:rPr>
                 <w:b/>
               </w:rPr>
               <w:t>Utente</w:t>
             </w:r>
+            <w:proofErr w:type="spellEnd"/>
           </w:p>
         </w:tc>
       </w:tr>
@@ -2939,61 +2941,45 @@
                 <w:shd w:val="clear" w:color="auto" w:fill="FFFFFF"/>
                 <w:lang w:val="it-IT"/>
               </w:rPr>
-              <w:t xml:space="preserve">A </w:t>
-            </w:r>
-            <w:r>
+              <w:t>A ciascun oggetto viene associato una categoria.</w:t>
+            </w:r>
+          </w:p>
+          <w:p>
+            <w:pPr>
+              <w:widowControl w:val="0"/>
+              <w:spacing w:line="240" w:lineRule="auto"/>
               <w:rPr>
                 <w:color w:val="222222"/>
                 <w:shd w:val="clear" w:color="auto" w:fill="FFFFFF"/>
                 <w:lang w:val="it-IT"/>
               </w:rPr>
-              <w:t>ciascun oggetto viene associato una categoria.</w:t>
-            </w:r>
-          </w:p>
-          <w:p>
-            <w:pPr>
-              <w:widowControl w:val="0"/>
-              <w:spacing w:line="240" w:lineRule="auto"/>
+            </w:pPr>
+            <w:r>
               <w:rPr>
                 <w:color w:val="222222"/>
                 <w:shd w:val="clear" w:color="auto" w:fill="FFFFFF"/>
                 <w:lang w:val="it-IT"/>
               </w:rPr>
-            </w:pPr>
-            <w:r>
+              <w:t>Il sistema tiene traccia, per ogni oggetto, di tutte le offerte che sono state fatte e dell’instante temporale in cui queste sono state inserite nel sistema.</w:t>
+            </w:r>
+          </w:p>
+          <w:p>
+            <w:pPr>
+              <w:widowControl w:val="0"/>
+              <w:spacing w:line="240" w:lineRule="auto"/>
               <w:rPr>
                 <w:color w:val="222222"/>
                 <w:shd w:val="clear" w:color="auto" w:fill="FFFFFF"/>
                 <w:lang w:val="it-IT"/>
               </w:rPr>
-              <w:t>Il sistema tiene traccia, per ogni oggetto, di tutte le offerte che sono state fatte e dell’instante temporale in cui queste sono state inserite nel sistema.</w:t>
-            </w:r>
-          </w:p>
-          <w:p>
-            <w:pPr>
-              <w:widowControl w:val="0"/>
-              <w:spacing w:line="240" w:lineRule="auto"/>
+            </w:pPr>
+            <w:r>
               <w:rPr>
                 <w:color w:val="222222"/>
                 <w:shd w:val="clear" w:color="auto" w:fill="FFFFFF"/>
                 <w:lang w:val="it-IT"/>
               </w:rPr>
-            </w:pPr>
-            <w:r>
-              <w:rPr>
-                <w:color w:val="222222"/>
-                <w:shd w:val="clear" w:color="auto" w:fill="FFFFFF"/>
-                <w:lang w:val="it-IT"/>
-              </w:rPr>
-              <w:t>Gli utenti, in ogni momento, possono visualizzare l’elenco degli oggetti aggiudicati</w:t>
-            </w:r>
-            <w:r>
-              <w:rPr>
-                <w:color w:val="222222"/>
-                <w:shd w:val="clear" w:color="auto" w:fill="FFFFFF"/>
-                <w:lang w:val="it-IT"/>
-              </w:rPr>
-              <w:t>.</w:t>
+              <w:t>Gli utenti, in ogni momento, possono visualizzare l’elenco degli oggetti aggiudicati.</w:t>
             </w:r>
           </w:p>
         </w:tc>
@@ -3143,15 +3129,7 @@
                 <w:lang w:val="it-IT"/>
               </w:rPr>
               <w:lastRenderedPageBreak/>
-              <w:t>importo di controfferta C. Se C &gt; I, il sistema indicherà come miglior offerente l’utente A, con importo temporaneo I, ma immediatamente dopo indicherà nuovamente l’utente B come migliore offerente, con un import di I + 0,50€.</w:t>
-            </w:r>
-            <w:r>
-              <w:rPr>
-                <w:color w:val="222222"/>
-                <w:shd w:val="clear" w:color="auto" w:fill="FFFFFF"/>
-                <w:lang w:val="it-IT"/>
-              </w:rPr>
-              <w:t xml:space="preserve"> </w:t>
+              <w:t xml:space="preserve">importo di controfferta C. Se C &gt; I, il sistema indicherà come miglior offerente l’utente A, con importo temporaneo I, ma immediatamente dopo indicherà nuovamente l’utente B come migliore offerente, con un import di I + 0,50€. </w:t>
             </w:r>
           </w:p>
           <w:p>
@@ -3312,50 +3290,576 @@
       <w:pPr>
         <w:pStyle w:val="Titolo2"/>
         <w:ind w:left="0" w:firstLine="0"/>
-      </w:pPr>
-      <w:proofErr w:type="spellStart"/>
-      <w:r>
-        <w:t>Costruzione</w:t>
-      </w:r>
-      <w:proofErr w:type="spellEnd"/>
-      <w:r>
-        <w:t xml:space="preserve"> </w:t>
-      </w:r>
-      <w:proofErr w:type="spellStart"/>
-      <w:r>
-        <w:t>dello</w:t>
-      </w:r>
-      <w:proofErr w:type="spellEnd"/>
-      <w:r>
-        <w:t xml:space="preserve"> schema E-R</w:t>
-      </w:r>
-    </w:p>
-    <w:p>
-      <w:pPr>
-        <w:pStyle w:val="Testocommento"/>
-        <w:rPr>
-          <w:lang w:val="it-IT"/>
-        </w:rPr>
-      </w:pPr>
-      <w:r>
-        <w:rPr>
-          <w:lang w:val="it-IT"/>
-        </w:rPr>
-        <w:t xml:space="preserve">In questa sezione è necessario riportare </w:t>
-      </w:r>
-      <w:r>
-        <w:rPr>
-          <w:u w:val="single"/>
-          <w:lang w:val="it-IT"/>
-        </w:rPr>
-        <w:t>tutti</w:t>
-      </w:r>
-      <w:r>
-        <w:rPr>
-          <w:lang w:val="it-IT"/>
-        </w:rPr>
-        <w:t xml:space="preserve"> passi seguiti per la costruzione dello schema E-R finale, a partire dalle specifiche raccolte ed organizzate nel capitolo precedente. Non è richiesto un procedimento specifico: si può adottare una strategia top-down, bottom-up, a macchia d’olio o mista. L’importante è descrivere e commentare tutti i passi della costruzione, andando anche ad inserire “schemi parziali” utilizzati nel processo.</w:t>
-      </w:r>
+        <w:rPr>
+          <w:lang w:val="it-IT"/>
+        </w:rPr>
+      </w:pPr>
+      <w:r>
+        <w:rPr>
+          <w:lang w:val="it-IT"/>
+        </w:rPr>
+        <w:t>Costruzione dello schema E-R</w:t>
+      </w:r>
+    </w:p>
+    <w:p>
+      <w:pPr>
+        <w:rPr>
+          <w:lang w:val="it-IT" w:eastAsia="en-US"/>
+        </w:rPr>
+      </w:pPr>
+      <w:r>
+        <w:rPr>
+          <w:lang w:val="it-IT" w:eastAsia="en-US"/>
+        </w:rPr>
+        <w:t>Per la costruzione del modello concettuale si utilizza una strategia mista</w:t>
+      </w:r>
+      <w:r>
+        <w:rPr>
+          <w:lang w:val="it-IT" w:eastAsia="en-US"/>
+        </w:rPr>
+        <w:t xml:space="preserve">. Nella </w:t>
+      </w:r>
+      <w:r>
+        <w:rPr>
+          <w:lang w:val="it-IT" w:eastAsia="en-US"/>
+        </w:rPr>
+        <w:t xml:space="preserve">Figura 1 </w:t>
+      </w:r>
+      <w:r>
+        <w:rPr>
+          <w:lang w:val="it-IT" w:eastAsia="en-US"/>
+        </w:rPr>
+        <w:t>viene raffigurato l</w:t>
+      </w:r>
+      <w:r>
+        <w:rPr>
+          <w:lang w:val="it-IT" w:eastAsia="en-US"/>
+        </w:rPr>
+        <w:t>o schema scheletro</w:t>
+      </w:r>
+      <w:r>
+        <w:rPr>
+          <w:lang w:val="it-IT" w:eastAsia="en-US"/>
+        </w:rPr>
+        <w:t xml:space="preserve"> costruito a</w:t>
+      </w:r>
+      <w:r>
+        <w:rPr>
+          <w:lang w:val="it-IT" w:eastAsia="en-US"/>
+        </w:rPr>
+        <w:t xml:space="preserve"> partire dalle specifiche, </w:t>
+      </w:r>
+      <w:r>
+        <w:rPr>
+          <w:lang w:val="it-IT" w:eastAsia="en-US"/>
+        </w:rPr>
+        <w:t xml:space="preserve">rappresentate a livello astratto i concetti principali dell’applicazione. </w:t>
+      </w:r>
+    </w:p>
+    <w:p>
+      <w:pPr>
+        <w:pStyle w:val="Titolo3"/>
+        <w:jc w:val="center"/>
+        <w:rPr>
+          <w:lang w:val="it-IT"/>
+        </w:rPr>
+      </w:pPr>
+      <w:r>
+        <w:rPr>
+          <w:noProof/>
+          <w:lang w:val="it-IT"/>
+        </w:rPr>
+        <w:drawing>
+          <wp:inline distT="0" distB="0" distL="0" distR="0" wp14:anchorId="64AA9210" wp14:editId="3FE94EEB">
+            <wp:extent cx="5454153" cy="2210538"/>
+            <wp:effectExtent l="0" t="0" r="0" b="0"/>
+            <wp:docPr id="7" name="Immagine 7" descr="Immagine che contiene diagramma&#10;&#10;Descrizione generata automaticamente"/>
+            <wp:cNvGraphicFramePr>
+              <a:graphicFrameLocks xmlns:a="http://schemas.openxmlformats.org/drawingml/2006/main" noChangeAspect="1"/>
+            </wp:cNvGraphicFramePr>
+            <a:graphic xmlns:a="http://schemas.openxmlformats.org/drawingml/2006/main">
+              <a:graphicData uri="http://schemas.openxmlformats.org/drawingml/2006/picture">
+                <pic:pic xmlns:pic="http://schemas.openxmlformats.org/drawingml/2006/picture">
+                  <pic:nvPicPr>
+                    <pic:cNvPr id="7" name="Immagine 7" descr="Immagine che contiene diagramma&#10;&#10;Descrizione generata automaticamente"/>
+                    <pic:cNvPicPr/>
+                  </pic:nvPicPr>
+                  <pic:blipFill>
+                    <a:blip r:embed="rId9" cstate="print">
+                      <a:extLst>
+                        <a:ext uri="{28A0092B-C50C-407E-A947-70E740481C1C}">
+                          <a14:useLocalDpi xmlns:a14="http://schemas.microsoft.com/office/drawing/2010/main" val="0"/>
+                        </a:ext>
+                      </a:extLst>
+                    </a:blip>
+                    <a:stretch>
+                      <a:fillRect/>
+                    </a:stretch>
+                  </pic:blipFill>
+                  <pic:spPr>
+                    <a:xfrm>
+                      <a:off x="0" y="0"/>
+                      <a:ext cx="5481428" cy="2221593"/>
+                    </a:xfrm>
+                    <a:prstGeom prst="rect">
+                      <a:avLst/>
+                    </a:prstGeom>
+                  </pic:spPr>
+                </pic:pic>
+              </a:graphicData>
+            </a:graphic>
+          </wp:inline>
+        </w:drawing>
+      </w:r>
+    </w:p>
+    <w:p>
+      <w:pPr>
+        <w:rPr>
+          <w:lang w:val="it-IT" w:eastAsia="en-US"/>
+        </w:rPr>
+      </w:pPr>
+      <w:r>
+        <w:rPr>
+          <w:lang w:val="it-IT" w:eastAsia="en-US"/>
+        </w:rPr>
+        <w:t>Lo schema scheletro rappresentato cattura i concetti relativi a:</w:t>
+      </w:r>
+    </w:p>
+    <w:p>
+      <w:pPr>
+        <w:pStyle w:val="Paragrafoelenco"/>
+        <w:numPr>
+          <w:ilvl w:val="0"/>
+          <w:numId w:val="10"/>
+        </w:numPr>
+        <w:rPr>
+          <w:lang w:val="it-IT" w:eastAsia="en-US"/>
+        </w:rPr>
+      </w:pPr>
+      <w:r>
+        <w:rPr>
+          <w:lang w:val="it-IT" w:eastAsia="en-US"/>
+        </w:rPr>
+        <w:t>L’Utente è rilevante ai fini dell’applicazione</w:t>
+      </w:r>
+      <w:r>
+        <w:rPr>
+          <w:lang w:val="it-IT" w:eastAsia="en-US"/>
+        </w:rPr>
+        <w:t>, viene rappresentato con un’entità</w:t>
+      </w:r>
+      <w:r>
+        <w:rPr>
+          <w:lang w:val="it-IT" w:eastAsia="en-US"/>
+        </w:rPr>
+        <w:t>;</w:t>
+      </w:r>
+    </w:p>
+    <w:p>
+      <w:pPr>
+        <w:pStyle w:val="Paragrafoelenco"/>
+        <w:numPr>
+          <w:ilvl w:val="0"/>
+          <w:numId w:val="10"/>
+        </w:numPr>
+        <w:rPr>
+          <w:lang w:val="it-IT" w:eastAsia="en-US"/>
+        </w:rPr>
+      </w:pPr>
+      <w:r>
+        <w:rPr>
+          <w:lang w:val="it-IT" w:eastAsia="en-US"/>
+        </w:rPr>
+        <w:t xml:space="preserve">L’Oggetto in </w:t>
+      </w:r>
+      <w:r>
+        <w:rPr>
+          <w:lang w:val="it-IT" w:eastAsia="en-US"/>
+        </w:rPr>
+        <w:t>A</w:t>
+      </w:r>
+      <w:r>
+        <w:rPr>
+          <w:lang w:val="it-IT" w:eastAsia="en-US"/>
+        </w:rPr>
+        <w:t>sta è un altro concetto rilevante per il sistema, anche lui viene rappresentato come un’entità;</w:t>
+      </w:r>
+    </w:p>
+    <w:p>
+      <w:pPr>
+        <w:pStyle w:val="Paragrafoelenco"/>
+        <w:numPr>
+          <w:ilvl w:val="0"/>
+          <w:numId w:val="10"/>
+        </w:numPr>
+        <w:rPr>
+          <w:lang w:val="it-IT" w:eastAsia="en-US"/>
+        </w:rPr>
+      </w:pPr>
+      <w:r>
+        <w:rPr>
+          <w:lang w:val="it-IT" w:eastAsia="en-US"/>
+        </w:rPr>
+        <w:t xml:space="preserve">L’Offerta rappresenta il concetto di offerta che un Utente può fare su un particolare Oggetto in </w:t>
+      </w:r>
+      <w:r>
+        <w:rPr>
+          <w:lang w:val="it-IT" w:eastAsia="en-US"/>
+        </w:rPr>
+        <w:t>A</w:t>
+      </w:r>
+      <w:r>
+        <w:rPr>
+          <w:lang w:val="it-IT" w:eastAsia="en-US"/>
+        </w:rPr>
+        <w:t>sta, viene pertanto rappresentato come un’entità;</w:t>
+      </w:r>
+    </w:p>
+    <w:p>
+      <w:pPr>
+        <w:pStyle w:val="Paragrafoelenco"/>
+        <w:numPr>
+          <w:ilvl w:val="0"/>
+          <w:numId w:val="10"/>
+        </w:numPr>
+        <w:rPr>
+          <w:lang w:val="it-IT" w:eastAsia="en-US"/>
+        </w:rPr>
+      </w:pPr>
+      <w:r>
+        <w:rPr>
+          <w:lang w:val="it-IT" w:eastAsia="en-US"/>
+        </w:rPr>
+        <w:t>La Categoria cattura il concetto di categorie in cui possono essere divisi i vari oggetti in asta;</w:t>
+      </w:r>
+    </w:p>
+    <w:p>
+      <w:pPr>
+        <w:pStyle w:val="Paragrafoelenco"/>
+        <w:numPr>
+          <w:ilvl w:val="0"/>
+          <w:numId w:val="10"/>
+        </w:numPr>
+        <w:rPr>
+          <w:lang w:val="it-IT" w:eastAsia="en-US"/>
+        </w:rPr>
+      </w:pPr>
+      <w:r>
+        <w:rPr>
+          <w:lang w:val="it-IT" w:eastAsia="en-US"/>
+        </w:rPr>
+        <w:t xml:space="preserve">Effettuare cattura la possibilità di un Utente di fare una particolare offerta su un preciso Oggetto in </w:t>
+      </w:r>
+      <w:r>
+        <w:rPr>
+          <w:lang w:val="it-IT" w:eastAsia="en-US"/>
+        </w:rPr>
+        <w:t>A</w:t>
+      </w:r>
+      <w:r>
+        <w:rPr>
+          <w:lang w:val="it-IT" w:eastAsia="en-US"/>
+        </w:rPr>
+        <w:t>sta, viene rappresentato come un’associazione;</w:t>
+      </w:r>
+    </w:p>
+    <w:p>
+      <w:pPr>
+        <w:pStyle w:val="Paragrafoelenco"/>
+        <w:numPr>
+          <w:ilvl w:val="0"/>
+          <w:numId w:val="10"/>
+        </w:numPr>
+        <w:rPr>
+          <w:lang w:val="it-IT" w:eastAsia="en-US"/>
+        </w:rPr>
+      </w:pPr>
+      <w:r>
+        <w:rPr>
+          <w:lang w:val="it-IT" w:eastAsia="en-US"/>
+        </w:rPr>
+        <w:t xml:space="preserve">Riferimento associa Offerta con Oggetto in </w:t>
+      </w:r>
+      <w:r>
+        <w:rPr>
+          <w:lang w:val="it-IT" w:eastAsia="en-US"/>
+        </w:rPr>
+        <w:t>A</w:t>
+      </w:r>
+      <w:r>
+        <w:rPr>
+          <w:lang w:val="it-IT" w:eastAsia="en-US"/>
+        </w:rPr>
+        <w:t>sta, associazione che cattura il concetto rappresentante una precisa offerta fa riferimento ad un particolare oggetto in asta;</w:t>
+      </w:r>
+    </w:p>
+    <w:p>
+      <w:pPr>
+        <w:pStyle w:val="Paragrafoelenco"/>
+        <w:numPr>
+          <w:ilvl w:val="0"/>
+          <w:numId w:val="10"/>
+        </w:numPr>
+        <w:rPr>
+          <w:lang w:val="it-IT" w:eastAsia="en-US"/>
+        </w:rPr>
+      </w:pPr>
+      <w:r>
+        <w:rPr>
+          <w:lang w:val="it-IT" w:eastAsia="en-US"/>
+        </w:rPr>
+        <w:t xml:space="preserve">Assegnato associa Oggetto in </w:t>
+      </w:r>
+      <w:r>
+        <w:rPr>
+          <w:lang w:val="it-IT" w:eastAsia="en-US"/>
+        </w:rPr>
+        <w:t>A</w:t>
+      </w:r>
+      <w:r>
+        <w:rPr>
+          <w:lang w:val="it-IT" w:eastAsia="en-US"/>
+        </w:rPr>
+        <w:t xml:space="preserve">sta con Categorie, indica che un Oggetto in </w:t>
+      </w:r>
+      <w:r>
+        <w:rPr>
+          <w:lang w:val="it-IT" w:eastAsia="en-US"/>
+        </w:rPr>
+        <w:t>A</w:t>
+      </w:r>
+      <w:r>
+        <w:rPr>
+          <w:lang w:val="it-IT" w:eastAsia="en-US"/>
+        </w:rPr>
+        <w:t>sta ha associata una Categoria, viene rappresentato con un’associazione.</w:t>
+      </w:r>
+    </w:p>
+    <w:p>
+      <w:pPr>
+        <w:rPr>
+          <w:lang w:val="it-IT" w:eastAsia="en-US"/>
+        </w:rPr>
+      </w:pPr>
+    </w:p>
+    <w:p>
+      <w:pPr>
+        <w:rPr>
+          <w:lang w:val="it-IT" w:eastAsia="en-US"/>
+        </w:rPr>
+      </w:pPr>
+      <w:r>
+        <w:rPr>
+          <w:lang w:val="it-IT" w:eastAsia="en-US"/>
+        </w:rPr>
+        <w:t>In riferimento ai concetti introdotti, si utilizzano dei raffinamenti successivi per ottenere una completa rappresentazione del mini-mondo di riferimento.</w:t>
+      </w:r>
+    </w:p>
+    <w:p>
+      <w:pPr>
+        <w:rPr>
+          <w:lang w:val="it-IT" w:eastAsia="en-US"/>
+        </w:rPr>
+      </w:pPr>
+    </w:p>
+    <w:p>
+      <w:pPr>
+        <w:rPr>
+          <w:lang w:val="it-IT" w:eastAsia="en-US"/>
+        </w:rPr>
+      </w:pPr>
+      <w:r>
+        <w:rPr>
+          <w:lang w:val="it-IT" w:eastAsia="en-US"/>
+        </w:rPr>
+        <w:lastRenderedPageBreak/>
+        <w:t xml:space="preserve">In Figura 2 viene raffigurata l’entità Utente, rappresentate un utente del sistema </w:t>
+      </w:r>
+      <w:r>
+        <w:rPr>
+          <w:lang w:val="it-IT" w:eastAsia="en-US"/>
+        </w:rPr>
+        <w:t xml:space="preserve">in grado di fare offerte per poter acquistare un particolare </w:t>
+      </w:r>
+      <w:r>
+        <w:rPr>
+          <w:lang w:val="it-IT" w:eastAsia="en-US"/>
+        </w:rPr>
+        <w:t>o</w:t>
+      </w:r>
+      <w:r>
+        <w:rPr>
+          <w:lang w:val="it-IT" w:eastAsia="en-US"/>
+        </w:rPr>
+        <w:t xml:space="preserve">ggetto in </w:t>
+      </w:r>
+      <w:r>
+        <w:rPr>
+          <w:lang w:val="it-IT" w:eastAsia="en-US"/>
+        </w:rPr>
+        <w:t>a</w:t>
+      </w:r>
+      <w:r>
+        <w:rPr>
+          <w:lang w:val="it-IT" w:eastAsia="en-US"/>
+        </w:rPr>
+        <w:t>sta.</w:t>
+      </w:r>
+    </w:p>
+    <w:p>
+      <w:pPr>
+        <w:jc w:val="center"/>
+        <w:rPr>
+          <w:lang w:val="it-IT" w:eastAsia="en-US"/>
+        </w:rPr>
+      </w:pPr>
+      <w:r>
+        <w:rPr>
+          <w:noProof/>
+          <w:lang w:val="it-IT" w:eastAsia="en-US"/>
+        </w:rPr>
+        <w:drawing>
+          <wp:inline distT="0" distB="0" distL="0" distR="0" wp14:anchorId="24518099" wp14:editId="02B17E12">
+            <wp:extent cx="3901661" cy="2554763"/>
+            <wp:effectExtent l="0" t="0" r="0" b="0"/>
+            <wp:docPr id="6" name="Immagine 6" descr="Immagine che contiene diagramma&#10;&#10;Descrizione generata automaticamente"/>
+            <wp:cNvGraphicFramePr>
+              <a:graphicFrameLocks xmlns:a="http://schemas.openxmlformats.org/drawingml/2006/main" noChangeAspect="1"/>
+            </wp:cNvGraphicFramePr>
+            <a:graphic xmlns:a="http://schemas.openxmlformats.org/drawingml/2006/main">
+              <a:graphicData uri="http://schemas.openxmlformats.org/drawingml/2006/picture">
+                <pic:pic xmlns:pic="http://schemas.openxmlformats.org/drawingml/2006/picture">
+                  <pic:nvPicPr>
+                    <pic:cNvPr id="6" name="Immagine 6" descr="Immagine che contiene diagramma&#10;&#10;Descrizione generata automaticamente"/>
+                    <pic:cNvPicPr/>
+                  </pic:nvPicPr>
+                  <pic:blipFill>
+                    <a:blip r:embed="rId10">
+                      <a:extLst>
+                        <a:ext uri="{28A0092B-C50C-407E-A947-70E740481C1C}">
+                          <a14:useLocalDpi xmlns:a14="http://schemas.microsoft.com/office/drawing/2010/main" val="0"/>
+                        </a:ext>
+                      </a:extLst>
+                    </a:blip>
+                    <a:stretch>
+                      <a:fillRect/>
+                    </a:stretch>
+                  </pic:blipFill>
+                  <pic:spPr>
+                    <a:xfrm>
+                      <a:off x="0" y="0"/>
+                      <a:ext cx="3953443" cy="2588669"/>
+                    </a:xfrm>
+                    <a:prstGeom prst="rect">
+                      <a:avLst/>
+                    </a:prstGeom>
+                  </pic:spPr>
+                </pic:pic>
+              </a:graphicData>
+            </a:graphic>
+          </wp:inline>
+        </w:drawing>
+      </w:r>
+    </w:p>
+    <w:p>
+      <w:pPr>
+        <w:rPr>
+          <w:lang w:val="it-IT" w:eastAsia="en-US"/>
+        </w:rPr>
+      </w:pPr>
+      <w:r>
+        <w:rPr>
+          <w:lang w:val="it-IT" w:eastAsia="en-US"/>
+        </w:rPr>
+        <w:t>L’entità è indentificata del codice fiscale</w:t>
+      </w:r>
+      <w:r>
+        <w:rPr>
+          <w:lang w:val="it-IT" w:eastAsia="en-US"/>
+        </w:rPr>
+        <w:t>, gli altri attributi caratterizzante l’entità sono: il nome, il cognome, la data di nascita, la città di nascita, la carta di credito (con le informazioni sulla data di scadenza, il codice CVV e il numero della carta stessa) e l’indirizzo di consegna al quale consegnare eventuali oggetti acquistati (con informazioni relative alla via, numero civico, comune e CAP).</w:t>
+      </w:r>
+    </w:p>
+    <w:p>
+      <w:pPr>
+        <w:rPr>
+          <w:lang w:val="it-IT" w:eastAsia="en-US"/>
+        </w:rPr>
+      </w:pPr>
+    </w:p>
+    <w:p>
+      <w:pPr>
+        <w:rPr>
+          <w:lang w:val="it-IT" w:eastAsia="en-US"/>
+        </w:rPr>
+      </w:pPr>
+      <w:r>
+        <w:rPr>
+          <w:lang w:val="it-IT" w:eastAsia="en-US"/>
+        </w:rPr>
+        <w:t xml:space="preserve">In Figura 3 viene raffigurato il concetto relativo ad un Oggetto in </w:t>
+      </w:r>
+      <w:r>
+        <w:rPr>
+          <w:lang w:val="it-IT" w:eastAsia="en-US"/>
+        </w:rPr>
+        <w:t>A</w:t>
+      </w:r>
+      <w:r>
+        <w:rPr>
+          <w:lang w:val="it-IT" w:eastAsia="en-US"/>
+        </w:rPr>
+        <w:t>sta.</w:t>
+      </w:r>
+    </w:p>
+    <w:p>
+      <w:pPr>
+        <w:rPr>
+          <w:lang w:val="it-IT" w:eastAsia="en-US"/>
+        </w:rPr>
+      </w:pPr>
+    </w:p>
+    <w:p>
+      <w:pPr>
+        <w:rPr>
+          <w:lang w:val="it-IT" w:eastAsia="en-US"/>
+        </w:rPr>
+      </w:pPr>
+    </w:p>
+    <w:p>
+      <w:pPr>
+        <w:rPr>
+          <w:lang w:val="it-IT" w:eastAsia="en-US"/>
+        </w:rPr>
+      </w:pPr>
+    </w:p>
+    <w:p>
+      <w:pPr>
+        <w:rPr>
+          <w:lang w:val="it-IT" w:eastAsia="en-US"/>
+        </w:rPr>
+      </w:pPr>
+    </w:p>
+    <w:p>
+      <w:pPr>
+        <w:rPr>
+          <w:lang w:val="it-IT" w:eastAsia="en-US"/>
+        </w:rPr>
+      </w:pPr>
+    </w:p>
+    <w:p>
+      <w:pPr>
+        <w:rPr>
+          <w:lang w:val="it-IT" w:eastAsia="en-US"/>
+        </w:rPr>
+      </w:pPr>
+    </w:p>
+    <w:p>
+      <w:pPr>
+        <w:rPr>
+          <w:lang w:val="it-IT" w:eastAsia="en-US"/>
+        </w:rPr>
+      </w:pPr>
     </w:p>
     <w:p>
       <w:pPr>
@@ -3468,6 +3972,7 @@
         <w:rPr>
           <w:lang w:val="it-IT"/>
         </w:rPr>
+        <w:lastRenderedPageBreak/>
         <w:t>Dizionario dei dati</w:t>
       </w:r>
     </w:p>
@@ -5340,9 +5845,9 @@
       </w:r>
     </w:p>
     <w:sectPr>
-      <w:headerReference w:type="default" r:id="rId9"/>
-      <w:footerReference w:type="default" r:id="rId10"/>
-      <w:headerReference w:type="first" r:id="rId11"/>
+      <w:headerReference w:type="default" r:id="rId11"/>
+      <w:footerReference w:type="default" r:id="rId12"/>
+      <w:headerReference w:type="first" r:id="rId13"/>
       <w:pgSz w:w="11906" w:h="16838"/>
       <w:pgMar w:top="1440" w:right="1080" w:bottom="1440" w:left="1080" w:header="539" w:footer="567" w:gutter="0"/>
       <w:cols w:space="720"/>
@@ -7019,6 +7524,118 @@
       </w:rPr>
     </w:lvl>
   </w:abstractNum>
+  <w:abstractNum w:abstractNumId="9" w15:restartNumberingAfterBreak="0">
+    <w:nsid w:val="6B8E6C18"/>
+    <w:multiLevelType w:val="hybridMultilevel"/>
+    <w:tmpl w:val="599C0C56"/>
+    <w:lvl w:ilvl="0" w:tplc="C868DFFC">
+      <w:numFmt w:val="bullet"/>
+      <w:lvlText w:val="-"/>
+      <w:lvlJc w:val="left"/>
+      <w:pPr>
+        <w:ind w:left="720" w:hanging="360"/>
+      </w:pPr>
+      <w:rPr>
+        <w:rFonts w:ascii="Times New Roman" w:eastAsia="SimSun" w:hAnsi="Times New Roman" w:cs="Times New Roman" w:hint="default"/>
+      </w:rPr>
+    </w:lvl>
+    <w:lvl w:ilvl="1" w:tplc="04100003" w:tentative="1">
+      <w:start w:val="1"/>
+      <w:numFmt w:val="bullet"/>
+      <w:lvlText w:val="o"/>
+      <w:lvlJc w:val="left"/>
+      <w:pPr>
+        <w:ind w:left="1440" w:hanging="360"/>
+      </w:pPr>
+      <w:rPr>
+        <w:rFonts w:ascii="Courier New" w:hAnsi="Courier New" w:cs="Courier New" w:hint="default"/>
+      </w:rPr>
+    </w:lvl>
+    <w:lvl w:ilvl="2" w:tplc="04100005" w:tentative="1">
+      <w:start w:val="1"/>
+      <w:numFmt w:val="bullet"/>
+      <w:lvlText w:val=""/>
+      <w:lvlJc w:val="left"/>
+      <w:pPr>
+        <w:ind w:left="2160" w:hanging="360"/>
+      </w:pPr>
+      <w:rPr>
+        <w:rFonts w:ascii="Wingdings" w:hAnsi="Wingdings" w:hint="default"/>
+      </w:rPr>
+    </w:lvl>
+    <w:lvl w:ilvl="3" w:tplc="04100001" w:tentative="1">
+      <w:start w:val="1"/>
+      <w:numFmt w:val="bullet"/>
+      <w:lvlText w:val=""/>
+      <w:lvlJc w:val="left"/>
+      <w:pPr>
+        <w:ind w:left="2880" w:hanging="360"/>
+      </w:pPr>
+      <w:rPr>
+        <w:rFonts w:ascii="Symbol" w:hAnsi="Symbol" w:hint="default"/>
+      </w:rPr>
+    </w:lvl>
+    <w:lvl w:ilvl="4" w:tplc="04100003" w:tentative="1">
+      <w:start w:val="1"/>
+      <w:numFmt w:val="bullet"/>
+      <w:lvlText w:val="o"/>
+      <w:lvlJc w:val="left"/>
+      <w:pPr>
+        <w:ind w:left="3600" w:hanging="360"/>
+      </w:pPr>
+      <w:rPr>
+        <w:rFonts w:ascii="Courier New" w:hAnsi="Courier New" w:cs="Courier New" w:hint="default"/>
+      </w:rPr>
+    </w:lvl>
+    <w:lvl w:ilvl="5" w:tplc="04100005" w:tentative="1">
+      <w:start w:val="1"/>
+      <w:numFmt w:val="bullet"/>
+      <w:lvlText w:val=""/>
+      <w:lvlJc w:val="left"/>
+      <w:pPr>
+        <w:ind w:left="4320" w:hanging="360"/>
+      </w:pPr>
+      <w:rPr>
+        <w:rFonts w:ascii="Wingdings" w:hAnsi="Wingdings" w:hint="default"/>
+      </w:rPr>
+    </w:lvl>
+    <w:lvl w:ilvl="6" w:tplc="04100001" w:tentative="1">
+      <w:start w:val="1"/>
+      <w:numFmt w:val="bullet"/>
+      <w:lvlText w:val=""/>
+      <w:lvlJc w:val="left"/>
+      <w:pPr>
+        <w:ind w:left="5040" w:hanging="360"/>
+      </w:pPr>
+      <w:rPr>
+        <w:rFonts w:ascii="Symbol" w:hAnsi="Symbol" w:hint="default"/>
+      </w:rPr>
+    </w:lvl>
+    <w:lvl w:ilvl="7" w:tplc="04100003" w:tentative="1">
+      <w:start w:val="1"/>
+      <w:numFmt w:val="bullet"/>
+      <w:lvlText w:val="o"/>
+      <w:lvlJc w:val="left"/>
+      <w:pPr>
+        <w:ind w:left="5760" w:hanging="360"/>
+      </w:pPr>
+      <w:rPr>
+        <w:rFonts w:ascii="Courier New" w:hAnsi="Courier New" w:cs="Courier New" w:hint="default"/>
+      </w:rPr>
+    </w:lvl>
+    <w:lvl w:ilvl="8" w:tplc="04100005" w:tentative="1">
+      <w:start w:val="1"/>
+      <w:numFmt w:val="bullet"/>
+      <w:lvlText w:val=""/>
+      <w:lvlJc w:val="left"/>
+      <w:pPr>
+        <w:ind w:left="6480" w:hanging="360"/>
+      </w:pPr>
+      <w:rPr>
+        <w:rFonts w:ascii="Wingdings" w:hAnsi="Wingdings" w:hint="default"/>
+      </w:rPr>
+    </w:lvl>
+  </w:abstractNum>
   <w:num w:numId="1" w16cid:durableId="1295599433">
     <w:abstractNumId w:val="5"/>
   </w:num>
@@ -7045,6 +7662,9 @@
   </w:num>
   <w:num w:numId="9" w16cid:durableId="1329745363">
     <w:abstractNumId w:val="1"/>
+  </w:num>
+  <w:num w:numId="10" w16cid:durableId="1302953911">
+    <w:abstractNumId w:val="9"/>
   </w:num>
 </w:numbering>
 </file>
@@ -7618,6 +8238,7 @@
   <w:style w:type="character" w:default="1" w:styleId="Carpredefinitoparagrafo">
     <w:name w:val="Default Paragraph Font"/>
     <w:uiPriority w:val="1"/>
+    <w:semiHidden/>
     <w:unhideWhenUsed/>
   </w:style>
   <w:style w:type="table" w:default="1" w:styleId="Tabellanormale">
@@ -8886,6 +9507,16 @@
     <w:name w:val="Contenuto cornice"/>
     <w:basedOn w:val="Normale"/>
     <w:qFormat/>
+  </w:style>
+  <w:style w:type="paragraph" w:styleId="Paragrafoelenco">
+    <w:name w:val="List Paragraph"/>
+    <w:basedOn w:val="Normale"/>
+    <w:uiPriority w:val="99"/>
+    <w:rsid w:val="004D4AAE"/>
+    <w:pPr>
+      <w:ind w:left="720"/>
+      <w:contextualSpacing/>
+    </w:pPr>
   </w:style>
 </w:styles>
 </file>

</xml_diff>

<commit_message>
Continuo template, fine progettazione concettuale fino alla logica
</commit_message>
<xml_diff>
--- a/template-progetto.docx
+++ b/template-progetto.docx
@@ -340,7 +340,12 @@
                 <w:rStyle w:val="Saltoaindice"/>
               </w:rPr>
               <w:tab/>
-              <w:t>3</w:t>
+            </w:r>
+            <w:r>
+              <w:rPr>
+                <w:rStyle w:val="Saltoaindice"/>
+              </w:rPr>
+              <w:t>2</w:t>
             </w:r>
             <w:r>
               <w:rPr>
@@ -439,14 +444,43 @@
               <w:rPr>
                 <w:rStyle w:val="Saltoaindice"/>
               </w:rPr>
-              <w:t>3. Progettazione concettuale</w:t>
+              <w:t>3. Progettazion</w:t>
             </w:r>
             <w:r>
               <w:rPr>
                 <w:rStyle w:val="Saltoaindice"/>
               </w:rPr>
+              <w:t>e</w:t>
+            </w:r>
+            <w:r>
+              <w:rPr>
+                <w:rStyle w:val="Saltoaindice"/>
+              </w:rPr>
+              <w:t xml:space="preserve"> concet</w:t>
+            </w:r>
+            <w:r>
+              <w:rPr>
+                <w:rStyle w:val="Saltoaindice"/>
+              </w:rPr>
+              <w:t>t</w:t>
+            </w:r>
+            <w:r>
+              <w:rPr>
+                <w:rStyle w:val="Saltoaindice"/>
+              </w:rPr>
+              <w:t>uale</w:t>
+            </w:r>
+            <w:r>
+              <w:rPr>
+                <w:rStyle w:val="Saltoaindice"/>
+              </w:rPr>
               <w:tab/>
-              <w:t>5</w:t>
+            </w:r>
+            <w:r>
+              <w:rPr>
+                <w:rStyle w:val="Saltoaindice"/>
+              </w:rPr>
+              <w:t>8</w:t>
             </w:r>
             <w:r>
               <w:rPr>
@@ -492,14 +526,31 @@
               <w:rPr>
                 <w:rStyle w:val="Saltoaindice"/>
               </w:rPr>
-              <w:t>4. Progettazione logica</w:t>
+              <w:t>4. Progettazione</w:t>
             </w:r>
             <w:r>
               <w:rPr>
                 <w:rStyle w:val="Saltoaindice"/>
               </w:rPr>
+              <w:t xml:space="preserve"> </w:t>
+            </w:r>
+            <w:r>
+              <w:rPr>
+                <w:rStyle w:val="Saltoaindice"/>
+              </w:rPr>
+              <w:t>logica</w:t>
+            </w:r>
+            <w:r>
+              <w:rPr>
+                <w:rStyle w:val="Saltoaindice"/>
+              </w:rPr>
               <w:tab/>
-              <w:t>6</w:t>
+            </w:r>
+            <w:r>
+              <w:rPr>
+                <w:rStyle w:val="Saltoaindice"/>
+              </w:rPr>
+              <w:t>14</w:t>
             </w:r>
             <w:r>
               <w:rPr>
@@ -545,7 +596,19 @@
               <w:rPr>
                 <w:rStyle w:val="Saltoaindice"/>
               </w:rPr>
-              <w:t>5. Progettazione fisica</w:t>
+              <w:t>5. Progettazi</w:t>
+            </w:r>
+            <w:r>
+              <w:rPr>
+                <w:rStyle w:val="Saltoaindice"/>
+              </w:rPr>
+              <w:t>o</w:t>
+            </w:r>
+            <w:r>
+              <w:rPr>
+                <w:rStyle w:val="Saltoaindice"/>
+              </w:rPr>
+              <w:t>ne fisica</w:t>
             </w:r>
             <w:r>
               <w:rPr>
@@ -553,59 +616,6 @@
               </w:rPr>
               <w:tab/>
               <w:t>8</w:t>
-            </w:r>
-            <w:r>
-              <w:rPr>
-                <w:webHidden/>
-              </w:rPr>
-              <w:fldChar w:fldCharType="end"/>
-            </w:r>
-          </w:hyperlink>
-        </w:p>
-        <w:p>
-          <w:pPr>
-            <w:pStyle w:val="Sommario1"/>
-            <w:tabs>
-              <w:tab w:val="clear" w:pos="9360"/>
-              <w:tab w:val="right" w:leader="dot" w:pos="9746"/>
-            </w:tabs>
-          </w:pPr>
-          <w:hyperlink w:anchor="_Toc403811585">
-            <w:r>
-              <w:rPr>
-                <w:webHidden/>
-              </w:rPr>
-              <w:fldChar w:fldCharType="begin"/>
-            </w:r>
-            <w:r>
-              <w:rPr>
-                <w:webHidden/>
-              </w:rPr>
-              <w:instrText>PAGEREF _Toc403811585 \h</w:instrText>
-            </w:r>
-            <w:r>
-              <w:rPr>
-                <w:webHidden/>
-              </w:rPr>
-            </w:r>
-            <w:r>
-              <w:rPr>
-                <w:webHidden/>
-              </w:rPr>
-              <w:fldChar w:fldCharType="separate"/>
-            </w:r>
-            <w:r>
-              <w:rPr>
-                <w:rStyle w:val="Saltoaindice"/>
-              </w:rPr>
-              <w:t>Appendice: Implementazione</w:t>
-            </w:r>
-            <w:r>
-              <w:rPr>
-                <w:rStyle w:val="Saltoaindice"/>
-              </w:rPr>
-              <w:tab/>
-              <w:t>9</w:t>
             </w:r>
             <w:r>
               <w:rPr>
@@ -1225,7 +1235,6 @@
       <w:bookmarkEnd w:id="6"/>
       <w:proofErr w:type="spellEnd"/>
     </w:p>
-    <w:p/>
     <w:p>
       <w:pPr>
         <w:pStyle w:val="Titolo2"/>
@@ -1855,7 +1864,7 @@
                 <w:shd w:val="clear" w:color="auto" w:fill="FFFFFF"/>
                 <w:lang w:val="it-IT"/>
               </w:rPr>
-              <w:t xml:space="preserve">Dato un oggetto in asta, gli utenti possono fare un’offerta, maggiore del valore attuale di offerta. La </w:t>
+              <w:t xml:space="preserve">Dato un oggetto in asta, gli utenti possono fare un’offerta, maggiore del valore attuale di offerta. La granularità di incremento delle offerte è di multipli di 50 centesimi di euro. Inoltre, un utente che ha </w:t>
             </w:r>
             <w:r>
               <w:rPr>
@@ -1864,7 +1873,7 @@
                 <w:lang w:val="it-IT"/>
               </w:rPr>
               <w:lastRenderedPageBreak/>
-              <w:t>granularità di incremento delle offerte è di multipli di 50 centesimi di euro. Inoltre, un utente che ha attualmente piazzato l’offerta massima, può sfruttare la funzionalità di “controfferta automatica”. Tale funzionalità permette all’utente di indicare un importo massimo con cui si intende rilanciare l’offerta, qualora un altro utente faccia un’offerta maggiore. La gestione delle offerte pertanto funziona nel modo seguente. L’utente A indica un importo I con cui vuole rilanciare l’offerta nei confronti dell’utente B che è attualmente il migliore offerente. L’utente B ha anche indicato un importo di controfferta C. Se C &gt; I, il sistema indicherà come miglior offerente l’utente A, con importo temporaneo I, ma immediatamente dopo indicherà nuovamente l’utente B come migliore offerente, con un import di I + 0,50€.</w:t>
+              <w:t>attualmente piazzato l’offerta massima, può sfruttare la funzionalità di “controfferta automatica”. Tale funzionalità permette all’utente di indicare un importo massimo con cui si intende rilanciare l’offerta, qualora un altro utente faccia un’offerta maggiore. La gestione delle offerte pertanto funziona nel modo seguente. L’utente A indica un importo I con cui vuole rilanciare l’offerta nei confronti dell’utente B che è attualmente il migliore offerente. L’utente B ha anche indicato un importo di controfferta C. Se C &gt; I, il sistema indicherà come miglior offerente l’utente A, con importo temporaneo I, ma immediatamente dopo indicherà nuovamente l’utente B come migliore offerente, con un import di I + 0,50€.</w:t>
             </w:r>
           </w:p>
           <w:p>
@@ -1930,30 +1939,8 @@
         <w:rPr>
           <w:lang w:val="it-IT"/>
         </w:rPr>
-        <w:lastRenderedPageBreak/>
         <w:t>Glossario dei Termini</w:t>
       </w:r>
-    </w:p>
-    <w:p>
-      <w:pPr>
-        <w:pStyle w:val="Testocommento"/>
-        <w:rPr>
-          <w:lang w:val="it-IT"/>
-        </w:rPr>
-      </w:pPr>
-      <w:r>
-        <w:rPr>
-          <w:lang w:val="it-IT"/>
-        </w:rPr>
-        <w:t>Realizzare un dizionario dei termini, compilando la tabella qui sotto, a partire dalle specifiche precedentemente disambiguate</w:t>
-      </w:r>
-    </w:p>
-    <w:p>
-      <w:pPr>
-        <w:rPr>
-          <w:lang w:val="it-IT"/>
-        </w:rPr>
-      </w:pPr>
     </w:p>
     <w:tbl>
       <w:tblPr>
@@ -2487,14 +2474,7 @@
               <w:rPr>
                 <w:lang w:val="it-IT"/>
               </w:rPr>
-              <w:t xml:space="preserve">Classificazione degli oggetti inseriti nel </w:t>
-            </w:r>
-            <w:r>
-              <w:rPr>
-                <w:lang w:val="it-IT"/>
-              </w:rPr>
-              <w:lastRenderedPageBreak/>
-              <w:t>sistema</w:t>
+              <w:t>Classificazione degli oggetti inseriti nel sistema</w:t>
             </w:r>
             <w:r>
               <w:rPr>
@@ -2605,66 +2585,6 @@
         <w:t>Raggruppamento dei requisiti in insiemi omogenei</w:t>
       </w:r>
     </w:p>
-    <w:p>
-      <w:pPr>
-        <w:pStyle w:val="Testocommento"/>
-      </w:pPr>
-      <w:r>
-        <w:rPr>
-          <w:lang w:val="it-IT"/>
-        </w:rPr>
-        <w:t xml:space="preserve">Per ciascun elemento “più importante” della specifica (riportata anche nel glossario precedente), estrapolare dalla specifica disambiguata le frasi ad esso associate. </w:t>
-      </w:r>
-      <w:proofErr w:type="spellStart"/>
-      <w:r>
-        <w:t>Compilare</w:t>
-      </w:r>
-      <w:proofErr w:type="spellEnd"/>
-      <w:r>
-        <w:t xml:space="preserve"> </w:t>
-      </w:r>
-      <w:proofErr w:type="spellStart"/>
-      <w:r>
-        <w:t>una</w:t>
-      </w:r>
-      <w:proofErr w:type="spellEnd"/>
-      <w:r>
-        <w:t xml:space="preserve"> </w:t>
-      </w:r>
-      <w:proofErr w:type="spellStart"/>
-      <w:r>
-        <w:t>tabella</w:t>
-      </w:r>
-      <w:proofErr w:type="spellEnd"/>
-      <w:r>
-        <w:t xml:space="preserve"> separata per </w:t>
-      </w:r>
-      <w:proofErr w:type="spellStart"/>
-      <w:r>
-        <w:t>ciascun</w:t>
-      </w:r>
-      <w:proofErr w:type="spellEnd"/>
-      <w:r>
-        <w:t xml:space="preserve"> </w:t>
-      </w:r>
-      <w:proofErr w:type="spellStart"/>
-      <w:r>
-        <w:t>elemento</w:t>
-      </w:r>
-      <w:proofErr w:type="spellEnd"/>
-      <w:r>
-        <w:t xml:space="preserve"> </w:t>
-      </w:r>
-      <w:proofErr w:type="spellStart"/>
-      <w:r>
-        <w:t>individuato</w:t>
-      </w:r>
-      <w:proofErr w:type="spellEnd"/>
-      <w:r>
-        <w:t>.</w:t>
-      </w:r>
-    </w:p>
-    <w:p/>
     <w:tbl>
       <w:tblPr>
         <w:tblW w:w="9962" w:type="dxa"/>
@@ -3120,16 +3040,7 @@
                 <w:shd w:val="clear" w:color="auto" w:fill="FFFFFF"/>
                 <w:lang w:val="it-IT"/>
               </w:rPr>
-              <w:t xml:space="preserve">La granularità di incremento delle offerte è di multipli di 50 centesimi di euro. Inoltre, un utente che ha attualmente piazzato l’offerta massima, può sfruttare la funzionalità di “controfferta automatica”. Tale funzionalità permette all’utente di indicare un importo massimo con cui si intende rilanciare l’offerta, qualora un altro utente faccia un’offerta maggiore. La gestione delle offerte pertanto funziona nel modo seguente. L’utente A indica un importo I con cui vuole rilanciare l’offerta nei confronti dell’utente B che è attualmente il migliore offerente. L’utente B ha anche indicato un </w:t>
-            </w:r>
-            <w:r>
-              <w:rPr>
-                <w:color w:val="222222"/>
-                <w:shd w:val="clear" w:color="auto" w:fill="FFFFFF"/>
-                <w:lang w:val="it-IT"/>
-              </w:rPr>
-              <w:lastRenderedPageBreak/>
-              <w:t xml:space="preserve">importo di controfferta C. Se C &gt; I, il sistema indicherà come miglior offerente l’utente A, con importo temporaneo I, ma immediatamente dopo indicherà nuovamente l’utente B come migliore offerente, con un import di I + 0,50€. </w:t>
+              <w:t xml:space="preserve">La granularità di incremento delle offerte è di multipli di 50 centesimi di euro. Inoltre, un utente che ha attualmente piazzato l’offerta massima, può sfruttare la funzionalità di “controfferta automatica”. Tale funzionalità permette all’utente di indicare un importo massimo con cui si intende rilanciare l’offerta, qualora un altro utente faccia un’offerta maggiore. La gestione delle offerte pertanto funziona nel modo seguente. L’utente A indica un importo I con cui vuole rilanciare l’offerta nei confronti dell’utente B che è attualmente il migliore offerente. L’utente B ha anche indicato un importo di controfferta C. Se C &gt; I, il sistema indicherà come miglior offerente l’utente A, con importo temporaneo I, ma immediatamente dopo indicherà nuovamente l’utente B come migliore offerente, con un import di I + 0,50€. </w:t>
             </w:r>
           </w:p>
           <w:p>
@@ -3412,7 +3323,19 @@
         <w:rPr>
           <w:lang w:val="it-IT" w:eastAsia="en-US"/>
         </w:rPr>
-        <w:t>Lo schema scheletro rappresentato cattura i concetti relativi a:</w:t>
+        <w:t xml:space="preserve">Lo schema scheletro rappresentato cattura </w:t>
+      </w:r>
+      <w:r>
+        <w:rPr>
+          <w:lang w:val="it-IT" w:eastAsia="en-US"/>
+        </w:rPr>
+        <w:t>var</w:t>
+      </w:r>
+      <w:r>
+        <w:rPr>
+          <w:lang w:val="it-IT" w:eastAsia="en-US"/>
+        </w:rPr>
+        <w:t>i concetti:</w:t>
       </w:r>
     </w:p>
     <w:p>
@@ -3655,13 +3578,6 @@
           <w:lang w:val="it-IT" w:eastAsia="en-US"/>
         </w:rPr>
       </w:pPr>
-    </w:p>
-    <w:p>
-      <w:pPr>
-        <w:rPr>
-          <w:lang w:val="it-IT" w:eastAsia="en-US"/>
-        </w:rPr>
-      </w:pPr>
       <w:r>
         <w:rPr>
           <w:lang w:val="it-IT" w:eastAsia="en-US"/>
@@ -3675,63 +3591,56 @@
           <w:lang w:val="it-IT" w:eastAsia="en-US"/>
         </w:rPr>
       </w:pPr>
-    </w:p>
-    <w:p>
-      <w:pPr>
-        <w:rPr>
-          <w:lang w:val="it-IT" w:eastAsia="en-US"/>
-        </w:rPr>
-      </w:pPr>
-      <w:r>
-        <w:rPr>
+      <w:r>
+        <w:rPr>
+          <w:lang w:val="it-IT" w:eastAsia="en-US"/>
+        </w:rPr>
+        <w:t xml:space="preserve">In Figura 2 viene raffigurata l’entità Utente, rappresentate un utente del sistema </w:t>
+      </w:r>
+      <w:r>
+        <w:rPr>
+          <w:lang w:val="it-IT" w:eastAsia="en-US"/>
+        </w:rPr>
+        <w:t xml:space="preserve">in grado di fare offerte per poter acquistare un particolare </w:t>
+      </w:r>
+      <w:r>
+        <w:rPr>
+          <w:lang w:val="it-IT" w:eastAsia="en-US"/>
+        </w:rPr>
+        <w:t>o</w:t>
+      </w:r>
+      <w:r>
+        <w:rPr>
+          <w:lang w:val="it-IT" w:eastAsia="en-US"/>
+        </w:rPr>
+        <w:t xml:space="preserve">ggetto in </w:t>
+      </w:r>
+      <w:r>
+        <w:rPr>
+          <w:lang w:val="it-IT" w:eastAsia="en-US"/>
+        </w:rPr>
+        <w:t>a</w:t>
+      </w:r>
+      <w:r>
+        <w:rPr>
+          <w:lang w:val="it-IT" w:eastAsia="en-US"/>
+        </w:rPr>
+        <w:t>sta.</w:t>
+      </w:r>
+    </w:p>
+    <w:p>
+      <w:pPr>
+        <w:jc w:val="center"/>
+        <w:rPr>
+          <w:lang w:val="it-IT" w:eastAsia="en-US"/>
+        </w:rPr>
+      </w:pPr>
+      <w:r>
+        <w:rPr>
+          <w:noProof/>
           <w:lang w:val="it-IT" w:eastAsia="en-US"/>
         </w:rPr>
         <w:lastRenderedPageBreak/>
-        <w:t xml:space="preserve">In Figura 2 viene raffigurata l’entità Utente, rappresentate un utente del sistema </w:t>
-      </w:r>
-      <w:r>
-        <w:rPr>
-          <w:lang w:val="it-IT" w:eastAsia="en-US"/>
-        </w:rPr>
-        <w:t xml:space="preserve">in grado di fare offerte per poter acquistare un particolare </w:t>
-      </w:r>
-      <w:r>
-        <w:rPr>
-          <w:lang w:val="it-IT" w:eastAsia="en-US"/>
-        </w:rPr>
-        <w:t>o</w:t>
-      </w:r>
-      <w:r>
-        <w:rPr>
-          <w:lang w:val="it-IT" w:eastAsia="en-US"/>
-        </w:rPr>
-        <w:t xml:space="preserve">ggetto in </w:t>
-      </w:r>
-      <w:r>
-        <w:rPr>
-          <w:lang w:val="it-IT" w:eastAsia="en-US"/>
-        </w:rPr>
-        <w:t>a</w:t>
-      </w:r>
-      <w:r>
-        <w:rPr>
-          <w:lang w:val="it-IT" w:eastAsia="en-US"/>
-        </w:rPr>
-        <w:t>sta.</w:t>
-      </w:r>
-    </w:p>
-    <w:p>
-      <w:pPr>
-        <w:jc w:val="center"/>
-        <w:rPr>
-          <w:lang w:val="it-IT" w:eastAsia="en-US"/>
-        </w:rPr>
-      </w:pPr>
-      <w:r>
-        <w:rPr>
-          <w:noProof/>
-          <w:lang w:val="it-IT" w:eastAsia="en-US"/>
-        </w:rPr>
         <w:drawing>
           <wp:inline distT="0" distB="0" distL="0" distR="0" wp14:anchorId="24518099" wp14:editId="02B17E12">
             <wp:extent cx="3901661" cy="2554763"/>
@@ -3800,13 +3709,6 @@
           <w:lang w:val="it-IT" w:eastAsia="en-US"/>
         </w:rPr>
       </w:pPr>
-    </w:p>
-    <w:p>
-      <w:pPr>
-        <w:rPr>
-          <w:lang w:val="it-IT" w:eastAsia="en-US"/>
-        </w:rPr>
-      </w:pPr>
       <w:r>
         <w:rPr>
           <w:lang w:val="it-IT" w:eastAsia="en-US"/>
@@ -3910,34 +3812,81 @@
         <w:rPr>
           <w:lang w:val="it-IT" w:eastAsia="en-US"/>
         </w:rPr>
+        <w:t>Viene utilizzato il costrutto della generalizzazione</w:t>
+      </w:r>
+      <w:r>
+        <w:rPr>
+          <w:lang w:val="it-IT" w:eastAsia="en-US"/>
+        </w:rPr>
+        <w:t>, in particolare per rappresentare un sottoinsieme, per catturare il concetto d</w:t>
+      </w:r>
+      <w:r>
+        <w:rPr>
+          <w:lang w:val="it-IT" w:eastAsia="en-US"/>
+        </w:rPr>
+        <w:t>i</w:t>
+      </w:r>
+      <w:r>
+        <w:rPr>
+          <w:lang w:val="it-IT" w:eastAsia="en-US"/>
+        </w:rPr>
+        <w:t xml:space="preserve"> </w:t>
+      </w:r>
+      <w:r>
+        <w:rPr>
+          <w:lang w:val="it-IT" w:eastAsia="en-US"/>
+        </w:rPr>
+        <w:t xml:space="preserve">un </w:t>
+      </w:r>
+      <w:r>
+        <w:rPr>
+          <w:lang w:val="it-IT" w:eastAsia="en-US"/>
+        </w:rPr>
+        <w:t>Oggett</w:t>
+      </w:r>
+      <w:r>
+        <w:rPr>
+          <w:lang w:val="it-IT" w:eastAsia="en-US"/>
+        </w:rPr>
+        <w:t>o</w:t>
+      </w:r>
+      <w:r>
+        <w:rPr>
+          <w:lang w:val="it-IT" w:eastAsia="en-US"/>
+        </w:rPr>
+        <w:t xml:space="preserve"> in Asta </w:t>
+      </w:r>
+      <w:r>
+        <w:rPr>
+          <w:lang w:val="it-IT" w:eastAsia="en-US"/>
+        </w:rPr>
+        <w:t>Vendut</w:t>
+      </w:r>
+      <w:r>
+        <w:rPr>
+          <w:lang w:val="it-IT" w:eastAsia="en-US"/>
+        </w:rPr>
+        <w:t>o</w:t>
+      </w:r>
+      <w:r>
+        <w:rPr>
+          <w:lang w:val="it-IT" w:eastAsia="en-US"/>
+        </w:rPr>
+        <w:t xml:space="preserve"> acquistato </w:t>
+      </w:r>
+      <w:r>
+        <w:rPr>
+          <w:lang w:val="it-IT" w:eastAsia="en-US"/>
+        </w:rPr>
+        <w:t xml:space="preserve">da un Utente dell’applicazione </w:t>
+      </w:r>
+      <w:r>
+        <w:rPr>
+          <w:lang w:val="it-IT" w:eastAsia="en-US"/>
+        </w:rPr>
         <w:lastRenderedPageBreak/>
-        <w:t>Viene utilizzato il costrutto della generalizzazione</w:t>
-      </w:r>
-      <w:r>
-        <w:rPr>
-          <w:lang w:val="it-IT" w:eastAsia="en-US"/>
-        </w:rPr>
-        <w:t xml:space="preserve">, in particolare per rappresentare un sottoinsieme, per catturare il concetto degli Oggetti in Asta </w:t>
-      </w:r>
-      <w:r>
-        <w:rPr>
-          <w:lang w:val="it-IT" w:eastAsia="en-US"/>
-        </w:rPr>
-        <w:t xml:space="preserve">Venduto acquistato </w:t>
-      </w:r>
-      <w:r>
-        <w:rPr>
-          <w:lang w:val="it-IT" w:eastAsia="en-US"/>
-        </w:rPr>
-        <w:t>da un Utente dell’applicazione introducendo l’attributo prezzo di vendita rappresentate il prezzo con cui viene venduto l’oggetto considerato.</w:t>
-      </w:r>
-    </w:p>
-    <w:p>
-      <w:pPr>
-        <w:rPr>
-          <w:lang w:val="it-IT" w:eastAsia="en-US"/>
-        </w:rPr>
-      </w:pPr>
+        <w:t>introducendo l’attributo prezzo di vendita rappresentate il prezzo con cui viene venduto l’oggetto considerato.</w:t>
+      </w:r>
     </w:p>
     <w:p>
       <w:pPr>
@@ -4150,33 +4099,20 @@
         <w:rPr>
           <w:lang w:val="it-IT" w:eastAsia="en-US"/>
         </w:rPr>
-        <w:t xml:space="preserve">L’associazione Possiede tra le entità Utente e l’entità Oggetto in Asta Venduto, ciò a rappresentare che un Utente può acquistare e quindi diventare il possessore di un Oggetto in Asta Venduto. Le cardinalità sono (0, N) da parte dell’Utente e (1, 1) da parte di Oggetto in Asta Venduto, questo perché un Utente registrato nel sistema può non aver acquistato ancora </w:t>
-      </w:r>
+        <w:t>L’associazione Possiede tra le entità Utente e l’entità Oggetto in Asta Venduto, ciò a rappresentare che un Utente può acquistare e quindi diventare il possessore di un Oggetto in Asta Venduto. Le cardinalità sono (0, N) da parte dell’Utente e (1, 1) da parte di Oggetto in Asta Venduto, questo perché un Utente registrato nel sistema può non aver acquistato ancora nessun oggetto oppure averne acquistato più di uno, mentre un Oggetto in Asta Venduto viene acquistato da un solo Utente.</w:t>
+      </w:r>
+    </w:p>
+    <w:p>
+      <w:pPr>
+        <w:rPr>
+          <w:lang w:val="it-IT" w:eastAsia="en-US"/>
+        </w:rPr>
+      </w:pPr>
       <w:r>
         <w:rPr>
           <w:lang w:val="it-IT" w:eastAsia="en-US"/>
         </w:rPr>
         <w:lastRenderedPageBreak/>
-        <w:t>nessun oggetto oppure averne acquistato più di uno, mentre un Oggetto in Asta Venduto viene acquistato da un solo Utente.</w:t>
-      </w:r>
-    </w:p>
-    <w:p>
-      <w:pPr>
-        <w:rPr>
-          <w:lang w:val="it-IT" w:eastAsia="en-US"/>
-        </w:rPr>
-      </w:pPr>
-    </w:p>
-    <w:p>
-      <w:pPr>
-        <w:rPr>
-          <w:lang w:val="it-IT" w:eastAsia="en-US"/>
-        </w:rPr>
-      </w:pPr>
-      <w:r>
-        <w:rPr>
-          <w:lang w:val="it-IT" w:eastAsia="en-US"/>
-        </w:rPr>
         <w:t>In Figura 5 troviamo il raffinamento del concetto di Categoria</w:t>
       </w:r>
       <w:r>
@@ -4189,21 +4125,7 @@
         <w:rPr>
           <w:lang w:val="it-IT" w:eastAsia="en-US"/>
         </w:rPr>
-        <w:t xml:space="preserve"> del </w:t>
-      </w:r>
-      <w:proofErr w:type="spellStart"/>
-      <w:r>
-        <w:rPr>
-          <w:lang w:val="it-IT" w:eastAsia="en-US"/>
-        </w:rPr>
-        <w:t>titolario</w:t>
-      </w:r>
-      <w:proofErr w:type="spellEnd"/>
-      <w:r>
-        <w:rPr>
-          <w:lang w:val="it-IT" w:eastAsia="en-US"/>
-        </w:rPr>
-        <w:t xml:space="preserve"> gerarchico in cui vengono organizzate le stesse all’interno del sistema</w:t>
+        <w:t xml:space="preserve"> del titolario gerarchico in cui vengono organizzate le stesse all’interno del sistema</w:t>
       </w:r>
       <w:r>
         <w:rPr>
@@ -4285,21 +4207,7 @@
         <w:rPr>
           <w:lang w:val="it-IT" w:eastAsia="en-US"/>
         </w:rPr>
-        <w:t xml:space="preserve">L’entità Categoria viene identificata dal nome. Utilizziamo la relazione ricorsiva sull’entità Categoria per rappresentare il concetto di </w:t>
-      </w:r>
-      <w:proofErr w:type="spellStart"/>
-      <w:r>
-        <w:rPr>
-          <w:lang w:val="it-IT" w:eastAsia="en-US"/>
-        </w:rPr>
-        <w:t>titolario</w:t>
-      </w:r>
-      <w:proofErr w:type="spellEnd"/>
-      <w:r>
-        <w:rPr>
-          <w:lang w:val="it-IT" w:eastAsia="en-US"/>
-        </w:rPr>
-        <w:t xml:space="preserve"> gerarchico, dove una Categoria può avere più sottocategorie</w:t>
+        <w:t>L’entità Categoria viene identificata dal nome. Utilizziamo la relazione ricorsiva sull’entità Categoria per rappresentare il titolario gerarchico, dove una Categoria può avere più sottocategorie</w:t>
       </w:r>
       <w:r>
         <w:rPr>
@@ -4394,26 +4302,6 @@
           <w:lang w:val="it-IT"/>
         </w:rPr>
       </w:pPr>
-      <w:r>
-        <w:rPr>
-          <w:lang w:val="it-IT"/>
-        </w:rPr>
-        <w:t>Regole aziendali</w:t>
-      </w:r>
-    </w:p>
-    <w:p>
-      <w:pPr>
-        <w:pStyle w:val="Testocommento"/>
-        <w:rPr>
-          <w:lang w:val="it-IT"/>
-        </w:rPr>
-      </w:pPr>
-      <w:r>
-        <w:rPr>
-          <w:lang w:val="it-IT"/>
-        </w:rPr>
-        <w:t>Laddove la specifica non sia catturata in maniera completa dallo schema E-R, corredare lo stesso in questo paragrafo con l’insieme delle regole aziendali necessarie a completare la progettazione concettuale.</w:t>
-      </w:r>
     </w:p>
     <w:p>
       <w:pPr>
@@ -4427,29 +4315,236 @@
         <w:rPr>
           <w:lang w:val="it-IT"/>
         </w:rPr>
+        <w:t>Regole aziendali</w:t>
+      </w:r>
+    </w:p>
+    <w:p>
+      <w:pPr>
+        <w:pStyle w:val="Titolo2"/>
+        <w:numPr>
+          <w:ilvl w:val="0"/>
+          <w:numId w:val="11"/>
+        </w:numPr>
+        <w:rPr>
+          <w:b w:val="0"/>
+          <w:bCs/>
+          <w:sz w:val="24"/>
+          <w:szCs w:val="24"/>
+          <w:lang w:val="it-IT"/>
+        </w:rPr>
+      </w:pPr>
+      <w:r>
+        <w:rPr>
+          <w:b w:val="0"/>
+          <w:bCs/>
+          <w:sz w:val="24"/>
+          <w:szCs w:val="24"/>
+          <w:lang w:val="it-IT"/>
+        </w:rPr>
+        <w:t>L’Utente NON DEVE poter fare una nuova offerta su un oggetto veduto;</w:t>
+      </w:r>
+    </w:p>
+    <w:p>
+      <w:pPr>
+        <w:pStyle w:val="Paragrafoelenco"/>
+        <w:numPr>
+          <w:ilvl w:val="0"/>
+          <w:numId w:val="11"/>
+        </w:numPr>
+        <w:rPr>
+          <w:lang w:val="it-IT"/>
+        </w:rPr>
+      </w:pPr>
+      <w:r>
+        <w:rPr>
+          <w:lang w:val="it-IT"/>
+        </w:rPr>
+        <w:t>La granularità dell’importo delle offerte DEVE essere di 0,50€;</w:t>
+      </w:r>
+    </w:p>
+    <w:p>
+      <w:pPr>
+        <w:pStyle w:val="Paragrafoelenco"/>
+        <w:numPr>
+          <w:ilvl w:val="0"/>
+          <w:numId w:val="11"/>
+        </w:numPr>
+        <w:rPr>
+          <w:lang w:val="it-IT"/>
+        </w:rPr>
+      </w:pPr>
+      <w:r>
+        <w:rPr>
+          <w:lang w:val="it-IT"/>
+        </w:rPr>
+        <w:t>Il valore dell’importo della prima offerta DEVE essere almeno pari al prezzo di base d’asta per un oggetto in asta;</w:t>
+      </w:r>
+    </w:p>
+    <w:p>
+      <w:pPr>
+        <w:pStyle w:val="Paragrafoelenco"/>
+        <w:numPr>
+          <w:ilvl w:val="0"/>
+          <w:numId w:val="11"/>
+        </w:numPr>
+        <w:rPr>
+          <w:lang w:val="it-IT"/>
+        </w:rPr>
+      </w:pPr>
+      <w:r>
+        <w:rPr>
+          <w:lang w:val="it-IT"/>
+        </w:rPr>
+        <w:t>Il valore dell’importo di una nuova offerta su un oggetto in asta su cui sono state già fatte delle offerte DEVE essere maggiore del valore dell’importo di tutte le offerte precedenti;</w:t>
+      </w:r>
+    </w:p>
+    <w:p>
+      <w:pPr>
+        <w:pStyle w:val="Paragrafoelenco"/>
+        <w:numPr>
+          <w:ilvl w:val="0"/>
+          <w:numId w:val="11"/>
+        </w:numPr>
+        <w:rPr>
+          <w:lang w:val="it-IT"/>
+        </w:rPr>
+      </w:pPr>
+      <w:r>
+        <w:rPr>
+          <w:lang w:val="it-IT"/>
+        </w:rPr>
+        <w:t>Il valore del prezzo di vendita di un oggetto in asta SI OTTIENE dal valore dell’importo dell’ultima offerta su quell’oggetto;</w:t>
+      </w:r>
+    </w:p>
+    <w:p>
+      <w:pPr>
+        <w:pStyle w:val="Paragrafoelenco"/>
+        <w:numPr>
+          <w:ilvl w:val="0"/>
+          <w:numId w:val="11"/>
+        </w:numPr>
+        <w:rPr>
+          <w:lang w:val="it-IT"/>
+        </w:rPr>
+      </w:pPr>
+      <w:r>
+        <w:rPr>
+          <w:lang w:val="it-IT"/>
+        </w:rPr>
+        <w:t>Un utente che acquista un oggetto DEVE aver fatto l’offerta vincente su quell’oggetto in asta;</w:t>
+      </w:r>
+    </w:p>
+    <w:p>
+      <w:pPr>
+        <w:pStyle w:val="Paragrafoelenco"/>
+        <w:numPr>
+          <w:ilvl w:val="0"/>
+          <w:numId w:val="11"/>
+        </w:numPr>
+        <w:rPr>
+          <w:lang w:val="it-IT"/>
+        </w:rPr>
+      </w:pPr>
+      <w:r>
+        <w:rPr>
+          <w:lang w:val="it-IT"/>
+        </w:rPr>
+        <w:t>Il numero di offerte fatte su un oggetto SI OTTIENE contando il numero di offerte fatte su quell’oggetto;</w:t>
+      </w:r>
+    </w:p>
+    <w:p>
+      <w:pPr>
+        <w:pStyle w:val="Paragrafoelenco"/>
+        <w:numPr>
+          <w:ilvl w:val="0"/>
+          <w:numId w:val="11"/>
+        </w:numPr>
+        <w:rPr>
+          <w:lang w:val="it-IT"/>
+        </w:rPr>
+      </w:pPr>
+      <w:r>
+        <w:rPr>
+          <w:lang w:val="it-IT"/>
+        </w:rPr>
+        <w:t>La durata dell’asta DEVE essere compresa tra 1 e 7 giorni;</w:t>
+      </w:r>
+    </w:p>
+    <w:p>
+      <w:pPr>
+        <w:pStyle w:val="Paragrafoelenco"/>
+        <w:numPr>
+          <w:ilvl w:val="0"/>
+          <w:numId w:val="11"/>
+        </w:numPr>
+        <w:rPr>
+          <w:lang w:val="it-IT"/>
+        </w:rPr>
+      </w:pPr>
+      <w:r>
+        <w:rPr>
+          <w:lang w:val="it-IT"/>
+        </w:rPr>
+        <w:t>Il tempo mancante per la chiusura dell’asta SI OTTIENE dalla data di terminazione dell’asta la data odierna;</w:t>
+      </w:r>
+    </w:p>
+    <w:p>
+      <w:pPr>
+        <w:pStyle w:val="Paragrafoelenco"/>
+        <w:numPr>
+          <w:ilvl w:val="0"/>
+          <w:numId w:val="11"/>
+        </w:numPr>
+        <w:rPr>
+          <w:lang w:val="it-IT"/>
+        </w:rPr>
+      </w:pPr>
+      <w:r>
+        <w:rPr>
+          <w:lang w:val="it-IT"/>
+        </w:rPr>
+        <w:t xml:space="preserve">La data di terminazione dell’asta SI OTTIENE </w:t>
+      </w:r>
+      <w:r>
+        <w:rPr>
+          <w:lang w:val="it-IT"/>
+        </w:rPr>
+        <w:t>sommando la data di inizio dell’asta con la durata dell’asta;</w:t>
+      </w:r>
+    </w:p>
+    <w:p>
+      <w:pPr>
+        <w:pStyle w:val="Paragrafoelenco"/>
+        <w:numPr>
+          <w:ilvl w:val="0"/>
+          <w:numId w:val="11"/>
+        </w:numPr>
+        <w:rPr>
+          <w:lang w:val="it-IT"/>
+        </w:rPr>
+      </w:pPr>
+      <w:r>
+        <w:rPr>
+          <w:lang w:val="it-IT"/>
+        </w:rPr>
+        <w:t>Il livello gerarchico massimo delle categorie DEVE essere 3.</w:t>
+      </w:r>
+    </w:p>
+    <w:p>
+      <w:pPr>
+        <w:pStyle w:val="Titolo2"/>
+        <w:ind w:left="0" w:firstLine="0"/>
+        <w:rPr>
+          <w:lang w:val="it-IT"/>
+        </w:rPr>
+      </w:pPr>
+      <w:r>
+        <w:rPr>
+          <w:lang w:val="it-IT"/>
+        </w:rPr>
+        <w:lastRenderedPageBreak/>
         <w:t>Dizionario dei dati</w:t>
       </w:r>
-    </w:p>
-    <w:p>
-      <w:pPr>
-        <w:pStyle w:val="Testocommento"/>
-        <w:rPr>
-          <w:lang w:val="it-IT"/>
-        </w:rPr>
-      </w:pPr>
-      <w:r>
-        <w:rPr>
-          <w:lang w:val="it-IT"/>
-        </w:rPr>
-        <w:t>Completare la progettazione concettuale riportando nella tabella seguente il dizionario dei dati</w:t>
-      </w:r>
-    </w:p>
-    <w:p>
-      <w:pPr>
-        <w:rPr>
-          <w:lang w:val="it-IT"/>
-        </w:rPr>
-      </w:pPr>
     </w:p>
     <w:tbl>
       <w:tblPr>
@@ -4599,6 +4694,11 @@
               <w:widowControl w:val="0"/>
               <w:spacing w:line="240" w:lineRule="auto"/>
             </w:pPr>
+            <w:proofErr w:type="spellStart"/>
+            <w:r>
+              <w:t>Utente</w:t>
+            </w:r>
+            <w:proofErr w:type="spellEnd"/>
           </w:p>
         </w:tc>
         <w:tc>
@@ -4615,7 +4715,22 @@
             <w:pPr>
               <w:widowControl w:val="0"/>
               <w:spacing w:line="240" w:lineRule="auto"/>
-            </w:pPr>
+              <w:rPr>
+                <w:lang w:val="it-IT"/>
+              </w:rPr>
+            </w:pPr>
+            <w:r>
+              <w:rPr>
+                <w:lang w:val="it-IT"/>
+              </w:rPr>
+              <w:t>Colui che utilizza il s</w:t>
+            </w:r>
+            <w:r>
+              <w:rPr>
+                <w:lang w:val="it-IT"/>
+              </w:rPr>
+              <w:t>istema</w:t>
+            </w:r>
           </w:p>
         </w:tc>
         <w:tc>
@@ -4632,7 +4747,49 @@
             <w:pPr>
               <w:widowControl w:val="0"/>
               <w:spacing w:line="240" w:lineRule="auto"/>
-            </w:pPr>
+              <w:jc w:val="left"/>
+              <w:rPr>
+                <w:lang w:val="it-IT"/>
+              </w:rPr>
+            </w:pPr>
+            <w:r>
+              <w:rPr>
+                <w:lang w:val="it-IT"/>
+              </w:rPr>
+              <w:t>Nome, Cognome, Data di Nascita,</w:t>
+            </w:r>
+          </w:p>
+          <w:p>
+            <w:pPr>
+              <w:widowControl w:val="0"/>
+              <w:spacing w:line="240" w:lineRule="auto"/>
+              <w:jc w:val="left"/>
+              <w:rPr>
+                <w:lang w:val="it-IT"/>
+              </w:rPr>
+            </w:pPr>
+            <w:r>
+              <w:rPr>
+                <w:lang w:val="it-IT"/>
+              </w:rPr>
+              <w:t>Città di Nascita,</w:t>
+            </w:r>
+          </w:p>
+          <w:p>
+            <w:pPr>
+              <w:widowControl w:val="0"/>
+              <w:spacing w:line="240" w:lineRule="auto"/>
+              <w:jc w:val="left"/>
+              <w:rPr>
+                <w:lang w:val="it-IT"/>
+              </w:rPr>
+            </w:pPr>
+            <w:r>
+              <w:rPr>
+                <w:lang w:val="it-IT"/>
+              </w:rPr>
+              <w:t>Carta di Credito, Indirizzo di Consegna.</w:t>
+            </w:r>
           </w:p>
         </w:tc>
         <w:tc>
@@ -4649,12 +4806,1155 @@
             <w:pPr>
               <w:widowControl w:val="0"/>
               <w:spacing w:line="240" w:lineRule="auto"/>
-            </w:pPr>
+              <w:rPr>
+                <w:lang w:val="it-IT"/>
+              </w:rPr>
+            </w:pPr>
+            <w:r>
+              <w:rPr>
+                <w:lang w:val="it-IT"/>
+              </w:rPr>
+              <w:t>CF</w:t>
+            </w:r>
+          </w:p>
+        </w:tc>
+      </w:tr>
+      <w:tr>
+        <w:tc>
+          <w:tcPr>
+            <w:tcW w:w="1937" w:type="dxa"/>
+            <w:tcBorders>
+              <w:top w:val="single" w:sz="4" w:space="0" w:color="000000"/>
+              <w:left w:val="single" w:sz="4" w:space="0" w:color="000000"/>
+              <w:bottom w:val="single" w:sz="4" w:space="0" w:color="000000"/>
+              <w:right w:val="single" w:sz="4" w:space="0" w:color="000000"/>
+            </w:tcBorders>
+          </w:tcPr>
+          <w:p>
+            <w:pPr>
+              <w:widowControl w:val="0"/>
+              <w:spacing w:line="240" w:lineRule="auto"/>
+            </w:pPr>
+            <w:proofErr w:type="spellStart"/>
+            <w:r>
+              <w:t>Oggetto</w:t>
+            </w:r>
+            <w:proofErr w:type="spellEnd"/>
+            <w:r>
+              <w:t xml:space="preserve"> in </w:t>
+            </w:r>
+            <w:proofErr w:type="spellStart"/>
+            <w:r>
+              <w:t>Asta</w:t>
+            </w:r>
+            <w:proofErr w:type="spellEnd"/>
+          </w:p>
+        </w:tc>
+        <w:tc>
+          <w:tcPr>
+            <w:tcW w:w="4138" w:type="dxa"/>
+            <w:tcBorders>
+              <w:top w:val="single" w:sz="4" w:space="0" w:color="000000"/>
+              <w:left w:val="single" w:sz="4" w:space="0" w:color="000000"/>
+              <w:bottom w:val="single" w:sz="4" w:space="0" w:color="000000"/>
+              <w:right w:val="single" w:sz="4" w:space="0" w:color="000000"/>
+            </w:tcBorders>
+          </w:tcPr>
+          <w:p>
+            <w:pPr>
+              <w:widowControl w:val="0"/>
+              <w:spacing w:line="240" w:lineRule="auto"/>
+              <w:rPr>
+                <w:lang w:val="it-IT"/>
+              </w:rPr>
+            </w:pPr>
+            <w:r>
+              <w:rPr>
+                <w:lang w:val="it-IT"/>
+              </w:rPr>
+              <w:t>Oggetto che viene messo in asta</w:t>
+            </w:r>
+          </w:p>
+        </w:tc>
+        <w:tc>
+          <w:tcPr>
+            <w:tcW w:w="1944" w:type="dxa"/>
+            <w:tcBorders>
+              <w:top w:val="single" w:sz="4" w:space="0" w:color="000000"/>
+              <w:left w:val="single" w:sz="4" w:space="0" w:color="000000"/>
+              <w:bottom w:val="single" w:sz="4" w:space="0" w:color="000000"/>
+              <w:right w:val="single" w:sz="4" w:space="0" w:color="000000"/>
+            </w:tcBorders>
+          </w:tcPr>
+          <w:p>
+            <w:pPr>
+              <w:widowControl w:val="0"/>
+              <w:spacing w:line="240" w:lineRule="auto"/>
+              <w:jc w:val="left"/>
+              <w:rPr>
+                <w:lang w:val="it-IT"/>
+              </w:rPr>
+            </w:pPr>
+            <w:r>
+              <w:rPr>
+                <w:lang w:val="it-IT"/>
+              </w:rPr>
+              <w:t>Descrizione, Stato, Prezzo di base d’asta, Descrizione Dimensioni, Durata asta, Inizio asta</w:t>
+            </w:r>
+          </w:p>
+        </w:tc>
+        <w:tc>
+          <w:tcPr>
+            <w:tcW w:w="1942" w:type="dxa"/>
+            <w:tcBorders>
+              <w:top w:val="single" w:sz="4" w:space="0" w:color="000000"/>
+              <w:left w:val="single" w:sz="4" w:space="0" w:color="000000"/>
+              <w:bottom w:val="single" w:sz="4" w:space="0" w:color="000000"/>
+              <w:right w:val="single" w:sz="4" w:space="0" w:color="000000"/>
+            </w:tcBorders>
+          </w:tcPr>
+          <w:p>
+            <w:pPr>
+              <w:widowControl w:val="0"/>
+              <w:spacing w:line="240" w:lineRule="auto"/>
+              <w:rPr>
+                <w:lang w:val="it-IT"/>
+              </w:rPr>
+            </w:pPr>
+            <w:r>
+              <w:rPr>
+                <w:lang w:val="it-IT"/>
+              </w:rPr>
+              <w:t>Codice</w:t>
+            </w:r>
+          </w:p>
+        </w:tc>
+      </w:tr>
+      <w:tr>
+        <w:tc>
+          <w:tcPr>
+            <w:tcW w:w="1937" w:type="dxa"/>
+            <w:tcBorders>
+              <w:top w:val="single" w:sz="4" w:space="0" w:color="000000"/>
+              <w:left w:val="single" w:sz="4" w:space="0" w:color="000000"/>
+              <w:bottom w:val="single" w:sz="4" w:space="0" w:color="000000"/>
+              <w:right w:val="single" w:sz="4" w:space="0" w:color="000000"/>
+            </w:tcBorders>
+          </w:tcPr>
+          <w:p>
+            <w:pPr>
+              <w:widowControl w:val="0"/>
+              <w:spacing w:line="240" w:lineRule="auto"/>
+            </w:pPr>
+            <w:proofErr w:type="spellStart"/>
+            <w:r>
+              <w:t>Oggetto</w:t>
+            </w:r>
+            <w:proofErr w:type="spellEnd"/>
+            <w:r>
+              <w:t xml:space="preserve"> in </w:t>
+            </w:r>
+            <w:proofErr w:type="spellStart"/>
+            <w:r>
+              <w:t>Asta</w:t>
+            </w:r>
+            <w:proofErr w:type="spellEnd"/>
+            <w:r>
+              <w:t xml:space="preserve"> </w:t>
+            </w:r>
+            <w:proofErr w:type="spellStart"/>
+            <w:r>
+              <w:t>Venduto</w:t>
+            </w:r>
+            <w:proofErr w:type="spellEnd"/>
+          </w:p>
+        </w:tc>
+        <w:tc>
+          <w:tcPr>
+            <w:tcW w:w="4138" w:type="dxa"/>
+            <w:tcBorders>
+              <w:top w:val="single" w:sz="4" w:space="0" w:color="000000"/>
+              <w:left w:val="single" w:sz="4" w:space="0" w:color="000000"/>
+              <w:bottom w:val="single" w:sz="4" w:space="0" w:color="000000"/>
+              <w:right w:val="single" w:sz="4" w:space="0" w:color="000000"/>
+            </w:tcBorders>
+          </w:tcPr>
+          <w:p>
+            <w:pPr>
+              <w:widowControl w:val="0"/>
+              <w:spacing w:line="240" w:lineRule="auto"/>
+              <w:rPr>
+                <w:lang w:val="it-IT"/>
+              </w:rPr>
+            </w:pPr>
+            <w:r>
+              <w:rPr>
+                <w:lang w:val="it-IT"/>
+              </w:rPr>
+              <w:t>Oggetto in asta venduto ad un utente</w:t>
+            </w:r>
+          </w:p>
+        </w:tc>
+        <w:tc>
+          <w:tcPr>
+            <w:tcW w:w="1944" w:type="dxa"/>
+            <w:tcBorders>
+              <w:top w:val="single" w:sz="4" w:space="0" w:color="000000"/>
+              <w:left w:val="single" w:sz="4" w:space="0" w:color="000000"/>
+              <w:bottom w:val="single" w:sz="4" w:space="0" w:color="000000"/>
+              <w:right w:val="single" w:sz="4" w:space="0" w:color="000000"/>
+            </w:tcBorders>
+          </w:tcPr>
+          <w:p>
+            <w:pPr>
+              <w:widowControl w:val="0"/>
+              <w:spacing w:line="240" w:lineRule="auto"/>
+              <w:rPr>
+                <w:lang w:val="it-IT"/>
+              </w:rPr>
+            </w:pPr>
+            <w:r>
+              <w:rPr>
+                <w:lang w:val="it-IT"/>
+              </w:rPr>
+              <w:t>Prezzo di vendita</w:t>
+            </w:r>
+          </w:p>
+        </w:tc>
+        <w:tc>
+          <w:tcPr>
+            <w:tcW w:w="1942" w:type="dxa"/>
+            <w:tcBorders>
+              <w:top w:val="single" w:sz="4" w:space="0" w:color="000000"/>
+              <w:left w:val="single" w:sz="4" w:space="0" w:color="000000"/>
+              <w:bottom w:val="single" w:sz="4" w:space="0" w:color="000000"/>
+              <w:right w:val="single" w:sz="4" w:space="0" w:color="000000"/>
+            </w:tcBorders>
+          </w:tcPr>
+          <w:p>
+            <w:pPr>
+              <w:widowControl w:val="0"/>
+              <w:spacing w:line="240" w:lineRule="auto"/>
+              <w:rPr>
+                <w:lang w:val="it-IT"/>
+              </w:rPr>
+            </w:pPr>
+            <w:r>
+              <w:rPr>
+                <w:lang w:val="it-IT"/>
+              </w:rPr>
+              <w:t>Codice</w:t>
+            </w:r>
+          </w:p>
+        </w:tc>
+      </w:tr>
+      <w:tr>
+        <w:tc>
+          <w:tcPr>
+            <w:tcW w:w="1937" w:type="dxa"/>
+            <w:tcBorders>
+              <w:top w:val="single" w:sz="4" w:space="0" w:color="000000"/>
+              <w:left w:val="single" w:sz="4" w:space="0" w:color="000000"/>
+              <w:bottom w:val="single" w:sz="4" w:space="0" w:color="000000"/>
+              <w:right w:val="single" w:sz="4" w:space="0" w:color="000000"/>
+            </w:tcBorders>
+          </w:tcPr>
+          <w:p>
+            <w:pPr>
+              <w:widowControl w:val="0"/>
+              <w:spacing w:line="240" w:lineRule="auto"/>
+            </w:pPr>
+            <w:proofErr w:type="spellStart"/>
+            <w:r>
+              <w:t>Offerta</w:t>
+            </w:r>
+            <w:proofErr w:type="spellEnd"/>
+          </w:p>
+        </w:tc>
+        <w:tc>
+          <w:tcPr>
+            <w:tcW w:w="4138" w:type="dxa"/>
+            <w:tcBorders>
+              <w:top w:val="single" w:sz="4" w:space="0" w:color="000000"/>
+              <w:left w:val="single" w:sz="4" w:space="0" w:color="000000"/>
+              <w:bottom w:val="single" w:sz="4" w:space="0" w:color="000000"/>
+              <w:right w:val="single" w:sz="4" w:space="0" w:color="000000"/>
+            </w:tcBorders>
+          </w:tcPr>
+          <w:p>
+            <w:pPr>
+              <w:widowControl w:val="0"/>
+              <w:spacing w:line="240" w:lineRule="auto"/>
+              <w:rPr>
+                <w:lang w:val="it-IT"/>
+              </w:rPr>
+            </w:pPr>
+            <w:r>
+              <w:rPr>
+                <w:lang w:val="it-IT"/>
+              </w:rPr>
+              <w:t>Offerta fatte da un Utente su un particolare Oggetto in Asta</w:t>
+            </w:r>
+          </w:p>
+        </w:tc>
+        <w:tc>
+          <w:tcPr>
+            <w:tcW w:w="1944" w:type="dxa"/>
+            <w:tcBorders>
+              <w:top w:val="single" w:sz="4" w:space="0" w:color="000000"/>
+              <w:left w:val="single" w:sz="4" w:space="0" w:color="000000"/>
+              <w:bottom w:val="single" w:sz="4" w:space="0" w:color="000000"/>
+              <w:right w:val="single" w:sz="4" w:space="0" w:color="000000"/>
+            </w:tcBorders>
+          </w:tcPr>
+          <w:p>
+            <w:pPr>
+              <w:widowControl w:val="0"/>
+              <w:spacing w:line="240" w:lineRule="auto"/>
+              <w:rPr>
+                <w:lang w:val="it-IT"/>
+              </w:rPr>
+            </w:pPr>
+            <w:r>
+              <w:rPr>
+                <w:lang w:val="it-IT"/>
+              </w:rPr>
+              <w:t>Istante</w:t>
+            </w:r>
+          </w:p>
+        </w:tc>
+        <w:tc>
+          <w:tcPr>
+            <w:tcW w:w="1942" w:type="dxa"/>
+            <w:tcBorders>
+              <w:top w:val="single" w:sz="4" w:space="0" w:color="000000"/>
+              <w:left w:val="single" w:sz="4" w:space="0" w:color="000000"/>
+              <w:bottom w:val="single" w:sz="4" w:space="0" w:color="000000"/>
+              <w:right w:val="single" w:sz="4" w:space="0" w:color="000000"/>
+            </w:tcBorders>
+          </w:tcPr>
+          <w:p>
+            <w:pPr>
+              <w:widowControl w:val="0"/>
+              <w:spacing w:line="240" w:lineRule="auto"/>
+              <w:rPr>
+                <w:lang w:val="it-IT"/>
+              </w:rPr>
+            </w:pPr>
+            <w:r>
+              <w:rPr>
+                <w:lang w:val="it-IT"/>
+              </w:rPr>
+              <w:t>Importo, CF (Utente), Codice (Oggetto in Asta)</w:t>
+            </w:r>
+          </w:p>
+        </w:tc>
+      </w:tr>
+      <w:tr>
+        <w:tc>
+          <w:tcPr>
+            <w:tcW w:w="1937" w:type="dxa"/>
+            <w:tcBorders>
+              <w:top w:val="single" w:sz="4" w:space="0" w:color="000000"/>
+              <w:left w:val="single" w:sz="4" w:space="0" w:color="000000"/>
+              <w:bottom w:val="single" w:sz="4" w:space="0" w:color="000000"/>
+              <w:right w:val="single" w:sz="4" w:space="0" w:color="000000"/>
+            </w:tcBorders>
+          </w:tcPr>
+          <w:p>
+            <w:pPr>
+              <w:widowControl w:val="0"/>
+              <w:spacing w:line="240" w:lineRule="auto"/>
+            </w:pPr>
+            <w:proofErr w:type="spellStart"/>
+            <w:r>
+              <w:t>Catgoria</w:t>
+            </w:r>
+            <w:proofErr w:type="spellEnd"/>
+          </w:p>
+        </w:tc>
+        <w:tc>
+          <w:tcPr>
+            <w:tcW w:w="4138" w:type="dxa"/>
+            <w:tcBorders>
+              <w:top w:val="single" w:sz="4" w:space="0" w:color="000000"/>
+              <w:left w:val="single" w:sz="4" w:space="0" w:color="000000"/>
+              <w:bottom w:val="single" w:sz="4" w:space="0" w:color="000000"/>
+              <w:right w:val="single" w:sz="4" w:space="0" w:color="000000"/>
+            </w:tcBorders>
+          </w:tcPr>
+          <w:p>
+            <w:pPr>
+              <w:widowControl w:val="0"/>
+              <w:spacing w:line="240" w:lineRule="auto"/>
+              <w:rPr>
+                <w:lang w:val="it-IT"/>
+              </w:rPr>
+            </w:pPr>
+            <w:r>
+              <w:rPr>
+                <w:lang w:val="it-IT"/>
+              </w:rPr>
+              <w:t>Categoria assegnata ai vari Oggetti in Asta</w:t>
+            </w:r>
+          </w:p>
+        </w:tc>
+        <w:tc>
+          <w:tcPr>
+            <w:tcW w:w="1944" w:type="dxa"/>
+            <w:tcBorders>
+              <w:top w:val="single" w:sz="4" w:space="0" w:color="000000"/>
+              <w:left w:val="single" w:sz="4" w:space="0" w:color="000000"/>
+              <w:bottom w:val="single" w:sz="4" w:space="0" w:color="000000"/>
+              <w:right w:val="single" w:sz="4" w:space="0" w:color="000000"/>
+            </w:tcBorders>
+          </w:tcPr>
+          <w:p>
+            <w:pPr>
+              <w:widowControl w:val="0"/>
+              <w:spacing w:line="240" w:lineRule="auto"/>
+              <w:rPr>
+                <w:lang w:val="it-IT"/>
+              </w:rPr>
+            </w:pPr>
+          </w:p>
+        </w:tc>
+        <w:tc>
+          <w:tcPr>
+            <w:tcW w:w="1942" w:type="dxa"/>
+            <w:tcBorders>
+              <w:top w:val="single" w:sz="4" w:space="0" w:color="000000"/>
+              <w:left w:val="single" w:sz="4" w:space="0" w:color="000000"/>
+              <w:bottom w:val="single" w:sz="4" w:space="0" w:color="000000"/>
+              <w:right w:val="single" w:sz="4" w:space="0" w:color="000000"/>
+            </w:tcBorders>
+          </w:tcPr>
+          <w:p>
+            <w:pPr>
+              <w:widowControl w:val="0"/>
+              <w:spacing w:line="240" w:lineRule="auto"/>
+              <w:rPr>
+                <w:lang w:val="it-IT"/>
+              </w:rPr>
+            </w:pPr>
+            <w:r>
+              <w:rPr>
+                <w:lang w:val="it-IT"/>
+              </w:rPr>
+              <w:t>Nome</w:t>
+            </w:r>
           </w:p>
         </w:tc>
       </w:tr>
     </w:tbl>
-    <w:p/>
+    <w:p>
+      <w:pPr>
+        <w:rPr>
+          <w:lang w:val="it-IT"/>
+        </w:rPr>
+      </w:pPr>
+    </w:p>
+    <w:p>
+      <w:pPr>
+        <w:rPr>
+          <w:lang w:val="it-IT"/>
+        </w:rPr>
+      </w:pPr>
+    </w:p>
+    <w:tbl>
+      <w:tblPr>
+        <w:tblW w:w="9962" w:type="dxa"/>
+        <w:tblLayout w:type="fixed"/>
+        <w:tblLook w:val="04A0" w:firstRow="1" w:lastRow="0" w:firstColumn="1" w:lastColumn="0" w:noHBand="0" w:noVBand="1"/>
+      </w:tblPr>
+      <w:tblGrid>
+        <w:gridCol w:w="1938"/>
+        <w:gridCol w:w="4138"/>
+        <w:gridCol w:w="1944"/>
+        <w:gridCol w:w="1942"/>
+      </w:tblGrid>
+      <w:tr>
+        <w:tc>
+          <w:tcPr>
+            <w:tcW w:w="1937" w:type="dxa"/>
+            <w:tcBorders>
+              <w:top w:val="single" w:sz="4" w:space="0" w:color="000000"/>
+              <w:left w:val="single" w:sz="4" w:space="0" w:color="000000"/>
+              <w:bottom w:val="single" w:sz="4" w:space="0" w:color="000000"/>
+              <w:right w:val="single" w:sz="4" w:space="0" w:color="000000"/>
+            </w:tcBorders>
+            <w:shd w:val="clear" w:color="auto" w:fill="BCBCBC"/>
+          </w:tcPr>
+          <w:p>
+            <w:pPr>
+              <w:widowControl w:val="0"/>
+              <w:spacing w:line="240" w:lineRule="auto"/>
+              <w:jc w:val="center"/>
+              <w:rPr>
+                <w:b/>
+              </w:rPr>
+            </w:pPr>
+            <w:proofErr w:type="spellStart"/>
+            <w:r>
+              <w:rPr>
+                <w:b/>
+              </w:rPr>
+              <w:t>Relazione</w:t>
+            </w:r>
+            <w:proofErr w:type="spellEnd"/>
+          </w:p>
+        </w:tc>
+        <w:tc>
+          <w:tcPr>
+            <w:tcW w:w="4138" w:type="dxa"/>
+            <w:tcBorders>
+              <w:top w:val="single" w:sz="4" w:space="0" w:color="000000"/>
+              <w:left w:val="single" w:sz="4" w:space="0" w:color="000000"/>
+              <w:bottom w:val="single" w:sz="4" w:space="0" w:color="000000"/>
+              <w:right w:val="single" w:sz="4" w:space="0" w:color="000000"/>
+            </w:tcBorders>
+            <w:shd w:val="clear" w:color="auto" w:fill="BCBCBC"/>
+          </w:tcPr>
+          <w:p>
+            <w:pPr>
+              <w:widowControl w:val="0"/>
+              <w:spacing w:line="240" w:lineRule="auto"/>
+              <w:jc w:val="center"/>
+              <w:rPr>
+                <w:b/>
+              </w:rPr>
+            </w:pPr>
+            <w:proofErr w:type="spellStart"/>
+            <w:r>
+              <w:rPr>
+                <w:b/>
+              </w:rPr>
+              <w:t>Descrizione</w:t>
+            </w:r>
+            <w:proofErr w:type="spellEnd"/>
+          </w:p>
+        </w:tc>
+        <w:tc>
+          <w:tcPr>
+            <w:tcW w:w="1944" w:type="dxa"/>
+            <w:tcBorders>
+              <w:top w:val="single" w:sz="4" w:space="0" w:color="000000"/>
+              <w:left w:val="single" w:sz="4" w:space="0" w:color="000000"/>
+              <w:bottom w:val="single" w:sz="4" w:space="0" w:color="000000"/>
+              <w:right w:val="single" w:sz="4" w:space="0" w:color="000000"/>
+            </w:tcBorders>
+            <w:shd w:val="clear" w:color="auto" w:fill="BCBCBC"/>
+          </w:tcPr>
+          <w:p>
+            <w:pPr>
+              <w:widowControl w:val="0"/>
+              <w:spacing w:line="240" w:lineRule="auto"/>
+              <w:jc w:val="center"/>
+              <w:rPr>
+                <w:b/>
+              </w:rPr>
+            </w:pPr>
+            <w:proofErr w:type="spellStart"/>
+            <w:r>
+              <w:rPr>
+                <w:b/>
+              </w:rPr>
+              <w:t>Entità</w:t>
+            </w:r>
+            <w:proofErr w:type="spellEnd"/>
+            <w:r>
+              <w:rPr>
+                <w:b/>
+              </w:rPr>
+              <w:t xml:space="preserve"> </w:t>
+            </w:r>
+            <w:proofErr w:type="spellStart"/>
+            <w:r>
+              <w:rPr>
+                <w:b/>
+              </w:rPr>
+              <w:t>Coinvolte</w:t>
+            </w:r>
+            <w:proofErr w:type="spellEnd"/>
+          </w:p>
+        </w:tc>
+        <w:tc>
+          <w:tcPr>
+            <w:tcW w:w="1942" w:type="dxa"/>
+            <w:tcBorders>
+              <w:top w:val="single" w:sz="4" w:space="0" w:color="000000"/>
+              <w:left w:val="single" w:sz="4" w:space="0" w:color="000000"/>
+              <w:bottom w:val="single" w:sz="4" w:space="0" w:color="000000"/>
+              <w:right w:val="single" w:sz="4" w:space="0" w:color="000000"/>
+            </w:tcBorders>
+            <w:shd w:val="clear" w:color="auto" w:fill="BCBCBC"/>
+          </w:tcPr>
+          <w:p>
+            <w:pPr>
+              <w:widowControl w:val="0"/>
+              <w:spacing w:line="240" w:lineRule="auto"/>
+              <w:jc w:val="center"/>
+              <w:rPr>
+                <w:b/>
+              </w:rPr>
+            </w:pPr>
+            <w:proofErr w:type="spellStart"/>
+            <w:r>
+              <w:rPr>
+                <w:b/>
+              </w:rPr>
+              <w:t>Attributi</w:t>
+            </w:r>
+            <w:proofErr w:type="spellEnd"/>
+          </w:p>
+        </w:tc>
+      </w:tr>
+      <w:tr>
+        <w:tc>
+          <w:tcPr>
+            <w:tcW w:w="1937" w:type="dxa"/>
+            <w:tcBorders>
+              <w:top w:val="single" w:sz="4" w:space="0" w:color="000000"/>
+              <w:left w:val="single" w:sz="4" w:space="0" w:color="000000"/>
+              <w:bottom w:val="single" w:sz="4" w:space="0" w:color="000000"/>
+              <w:right w:val="single" w:sz="4" w:space="0" w:color="000000"/>
+            </w:tcBorders>
+          </w:tcPr>
+          <w:p>
+            <w:pPr>
+              <w:widowControl w:val="0"/>
+              <w:spacing w:line="240" w:lineRule="auto"/>
+            </w:pPr>
+            <w:proofErr w:type="spellStart"/>
+            <w:r>
+              <w:t>Effettuare</w:t>
+            </w:r>
+            <w:proofErr w:type="spellEnd"/>
+          </w:p>
+        </w:tc>
+        <w:tc>
+          <w:tcPr>
+            <w:tcW w:w="4138" w:type="dxa"/>
+            <w:tcBorders>
+              <w:top w:val="single" w:sz="4" w:space="0" w:color="000000"/>
+              <w:left w:val="single" w:sz="4" w:space="0" w:color="000000"/>
+              <w:bottom w:val="single" w:sz="4" w:space="0" w:color="000000"/>
+              <w:right w:val="single" w:sz="4" w:space="0" w:color="000000"/>
+            </w:tcBorders>
+          </w:tcPr>
+          <w:p>
+            <w:pPr>
+              <w:widowControl w:val="0"/>
+              <w:spacing w:line="240" w:lineRule="auto"/>
+            </w:pPr>
+            <w:proofErr w:type="spellStart"/>
+            <w:r>
+              <w:t>Associa</w:t>
+            </w:r>
+            <w:proofErr w:type="spellEnd"/>
+            <w:r>
+              <w:t xml:space="preserve"> </w:t>
+            </w:r>
+            <w:proofErr w:type="spellStart"/>
+            <w:r>
+              <w:t>Utente</w:t>
+            </w:r>
+            <w:proofErr w:type="spellEnd"/>
+            <w:r>
+              <w:t xml:space="preserve"> ad </w:t>
+            </w:r>
+            <w:proofErr w:type="spellStart"/>
+            <w:r>
+              <w:t>Offerta</w:t>
+            </w:r>
+            <w:proofErr w:type="spellEnd"/>
+          </w:p>
+        </w:tc>
+        <w:tc>
+          <w:tcPr>
+            <w:tcW w:w="1944" w:type="dxa"/>
+            <w:tcBorders>
+              <w:top w:val="single" w:sz="4" w:space="0" w:color="000000"/>
+              <w:left w:val="single" w:sz="4" w:space="0" w:color="000000"/>
+              <w:bottom w:val="single" w:sz="4" w:space="0" w:color="000000"/>
+              <w:right w:val="single" w:sz="4" w:space="0" w:color="000000"/>
+            </w:tcBorders>
+          </w:tcPr>
+          <w:p>
+            <w:pPr>
+              <w:widowControl w:val="0"/>
+              <w:spacing w:line="240" w:lineRule="auto"/>
+              <w:jc w:val="left"/>
+            </w:pPr>
+            <w:proofErr w:type="spellStart"/>
+            <w:r>
+              <w:t>Utente</w:t>
+            </w:r>
+            <w:proofErr w:type="spellEnd"/>
+            <w:r>
+              <w:t xml:space="preserve"> (0, N), </w:t>
+            </w:r>
+            <w:proofErr w:type="spellStart"/>
+            <w:proofErr w:type="gramStart"/>
+            <w:r>
+              <w:t>Offerta</w:t>
+            </w:r>
+            <w:proofErr w:type="spellEnd"/>
+            <w:r>
+              <w:t xml:space="preserve">  (</w:t>
+            </w:r>
+            <w:proofErr w:type="gramEnd"/>
+            <w:r>
+              <w:t>1, N)</w:t>
+            </w:r>
+          </w:p>
+        </w:tc>
+        <w:tc>
+          <w:tcPr>
+            <w:tcW w:w="1942" w:type="dxa"/>
+            <w:tcBorders>
+              <w:top w:val="single" w:sz="4" w:space="0" w:color="000000"/>
+              <w:left w:val="single" w:sz="4" w:space="0" w:color="000000"/>
+              <w:bottom w:val="single" w:sz="4" w:space="0" w:color="000000"/>
+              <w:right w:val="single" w:sz="4" w:space="0" w:color="000000"/>
+            </w:tcBorders>
+          </w:tcPr>
+          <w:p>
+            <w:pPr>
+              <w:widowControl w:val="0"/>
+              <w:spacing w:line="240" w:lineRule="auto"/>
+            </w:pPr>
+          </w:p>
+        </w:tc>
+      </w:tr>
+      <w:tr>
+        <w:tc>
+          <w:tcPr>
+            <w:tcW w:w="1937" w:type="dxa"/>
+            <w:tcBorders>
+              <w:top w:val="single" w:sz="4" w:space="0" w:color="000000"/>
+              <w:left w:val="single" w:sz="4" w:space="0" w:color="000000"/>
+              <w:bottom w:val="single" w:sz="4" w:space="0" w:color="000000"/>
+              <w:right w:val="single" w:sz="4" w:space="0" w:color="000000"/>
+            </w:tcBorders>
+          </w:tcPr>
+          <w:p>
+            <w:pPr>
+              <w:widowControl w:val="0"/>
+              <w:spacing w:line="240" w:lineRule="auto"/>
+            </w:pPr>
+            <w:proofErr w:type="spellStart"/>
+            <w:r>
+              <w:t>Acquista</w:t>
+            </w:r>
+            <w:proofErr w:type="spellEnd"/>
+          </w:p>
+        </w:tc>
+        <w:tc>
+          <w:tcPr>
+            <w:tcW w:w="4138" w:type="dxa"/>
+            <w:tcBorders>
+              <w:top w:val="single" w:sz="4" w:space="0" w:color="000000"/>
+              <w:left w:val="single" w:sz="4" w:space="0" w:color="000000"/>
+              <w:bottom w:val="single" w:sz="4" w:space="0" w:color="000000"/>
+              <w:right w:val="single" w:sz="4" w:space="0" w:color="000000"/>
+            </w:tcBorders>
+          </w:tcPr>
+          <w:p>
+            <w:pPr>
+              <w:widowControl w:val="0"/>
+              <w:spacing w:line="240" w:lineRule="auto"/>
+              <w:rPr>
+                <w:lang w:val="it-IT"/>
+              </w:rPr>
+            </w:pPr>
+            <w:r>
+              <w:rPr>
+                <w:lang w:val="it-IT"/>
+              </w:rPr>
+              <w:t xml:space="preserve">Associa un </w:t>
+            </w:r>
+            <w:r>
+              <w:rPr>
+                <w:lang w:val="it-IT"/>
+              </w:rPr>
+              <w:t>Utente all’Oggetto in Asta Venduto che acquista</w:t>
+            </w:r>
+          </w:p>
+        </w:tc>
+        <w:tc>
+          <w:tcPr>
+            <w:tcW w:w="1944" w:type="dxa"/>
+            <w:tcBorders>
+              <w:top w:val="single" w:sz="4" w:space="0" w:color="000000"/>
+              <w:left w:val="single" w:sz="4" w:space="0" w:color="000000"/>
+              <w:bottom w:val="single" w:sz="4" w:space="0" w:color="000000"/>
+              <w:right w:val="single" w:sz="4" w:space="0" w:color="000000"/>
+            </w:tcBorders>
+          </w:tcPr>
+          <w:p>
+            <w:pPr>
+              <w:widowControl w:val="0"/>
+              <w:spacing w:line="240" w:lineRule="auto"/>
+              <w:jc w:val="left"/>
+              <w:rPr>
+                <w:lang w:val="it-IT"/>
+              </w:rPr>
+            </w:pPr>
+            <w:r>
+              <w:rPr>
+                <w:lang w:val="it-IT"/>
+              </w:rPr>
+              <w:t>Utente (0, N,</w:t>
+            </w:r>
+          </w:p>
+          <w:p>
+            <w:pPr>
+              <w:widowControl w:val="0"/>
+              <w:spacing w:line="240" w:lineRule="auto"/>
+              <w:jc w:val="left"/>
+              <w:rPr>
+                <w:lang w:val="it-IT"/>
+              </w:rPr>
+            </w:pPr>
+            <w:r>
+              <w:rPr>
+                <w:lang w:val="it-IT"/>
+              </w:rPr>
+              <w:t>Oggetto in Asta Venduto (1, 1)</w:t>
+            </w:r>
+          </w:p>
+        </w:tc>
+        <w:tc>
+          <w:tcPr>
+            <w:tcW w:w="1942" w:type="dxa"/>
+            <w:tcBorders>
+              <w:top w:val="single" w:sz="4" w:space="0" w:color="000000"/>
+              <w:left w:val="single" w:sz="4" w:space="0" w:color="000000"/>
+              <w:bottom w:val="single" w:sz="4" w:space="0" w:color="000000"/>
+              <w:right w:val="single" w:sz="4" w:space="0" w:color="000000"/>
+            </w:tcBorders>
+          </w:tcPr>
+          <w:p>
+            <w:pPr>
+              <w:widowControl w:val="0"/>
+              <w:spacing w:line="240" w:lineRule="auto"/>
+              <w:rPr>
+                <w:lang w:val="it-IT"/>
+              </w:rPr>
+            </w:pPr>
+          </w:p>
+        </w:tc>
+      </w:tr>
+      <w:tr>
+        <w:tc>
+          <w:tcPr>
+            <w:tcW w:w="1937" w:type="dxa"/>
+            <w:tcBorders>
+              <w:top w:val="single" w:sz="4" w:space="0" w:color="000000"/>
+              <w:left w:val="single" w:sz="4" w:space="0" w:color="000000"/>
+              <w:bottom w:val="single" w:sz="4" w:space="0" w:color="000000"/>
+              <w:right w:val="single" w:sz="4" w:space="0" w:color="000000"/>
+            </w:tcBorders>
+          </w:tcPr>
+          <w:p>
+            <w:pPr>
+              <w:widowControl w:val="0"/>
+              <w:spacing w:line="240" w:lineRule="auto"/>
+            </w:pPr>
+            <w:proofErr w:type="spellStart"/>
+            <w:r>
+              <w:t>Riferimento</w:t>
+            </w:r>
+            <w:proofErr w:type="spellEnd"/>
+            <w:r>
+              <w:t xml:space="preserve"> </w:t>
+            </w:r>
+          </w:p>
+        </w:tc>
+        <w:tc>
+          <w:tcPr>
+            <w:tcW w:w="4138" w:type="dxa"/>
+            <w:tcBorders>
+              <w:top w:val="single" w:sz="4" w:space="0" w:color="000000"/>
+              <w:left w:val="single" w:sz="4" w:space="0" w:color="000000"/>
+              <w:bottom w:val="single" w:sz="4" w:space="0" w:color="000000"/>
+              <w:right w:val="single" w:sz="4" w:space="0" w:color="000000"/>
+            </w:tcBorders>
+          </w:tcPr>
+          <w:p>
+            <w:pPr>
+              <w:widowControl w:val="0"/>
+              <w:spacing w:line="240" w:lineRule="auto"/>
+              <w:rPr>
+                <w:lang w:val="it-IT"/>
+              </w:rPr>
+            </w:pPr>
+            <w:r>
+              <w:rPr>
+                <w:lang w:val="it-IT"/>
+              </w:rPr>
+              <w:t>Associa Offerta ad Oggetto in Asta</w:t>
+            </w:r>
+          </w:p>
+        </w:tc>
+        <w:tc>
+          <w:tcPr>
+            <w:tcW w:w="1944" w:type="dxa"/>
+            <w:tcBorders>
+              <w:top w:val="single" w:sz="4" w:space="0" w:color="000000"/>
+              <w:left w:val="single" w:sz="4" w:space="0" w:color="000000"/>
+              <w:bottom w:val="single" w:sz="4" w:space="0" w:color="000000"/>
+              <w:right w:val="single" w:sz="4" w:space="0" w:color="000000"/>
+            </w:tcBorders>
+          </w:tcPr>
+          <w:p>
+            <w:pPr>
+              <w:widowControl w:val="0"/>
+              <w:spacing w:line="240" w:lineRule="auto"/>
+              <w:jc w:val="left"/>
+              <w:rPr>
+                <w:lang w:val="it-IT"/>
+              </w:rPr>
+            </w:pPr>
+            <w:r>
+              <w:rPr>
+                <w:lang w:val="it-IT"/>
+              </w:rPr>
+              <w:t>Offerta (1, 1), Oggetto in Asta (0, N)</w:t>
+            </w:r>
+          </w:p>
+        </w:tc>
+        <w:tc>
+          <w:tcPr>
+            <w:tcW w:w="1942" w:type="dxa"/>
+            <w:tcBorders>
+              <w:top w:val="single" w:sz="4" w:space="0" w:color="000000"/>
+              <w:left w:val="single" w:sz="4" w:space="0" w:color="000000"/>
+              <w:bottom w:val="single" w:sz="4" w:space="0" w:color="000000"/>
+              <w:right w:val="single" w:sz="4" w:space="0" w:color="000000"/>
+            </w:tcBorders>
+          </w:tcPr>
+          <w:p>
+            <w:pPr>
+              <w:widowControl w:val="0"/>
+              <w:spacing w:line="240" w:lineRule="auto"/>
+              <w:rPr>
+                <w:lang w:val="it-IT"/>
+              </w:rPr>
+            </w:pPr>
+          </w:p>
+        </w:tc>
+      </w:tr>
+      <w:tr>
+        <w:tc>
+          <w:tcPr>
+            <w:tcW w:w="1937" w:type="dxa"/>
+            <w:tcBorders>
+              <w:top w:val="single" w:sz="4" w:space="0" w:color="000000"/>
+              <w:left w:val="single" w:sz="4" w:space="0" w:color="000000"/>
+              <w:bottom w:val="single" w:sz="4" w:space="0" w:color="000000"/>
+              <w:right w:val="single" w:sz="4" w:space="0" w:color="000000"/>
+            </w:tcBorders>
+          </w:tcPr>
+          <w:p>
+            <w:pPr>
+              <w:widowControl w:val="0"/>
+              <w:spacing w:line="240" w:lineRule="auto"/>
+            </w:pPr>
+            <w:proofErr w:type="spellStart"/>
+            <w:r>
+              <w:t>Assegnato</w:t>
+            </w:r>
+            <w:proofErr w:type="spellEnd"/>
+          </w:p>
+        </w:tc>
+        <w:tc>
+          <w:tcPr>
+            <w:tcW w:w="4138" w:type="dxa"/>
+            <w:tcBorders>
+              <w:top w:val="single" w:sz="4" w:space="0" w:color="000000"/>
+              <w:left w:val="single" w:sz="4" w:space="0" w:color="000000"/>
+              <w:bottom w:val="single" w:sz="4" w:space="0" w:color="000000"/>
+              <w:right w:val="single" w:sz="4" w:space="0" w:color="000000"/>
+            </w:tcBorders>
+          </w:tcPr>
+          <w:p>
+            <w:pPr>
+              <w:widowControl w:val="0"/>
+              <w:spacing w:line="240" w:lineRule="auto"/>
+              <w:jc w:val="left"/>
+              <w:rPr>
+                <w:lang w:val="it-IT"/>
+              </w:rPr>
+            </w:pPr>
+            <w:r>
+              <w:rPr>
+                <w:lang w:val="it-IT"/>
+              </w:rPr>
+              <w:t>Associa Oggetto in Asta ad una Categoria</w:t>
+            </w:r>
+          </w:p>
+        </w:tc>
+        <w:tc>
+          <w:tcPr>
+            <w:tcW w:w="1944" w:type="dxa"/>
+            <w:tcBorders>
+              <w:top w:val="single" w:sz="4" w:space="0" w:color="000000"/>
+              <w:left w:val="single" w:sz="4" w:space="0" w:color="000000"/>
+              <w:bottom w:val="single" w:sz="4" w:space="0" w:color="000000"/>
+              <w:right w:val="single" w:sz="4" w:space="0" w:color="000000"/>
+            </w:tcBorders>
+          </w:tcPr>
+          <w:p>
+            <w:pPr>
+              <w:widowControl w:val="0"/>
+              <w:spacing w:line="240" w:lineRule="auto"/>
+              <w:jc w:val="left"/>
+              <w:rPr>
+                <w:lang w:val="it-IT"/>
+              </w:rPr>
+            </w:pPr>
+            <w:r>
+              <w:rPr>
+                <w:lang w:val="it-IT"/>
+              </w:rPr>
+              <w:t>Oggetto in Asta (1, 1), Categoria (0, N)</w:t>
+            </w:r>
+          </w:p>
+        </w:tc>
+        <w:tc>
+          <w:tcPr>
+            <w:tcW w:w="1942" w:type="dxa"/>
+            <w:tcBorders>
+              <w:top w:val="single" w:sz="4" w:space="0" w:color="000000"/>
+              <w:left w:val="single" w:sz="4" w:space="0" w:color="000000"/>
+              <w:bottom w:val="single" w:sz="4" w:space="0" w:color="000000"/>
+              <w:right w:val="single" w:sz="4" w:space="0" w:color="000000"/>
+            </w:tcBorders>
+          </w:tcPr>
+          <w:p>
+            <w:pPr>
+              <w:widowControl w:val="0"/>
+              <w:spacing w:line="240" w:lineRule="auto"/>
+              <w:jc w:val="left"/>
+              <w:rPr>
+                <w:lang w:val="it-IT"/>
+              </w:rPr>
+            </w:pPr>
+          </w:p>
+        </w:tc>
+      </w:tr>
+      <w:tr>
+        <w:tc>
+          <w:tcPr>
+            <w:tcW w:w="1937" w:type="dxa"/>
+            <w:tcBorders>
+              <w:top w:val="single" w:sz="4" w:space="0" w:color="000000"/>
+              <w:left w:val="single" w:sz="4" w:space="0" w:color="000000"/>
+              <w:bottom w:val="single" w:sz="4" w:space="0" w:color="000000"/>
+              <w:right w:val="single" w:sz="4" w:space="0" w:color="000000"/>
+            </w:tcBorders>
+          </w:tcPr>
+          <w:p>
+            <w:pPr>
+              <w:widowControl w:val="0"/>
+              <w:spacing w:line="240" w:lineRule="auto"/>
+            </w:pPr>
+            <w:proofErr w:type="spellStart"/>
+            <w:r>
+              <w:t>Gerarchia</w:t>
+            </w:r>
+            <w:proofErr w:type="spellEnd"/>
+            <w:r>
+              <w:t xml:space="preserve"> </w:t>
+            </w:r>
+          </w:p>
+        </w:tc>
+        <w:tc>
+          <w:tcPr>
+            <w:tcW w:w="4138" w:type="dxa"/>
+            <w:tcBorders>
+              <w:top w:val="single" w:sz="4" w:space="0" w:color="000000"/>
+              <w:left w:val="single" w:sz="4" w:space="0" w:color="000000"/>
+              <w:bottom w:val="single" w:sz="4" w:space="0" w:color="000000"/>
+              <w:right w:val="single" w:sz="4" w:space="0" w:color="000000"/>
+            </w:tcBorders>
+          </w:tcPr>
+          <w:p>
+            <w:pPr>
+              <w:widowControl w:val="0"/>
+              <w:spacing w:line="240" w:lineRule="auto"/>
+              <w:jc w:val="left"/>
+              <w:rPr>
+                <w:lang w:val="it-IT"/>
+              </w:rPr>
+            </w:pPr>
+            <w:r>
+              <w:rPr>
+                <w:lang w:val="it-IT"/>
+              </w:rPr>
+              <w:t xml:space="preserve">Associa una Categoria con le eventuali Categorie </w:t>
+            </w:r>
+          </w:p>
+        </w:tc>
+        <w:tc>
+          <w:tcPr>
+            <w:tcW w:w="1944" w:type="dxa"/>
+            <w:tcBorders>
+              <w:top w:val="single" w:sz="4" w:space="0" w:color="000000"/>
+              <w:left w:val="single" w:sz="4" w:space="0" w:color="000000"/>
+              <w:bottom w:val="single" w:sz="4" w:space="0" w:color="000000"/>
+              <w:right w:val="single" w:sz="4" w:space="0" w:color="000000"/>
+            </w:tcBorders>
+          </w:tcPr>
+          <w:p>
+            <w:pPr>
+              <w:widowControl w:val="0"/>
+              <w:spacing w:line="240" w:lineRule="auto"/>
+              <w:jc w:val="left"/>
+              <w:rPr>
+                <w:lang w:val="it-IT"/>
+              </w:rPr>
+            </w:pPr>
+            <w:r>
+              <w:rPr>
+                <w:lang w:val="it-IT"/>
+              </w:rPr>
+              <w:t>Macrocategoria (0, 1), Sottocategoria (0, N)</w:t>
+            </w:r>
+          </w:p>
+        </w:tc>
+        <w:tc>
+          <w:tcPr>
+            <w:tcW w:w="1942" w:type="dxa"/>
+            <w:tcBorders>
+              <w:top w:val="single" w:sz="4" w:space="0" w:color="000000"/>
+              <w:left w:val="single" w:sz="4" w:space="0" w:color="000000"/>
+              <w:bottom w:val="single" w:sz="4" w:space="0" w:color="000000"/>
+              <w:right w:val="single" w:sz="4" w:space="0" w:color="000000"/>
+            </w:tcBorders>
+          </w:tcPr>
+          <w:p>
+            <w:pPr>
+              <w:widowControl w:val="0"/>
+              <w:spacing w:line="240" w:lineRule="auto"/>
+              <w:jc w:val="left"/>
+              <w:rPr>
+                <w:lang w:val="it-IT"/>
+              </w:rPr>
+            </w:pPr>
+          </w:p>
+        </w:tc>
+      </w:tr>
+    </w:tbl>
+    <w:p>
+      <w:pPr>
+        <w:rPr>
+          <w:lang w:val="it-IT"/>
+        </w:rPr>
+      </w:pPr>
+    </w:p>
     <w:p>
       <w:pPr>
         <w:pStyle w:val="Titolo1"/>
@@ -4727,6 +6027,20 @@
         </w:rPr>
         <w:t xml:space="preserve"> concetto identificato nello schema E-R. I volumi devono essere stimati dallo studente in maniera ragionevole rispetto all’operatività presunta dell’applicativo.</w:t>
       </w:r>
+    </w:p>
+    <w:p>
+      <w:pPr>
+        <w:rPr>
+          <w:lang w:val="it-IT"/>
+        </w:rPr>
+      </w:pPr>
+    </w:p>
+    <w:p>
+      <w:pPr>
+        <w:rPr>
+          <w:lang w:val="it-IT"/>
+        </w:rPr>
+      </w:pPr>
     </w:p>
     <w:p>
       <w:pPr>
@@ -7542,6 +8856,119 @@
     </w:lvl>
   </w:abstractNum>
   <w:abstractNum w:abstractNumId="6" w15:restartNumberingAfterBreak="0">
+    <w:nsid w:val="30D6343D"/>
+    <w:multiLevelType w:val="hybridMultilevel"/>
+    <w:tmpl w:val="A1582128"/>
+    <w:lvl w:ilvl="0" w:tplc="04100001">
+      <w:start w:val="1"/>
+      <w:numFmt w:val="bullet"/>
+      <w:lvlText w:val=""/>
+      <w:lvlJc w:val="left"/>
+      <w:pPr>
+        <w:ind w:left="720" w:hanging="360"/>
+      </w:pPr>
+      <w:rPr>
+        <w:rFonts w:ascii="Symbol" w:hAnsi="Symbol" w:hint="default"/>
+      </w:rPr>
+    </w:lvl>
+    <w:lvl w:ilvl="1" w:tplc="04100003" w:tentative="1">
+      <w:start w:val="1"/>
+      <w:numFmt w:val="bullet"/>
+      <w:lvlText w:val="o"/>
+      <w:lvlJc w:val="left"/>
+      <w:pPr>
+        <w:ind w:left="1440" w:hanging="360"/>
+      </w:pPr>
+      <w:rPr>
+        <w:rFonts w:ascii="Courier New" w:hAnsi="Courier New" w:cs="Courier New" w:hint="default"/>
+      </w:rPr>
+    </w:lvl>
+    <w:lvl w:ilvl="2" w:tplc="04100005" w:tentative="1">
+      <w:start w:val="1"/>
+      <w:numFmt w:val="bullet"/>
+      <w:lvlText w:val=""/>
+      <w:lvlJc w:val="left"/>
+      <w:pPr>
+        <w:ind w:left="2160" w:hanging="360"/>
+      </w:pPr>
+      <w:rPr>
+        <w:rFonts w:ascii="Wingdings" w:hAnsi="Wingdings" w:hint="default"/>
+      </w:rPr>
+    </w:lvl>
+    <w:lvl w:ilvl="3" w:tplc="04100001" w:tentative="1">
+      <w:start w:val="1"/>
+      <w:numFmt w:val="bullet"/>
+      <w:lvlText w:val=""/>
+      <w:lvlJc w:val="left"/>
+      <w:pPr>
+        <w:ind w:left="2880" w:hanging="360"/>
+      </w:pPr>
+      <w:rPr>
+        <w:rFonts w:ascii="Symbol" w:hAnsi="Symbol" w:hint="default"/>
+      </w:rPr>
+    </w:lvl>
+    <w:lvl w:ilvl="4" w:tplc="04100003" w:tentative="1">
+      <w:start w:val="1"/>
+      <w:numFmt w:val="bullet"/>
+      <w:lvlText w:val="o"/>
+      <w:lvlJc w:val="left"/>
+      <w:pPr>
+        <w:ind w:left="3600" w:hanging="360"/>
+      </w:pPr>
+      <w:rPr>
+        <w:rFonts w:ascii="Courier New" w:hAnsi="Courier New" w:cs="Courier New" w:hint="default"/>
+      </w:rPr>
+    </w:lvl>
+    <w:lvl w:ilvl="5" w:tplc="04100005" w:tentative="1">
+      <w:start w:val="1"/>
+      <w:numFmt w:val="bullet"/>
+      <w:lvlText w:val=""/>
+      <w:lvlJc w:val="left"/>
+      <w:pPr>
+        <w:ind w:left="4320" w:hanging="360"/>
+      </w:pPr>
+      <w:rPr>
+        <w:rFonts w:ascii="Wingdings" w:hAnsi="Wingdings" w:hint="default"/>
+      </w:rPr>
+    </w:lvl>
+    <w:lvl w:ilvl="6" w:tplc="04100001" w:tentative="1">
+      <w:start w:val="1"/>
+      <w:numFmt w:val="bullet"/>
+      <w:lvlText w:val=""/>
+      <w:lvlJc w:val="left"/>
+      <w:pPr>
+        <w:ind w:left="5040" w:hanging="360"/>
+      </w:pPr>
+      <w:rPr>
+        <w:rFonts w:ascii="Symbol" w:hAnsi="Symbol" w:hint="default"/>
+      </w:rPr>
+    </w:lvl>
+    <w:lvl w:ilvl="7" w:tplc="04100003" w:tentative="1">
+      <w:start w:val="1"/>
+      <w:numFmt w:val="bullet"/>
+      <w:lvlText w:val="o"/>
+      <w:lvlJc w:val="left"/>
+      <w:pPr>
+        <w:ind w:left="5760" w:hanging="360"/>
+      </w:pPr>
+      <w:rPr>
+        <w:rFonts w:ascii="Courier New" w:hAnsi="Courier New" w:cs="Courier New" w:hint="default"/>
+      </w:rPr>
+    </w:lvl>
+    <w:lvl w:ilvl="8" w:tplc="04100005" w:tentative="1">
+      <w:start w:val="1"/>
+      <w:numFmt w:val="bullet"/>
+      <w:lvlText w:val=""/>
+      <w:lvlJc w:val="left"/>
+      <w:pPr>
+        <w:ind w:left="6480" w:hanging="360"/>
+      </w:pPr>
+      <w:rPr>
+        <w:rFonts w:ascii="Wingdings" w:hAnsi="Wingdings" w:hint="default"/>
+      </w:rPr>
+    </w:lvl>
+  </w:abstractNum>
+  <w:abstractNum w:abstractNumId="7" w15:restartNumberingAfterBreak="0">
     <w:nsid w:val="3A5F1C0C"/>
     <w:multiLevelType w:val="multilevel"/>
     <w:tmpl w:val="6B868DCE"/>
@@ -7683,7 +9110,7 @@
       </w:rPr>
     </w:lvl>
   </w:abstractNum>
-  <w:abstractNum w:abstractNumId="7" w15:restartNumberingAfterBreak="0">
+  <w:abstractNum w:abstractNumId="8" w15:restartNumberingAfterBreak="0">
     <w:nsid w:val="3AFB5DA6"/>
     <w:multiLevelType w:val="multilevel"/>
     <w:tmpl w:val="F93033AE"/>
@@ -7836,7 +9263,7 @@
       </w:rPr>
     </w:lvl>
   </w:abstractNum>
-  <w:abstractNum w:abstractNumId="8" w15:restartNumberingAfterBreak="0">
+  <w:abstractNum w:abstractNumId="9" w15:restartNumberingAfterBreak="0">
     <w:nsid w:val="3BFB4F17"/>
     <w:multiLevelType w:val="multilevel"/>
     <w:tmpl w:val="BDDEA306"/>
@@ -7978,7 +9405,7 @@
       </w:rPr>
     </w:lvl>
   </w:abstractNum>
-  <w:abstractNum w:abstractNumId="9" w15:restartNumberingAfterBreak="0">
+  <w:abstractNum w:abstractNumId="10" w15:restartNumberingAfterBreak="0">
     <w:nsid w:val="6B8E6C18"/>
     <w:multiLevelType w:val="hybridMultilevel"/>
     <w:tmpl w:val="599C0C56"/>
@@ -8097,10 +9524,10 @@
     <w:abstractNumId w:val="4"/>
   </w:num>
   <w:num w:numId="3" w16cid:durableId="1181699328">
-    <w:abstractNumId w:val="8"/>
+    <w:abstractNumId w:val="9"/>
   </w:num>
   <w:num w:numId="4" w16cid:durableId="290594837">
-    <w:abstractNumId w:val="6"/>
+    <w:abstractNumId w:val="7"/>
   </w:num>
   <w:num w:numId="5" w16cid:durableId="1659721797">
     <w:abstractNumId w:val="0"/>
@@ -8109,7 +9536,7 @@
     <w:abstractNumId w:val="3"/>
   </w:num>
   <w:num w:numId="7" w16cid:durableId="1419255017">
-    <w:abstractNumId w:val="7"/>
+    <w:abstractNumId w:val="8"/>
   </w:num>
   <w:num w:numId="8" w16cid:durableId="1204362618">
     <w:abstractNumId w:val="2"/>
@@ -8118,7 +9545,10 @@
     <w:abstractNumId w:val="1"/>
   </w:num>
   <w:num w:numId="10" w16cid:durableId="1302953911">
-    <w:abstractNumId w:val="9"/>
+    <w:abstractNumId w:val="10"/>
+  </w:num>
+  <w:num w:numId="11" w16cid:durableId="1175455995">
+    <w:abstractNumId w:val="6"/>
   </w:num>
 </w:numbering>
 </file>

</xml_diff>

<commit_message>
Modifiche template in attesa della risposta
</commit_message>
<xml_diff>
--- a/template-progetto.docx
+++ b/template-progetto.docx
@@ -16161,15 +16161,7 @@
           <w:iCs/>
           <w:lang w:val="it-IT"/>
         </w:rPr>
-        <w:t xml:space="preserve">2 </w:t>
-      </w:r>
-      <w:r>
-        <w:rPr>
-          <w:i/>
-          <w:iCs/>
-          <w:lang w:val="it-IT"/>
-        </w:rPr>
-        <w:t>– In presenza della ridondanza</w:t>
+        <w:t>2 – In presenza della ridondanza</w:t>
       </w:r>
     </w:p>
     <w:tbl>
@@ -17175,15 +17167,7 @@
           <w:iCs/>
           <w:lang w:val="it-IT"/>
         </w:rPr>
-        <w:t>3</w:t>
-      </w:r>
-      <w:r>
-        <w:rPr>
-          <w:i/>
-          <w:iCs/>
-          <w:lang w:val="it-IT"/>
-        </w:rPr>
-        <w:t xml:space="preserve"> – In presenza della ridondanza</w:t>
+        <w:t>3 – In presenza della ridondanza</w:t>
       </w:r>
     </w:p>
     <w:tbl>
@@ -17366,6 +17350,7 @@
             <w:r>
               <w:t>Asta</w:t>
             </w:r>
+            <w:proofErr w:type="spellEnd"/>
           </w:p>
         </w:tc>
         <w:tc>
@@ -17387,7 +17372,6 @@
             <w:r>
               <w:t>E</w:t>
             </w:r>
-            <w:proofErr w:type="spellEnd"/>
           </w:p>
         </w:tc>
         <w:tc>
@@ -17748,19 +17732,7 @@
         <w:rPr>
           <w:lang w:val="it-IT"/>
         </w:rPr>
-        <w:t xml:space="preserve">Operazione 3 </w:t>
-      </w:r>
-      <w:r>
-        <w:rPr>
-          <w:lang w:val="it-IT"/>
-        </w:rPr>
-        <w:t>con</w:t>
-      </w:r>
-      <w:r>
-        <w:rPr>
-          <w:lang w:val="it-IT"/>
-        </w:rPr>
-        <w:t xml:space="preserve"> ridondanza: 262.820 accessi/mese che corrispondono a 65.705 accessi/settimana</w:t>
+        <w:t>Operazione 3 con ridondanza: 262.820 accessi/mese che corrispondono a 65.705 accessi/settimana</w:t>
       </w:r>
       <w:r>
         <w:rPr>
@@ -17977,13 +17949,6 @@
     </w:p>
     <w:p>
       <w:pPr>
-        <w:rPr>
-          <w:lang w:val="it-IT"/>
-        </w:rPr>
-      </w:pPr>
-    </w:p>
-    <w:p>
-      <w:pPr>
         <w:jc w:val="center"/>
         <w:rPr>
           <w:lang w:val="it-IT"/>
@@ -17995,10 +17960,10 @@
           <w:lang w:val="it-IT"/>
         </w:rPr>
         <w:drawing>
-          <wp:inline distT="0" distB="0" distL="0" distR="0" wp14:anchorId="3B922D28" wp14:editId="10630461">
-            <wp:extent cx="6188710" cy="2626995"/>
-            <wp:effectExtent l="0" t="0" r="0" b="1905"/>
-            <wp:docPr id="1951261932" name="Immagine 1" descr="Immagine che contiene diagramma, Piano, schizzo, Disegno tecnico&#10;&#10;Descrizione generata automaticamente"/>
+          <wp:inline distT="0" distB="0" distL="0" distR="0" wp14:anchorId="442673B4" wp14:editId="2B731857">
+            <wp:extent cx="6300824" cy="2676525"/>
+            <wp:effectExtent l="0" t="0" r="0" b="3175"/>
+            <wp:docPr id="713148728" name="Immagine 1"/>
             <wp:cNvGraphicFramePr>
               <a:graphicFrameLocks xmlns:a="http://schemas.openxmlformats.org/drawingml/2006/main" noChangeAspect="1"/>
             </wp:cNvGraphicFramePr>
@@ -18006,7 +17971,7 @@
               <a:graphicData uri="http://schemas.openxmlformats.org/drawingml/2006/picture">
                 <pic:pic xmlns:pic="http://schemas.openxmlformats.org/drawingml/2006/picture">
                   <pic:nvPicPr>
-                    <pic:cNvPr id="1951261932" name="Immagine 1" descr="Immagine che contiene diagramma, Piano, schizzo, Disegno tecnico&#10;&#10;Descrizione generata automaticamente"/>
+                    <pic:cNvPr id="713148728" name="Immagine 713148728"/>
                     <pic:cNvPicPr/>
                   </pic:nvPicPr>
                   <pic:blipFill>
@@ -18024,7 +17989,7 @@
                   <pic:spPr>
                     <a:xfrm>
                       <a:off x="0" y="0"/>
-                      <a:ext cx="6188710" cy="2626995"/>
+                      <a:ext cx="6311936" cy="2681245"/>
                     </a:xfrm>
                     <a:prstGeom prst="rect">
                       <a:avLst/>
@@ -18045,32 +18010,38 @@
           <w:lang w:val="it-IT"/>
         </w:rPr>
       </w:pPr>
+      <w:r>
+        <w:rPr>
+          <w:b/>
+          <w:bCs/>
+          <w:lang w:val="it-IT"/>
+        </w:rPr>
+        <w:t>Eliminazione delle Generalizzazioni</w:t>
+      </w:r>
     </w:p>
     <w:p>
       <w:pPr>
         <w:rPr>
-          <w:b/>
-          <w:bCs/>
-          <w:lang w:val="it-IT"/>
-        </w:rPr>
-      </w:pPr>
-      <w:r>
-        <w:rPr>
-          <w:b/>
-          <w:bCs/>
-          <w:lang w:val="it-IT"/>
-        </w:rPr>
-        <w:t>Eliminazione delle Generalizzazioni</w:t>
-      </w:r>
+          <w:i/>
+          <w:iCs/>
+          <w:lang w:val="it-IT"/>
+        </w:rPr>
+      </w:pPr>
     </w:p>
     <w:p>
       <w:pPr>
         <w:rPr>
+          <w:lang w:val="it-IT"/>
+        </w:rPr>
+      </w:pPr>
+      <w:r>
+        <w:rPr>
           <w:i/>
           <w:iCs/>
           <w:lang w:val="it-IT"/>
         </w:rPr>
-      </w:pPr>
+        <w:t>Oggetto in Asta e Figlie</w:t>
+      </w:r>
     </w:p>
     <w:p>
       <w:pPr>
@@ -18080,11 +18051,15 @@
       </w:pPr>
       <w:r>
         <w:rPr>
-          <w:i/>
-          <w:iCs/>
-          <w:lang w:val="it-IT"/>
-        </w:rPr>
-        <w:t>Oggetto in Asta e Figlie</w:t>
+          <w:lang w:val="it-IT"/>
+        </w:rPr>
+        <w:t>Per quanto riguarda l’entità Oggetto in Asta e le sue generalizzazioni Oggetto Venduto e Oggetto non Venduto</w:t>
+      </w:r>
+      <w:r>
+        <w:rPr>
+          <w:lang w:val="it-IT"/>
+        </w:rPr>
+        <w:t xml:space="preserve"> potevamo optare per le tre classiche strategie (accorpamento del genitore delle entità figlie della generalizzazione nel genitore, accorpamento del genitore della generalizzazione nelle figlie e sostituzione della generalizzazione con associazioni) oppure usare una soluzione mista.</w:t>
       </w:r>
     </w:p>
     <w:p>
@@ -18097,13 +18072,21 @@
         <w:rPr>
           <w:lang w:val="it-IT"/>
         </w:rPr>
-        <w:t>Per quanto riguarda l’entità Oggetto in Asta e le sue generalizzazioni Oggetto Venduto e Oggetto non Venduto</w:t>
-      </w:r>
-      <w:r>
-        <w:rPr>
-          <w:lang w:val="it-IT"/>
-        </w:rPr>
-        <w:t xml:space="preserve"> potevamo optare per le tre classiche strategie (accorpamento del genitore delle entità figlie della generalizzazione nel genitore, accorpamento del genitore della generalizzazione nelle figlie e sostituzione della generalizzazione con associazioni) oppure usare una soluzione mista.</w:t>
+        <w:t xml:space="preserve">In base alle operazioni, scegliamo una soluzione mista dove accorpiamo l’entità Oggetto non Venduto in Oggetto in asta, con l’aggiunta di un attributo in grado di distinguere l’occorrenza delle due entità, e trasformiamo la generalizzazione di Oggetto Venduto con un’associazione </w:t>
+      </w:r>
+      <w:proofErr w:type="gramStart"/>
+      <w:r>
+        <w:rPr>
+          <w:lang w:val="it-IT"/>
+        </w:rPr>
+        <w:t>uno</w:t>
+      </w:r>
+      <w:proofErr w:type="gramEnd"/>
+      <w:r>
+        <w:rPr>
+          <w:lang w:val="it-IT"/>
+        </w:rPr>
+        <w:t xml:space="preserve"> a uno con l’entità genitore, cioè Oggetto in Asta.</w:t>
       </w:r>
     </w:p>
     <w:p>
@@ -18116,21 +18099,32 @@
         <w:rPr>
           <w:lang w:val="it-IT"/>
         </w:rPr>
-        <w:t xml:space="preserve">In base alle operazioni, scegliamo una soluzione mista dove accorpiamo l’entità Oggetto non Venduto in Oggetto in asta, con l’aggiunta di un attributo in grado di distinguere l’occorrenza delle due entità, e trasformiamo la generalizzazione di Oggetto Venduto con un’associazione </w:t>
-      </w:r>
-      <w:proofErr w:type="gramStart"/>
-      <w:r>
-        <w:rPr>
-          <w:lang w:val="it-IT"/>
-        </w:rPr>
-        <w:t>uno</w:t>
-      </w:r>
-      <w:proofErr w:type="gramEnd"/>
-      <w:r>
-        <w:rPr>
-          <w:lang w:val="it-IT"/>
-        </w:rPr>
-        <w:t xml:space="preserve"> a uno con l’entità genitore, cioè Oggetto in Asta.</w:t>
+        <w:t xml:space="preserve">Considerando l’attributo introdotto per la distinzione tra Oggetto in Asta e Oggetto non Venduto, essendo una distinzione binaria, è necessario un solo </w:t>
+      </w:r>
+      <w:r>
+        <w:rPr>
+          <w:lang w:val="it-IT"/>
+        </w:rPr>
+        <w:t xml:space="preserve">bit per tale distinzione; in totale, considerando </w:t>
+      </w:r>
+      <w:r>
+        <w:rPr>
+          <w:lang w:val="it-IT"/>
+        </w:rPr>
+        <w:lastRenderedPageBreak/>
+        <w:t xml:space="preserve">la tavola dei volumi, saranno necessari 1300 bit, ovvero circa 163 byte che possono essere trascurati in confronto alla dimensione </w:t>
+      </w:r>
+      <w:r>
+        <w:rPr>
+          <w:lang w:val="it-IT"/>
+        </w:rPr>
+        <w:t>della base</w:t>
+      </w:r>
+      <w:r>
+        <w:rPr>
+          <w:lang w:val="it-IT"/>
+        </w:rPr>
+        <w:t xml:space="preserve"> di dati considerata.</w:t>
       </w:r>
     </w:p>
     <w:p>
@@ -18139,52 +18133,33 @@
           <w:lang w:val="it-IT"/>
         </w:rPr>
       </w:pPr>
-      <w:r>
-        <w:rPr>
-          <w:lang w:val="it-IT"/>
-        </w:rPr>
-        <w:lastRenderedPageBreak/>
-        <w:t xml:space="preserve">Considerando l’attributo introdotto per la distinzione tra Oggetto in Asta e Oggetto non Venduto, essendo una distinzione binaria, è necessario un solo </w:t>
-      </w:r>
-      <w:r>
-        <w:rPr>
-          <w:lang w:val="it-IT"/>
-        </w:rPr>
-        <w:t xml:space="preserve">bit per tale distinzione; in totale, considerando la tavola dei volumi, saranno necessari 1300 bit, ovvero circa 163 byte che possono essere trascurati in confronto alla dimensione </w:t>
-      </w:r>
-      <w:r>
-        <w:rPr>
-          <w:lang w:val="it-IT"/>
-        </w:rPr>
-        <w:t>della base</w:t>
-      </w:r>
-      <w:r>
-        <w:rPr>
-          <w:lang w:val="it-IT"/>
-        </w:rPr>
-        <w:t xml:space="preserve"> di dati considerata.</w:t>
-      </w:r>
     </w:p>
     <w:p>
       <w:pPr>
-        <w:rPr>
-          <w:lang w:val="it-IT"/>
-        </w:rPr>
-      </w:pPr>
+        <w:pStyle w:val="Titolo2"/>
+        <w:ind w:left="0" w:firstLine="0"/>
+        <w:rPr>
+          <w:lang w:val="it-IT"/>
+        </w:rPr>
+      </w:pPr>
+      <w:r>
+        <w:rPr>
+          <w:lang w:val="it-IT"/>
+        </w:rPr>
+        <w:t>Trasformazione di attributi e identificatori</w:t>
+      </w:r>
     </w:p>
     <w:p>
       <w:pPr>
-        <w:pStyle w:val="Titolo2"/>
-        <w:ind w:left="0" w:firstLine="0"/>
-        <w:rPr>
-          <w:lang w:val="it-IT"/>
-        </w:rPr>
-      </w:pPr>
-      <w:r>
-        <w:rPr>
-          <w:lang w:val="it-IT"/>
-        </w:rPr>
-        <w:t>Trasformazione di attributi e identificatori</w:t>
+        <w:rPr>
+          <w:lang w:val="it-IT"/>
+        </w:rPr>
+      </w:pPr>
+      <w:r>
+        <w:rPr>
+          <w:lang w:val="it-IT"/>
+        </w:rPr>
+        <w:t>Per poter rappresentare ogni attribuito nel modello relazionale bisogna prima eliminare tutti gli attributi composti, basterà eliminare gli attributi composti ed aggiungere direttamente i singoli attributi componenti.</w:t>
       </w:r>
     </w:p>
     <w:p>
@@ -18197,55 +18172,69 @@
         <w:rPr>
           <w:lang w:val="it-IT"/>
         </w:rPr>
-        <w:t>Per poter rappresentare ogni attribuito nel modello relazionale bisogna prima eliminare tutti gli attributi composti, basterà eliminare gli attributi composti ed aggiungere direttamente i singoli attributi componenti.</w:t>
+        <w:t>In Figura 8 viene rappresentato lo schema E-R ristr</w:t>
+      </w:r>
+      <w:r>
+        <w:rPr>
+          <w:lang w:val="it-IT"/>
+        </w:rPr>
+        <w:t>utturato.</w:t>
       </w:r>
     </w:p>
     <w:p>
       <w:pPr>
-        <w:rPr>
-          <w:lang w:val="it-IT"/>
-        </w:rPr>
-      </w:pPr>
-      <w:r>
-        <w:rPr>
-          <w:lang w:val="it-IT"/>
-        </w:rPr>
-        <w:t>In Figura 8 viene rappresentato lo schema E-R ristr</w:t>
-      </w:r>
-      <w:r>
-        <w:rPr>
-          <w:lang w:val="it-IT"/>
-        </w:rPr>
-        <w:t>utturato.</w:t>
-      </w:r>
-    </w:p>
-    <w:p>
-      <w:pPr>
-        <w:rPr>
-          <w:lang w:val="it-IT"/>
-        </w:rPr>
-      </w:pPr>
-    </w:p>
-    <w:p>
-      <w:pPr>
-        <w:rPr>
-          <w:lang w:val="it-IT"/>
-        </w:rPr>
-      </w:pPr>
-    </w:p>
-    <w:p>
-      <w:pPr>
-        <w:rPr>
-          <w:lang w:val="it-IT"/>
-        </w:rPr>
-      </w:pPr>
-    </w:p>
-    <w:p>
-      <w:pPr>
-        <w:rPr>
-          <w:lang w:val="it-IT"/>
-        </w:rPr>
-      </w:pPr>
+        <w:jc w:val="center"/>
+        <w:rPr>
+          <w:lang w:val="it-IT"/>
+        </w:rPr>
+      </w:pPr>
+      <w:r>
+        <w:rPr>
+          <w:noProof/>
+          <w:lang w:val="it-IT"/>
+        </w:rPr>
+        <w:drawing>
+          <wp:inline distT="0" distB="0" distL="0" distR="0" wp14:anchorId="0E4F4564" wp14:editId="0FB103EC">
+            <wp:extent cx="6188710" cy="2424430"/>
+            <wp:effectExtent l="0" t="0" r="0" b="1270"/>
+            <wp:docPr id="1901763226" name="Immagine 2" descr="Immagine che contiene diagramma, origami, Piano, Disegno tecnico&#10;&#10;Descrizione generata automaticamente"/>
+            <wp:cNvGraphicFramePr>
+              <a:graphicFrameLocks xmlns:a="http://schemas.openxmlformats.org/drawingml/2006/main" noChangeAspect="1"/>
+            </wp:cNvGraphicFramePr>
+            <a:graphic xmlns:a="http://schemas.openxmlformats.org/drawingml/2006/main">
+              <a:graphicData uri="http://schemas.openxmlformats.org/drawingml/2006/picture">
+                <pic:pic xmlns:pic="http://schemas.openxmlformats.org/drawingml/2006/picture">
+                  <pic:nvPicPr>
+                    <pic:cNvPr id="1901763226" name="Immagine 2" descr="Immagine che contiene diagramma, origami, Piano, Disegno tecnico&#10;&#10;Descrizione generata automaticamente"/>
+                    <pic:cNvPicPr/>
+                  </pic:nvPicPr>
+                  <pic:blipFill>
+                    <a:blip r:embed="rId17" cstate="print">
+                      <a:extLst>
+                        <a:ext uri="{28A0092B-C50C-407E-A947-70E740481C1C}">
+                          <a14:useLocalDpi xmlns:a14="http://schemas.microsoft.com/office/drawing/2010/main" val="0"/>
+                        </a:ext>
+                      </a:extLst>
+                    </a:blip>
+                    <a:stretch>
+                      <a:fillRect/>
+                    </a:stretch>
+                  </pic:blipFill>
+                  <pic:spPr>
+                    <a:xfrm>
+                      <a:off x="0" y="0"/>
+                      <a:ext cx="6188710" cy="2424430"/>
+                    </a:xfrm>
+                    <a:prstGeom prst="rect">
+                      <a:avLst/>
+                    </a:prstGeom>
+                  </pic:spPr>
+                </pic:pic>
+              </a:graphicData>
+            </a:graphic>
+          </wp:inline>
+        </w:drawing>
+      </w:r>
     </w:p>
     <w:p>
       <w:pPr>
@@ -19160,9 +19149,9 @@
       </w:r>
     </w:p>
     <w:sectPr>
-      <w:headerReference w:type="default" r:id="rId17"/>
-      <w:footerReference w:type="default" r:id="rId18"/>
-      <w:headerReference w:type="first" r:id="rId19"/>
+      <w:headerReference w:type="default" r:id="rId18"/>
+      <w:footerReference w:type="default" r:id="rId19"/>
+      <w:headerReference w:type="first" r:id="rId20"/>
       <w:pgSz w:w="11906" w:h="16838"/>
       <w:pgMar w:top="1440" w:right="1080" w:bottom="1440" w:left="1080" w:header="539" w:footer="567" w:gutter="0"/>
       <w:cols w:space="720"/>

</xml_diff>